<commit_message>
Se agregan cambios a plantilla en partner
</commit_message>
<xml_diff>
--- a/plantilla2.docx
+++ b/plantilla2.docx
@@ -66,31 +66,7 @@
           <w:sz w:val="22"/>
           <w:szCs w:val="22"/>
         </w:rPr>
-        <w:t>{{</w:t>
-      </w:r>
-      <w:proofErr w:type="spellStart"/>
-      <w:r>
-        <w:rPr>
-          <w:rFonts w:ascii="Arial" w:hAnsi="Arial" w:cs="Arial"/>
-          <w:b/>
-          <w:bCs/>
-          <w:color w:val="000000"/>
-          <w:sz w:val="22"/>
-          <w:szCs w:val="22"/>
-        </w:rPr>
-        <w:t>catwo</w:t>
-      </w:r>
-      <w:proofErr w:type="spellEnd"/>
-      <w:r>
-        <w:rPr>
-          <w:rFonts w:ascii="Arial" w:hAnsi="Arial" w:cs="Arial"/>
-          <w:b/>
-          <w:bCs/>
-          <w:color w:val="000000"/>
-          <w:sz w:val="22"/>
-          <w:szCs w:val="22"/>
-        </w:rPr>
-        <w:t>}}</w:t>
+        <w:t>{{catwo}}</w:t>
       </w:r>
       <w:r>
         <w:rPr>
@@ -110,31 +86,7 @@
           <w:sz w:val="22"/>
           <w:szCs w:val="22"/>
         </w:rPr>
-        <w:t>{{</w:t>
-      </w:r>
-      <w:proofErr w:type="spellStart"/>
-      <w:r>
-        <w:rPr>
-          <w:rFonts w:ascii="Arial" w:hAnsi="Arial" w:cs="Arial"/>
-          <w:b/>
-          <w:bCs/>
-          <w:color w:val="000000"/>
-          <w:sz w:val="22"/>
-          <w:szCs w:val="22"/>
-        </w:rPr>
-        <w:t>valorwo</w:t>
-      </w:r>
-      <w:proofErr w:type="spellEnd"/>
-      <w:r>
-        <w:rPr>
-          <w:rFonts w:ascii="Arial" w:hAnsi="Arial" w:cs="Arial"/>
-          <w:b/>
-          <w:bCs/>
-          <w:color w:val="000000"/>
-          <w:sz w:val="22"/>
-          <w:szCs w:val="22"/>
-        </w:rPr>
-        <w:t>}}</w:t>
+        <w:t>{{valorwo}}</w:t>
       </w:r>
       <w:r>
         <w:rPr>
@@ -154,31 +106,7 @@
           <w:sz w:val="22"/>
           <w:szCs w:val="22"/>
         </w:rPr>
-        <w:t>{{</w:t>
-      </w:r>
-      <w:proofErr w:type="spellStart"/>
-      <w:r>
-        <w:rPr>
-          <w:rFonts w:ascii="Arial" w:hAnsi="Arial" w:cs="Arial"/>
-          <w:b/>
-          <w:bCs/>
-          <w:color w:val="000000"/>
-          <w:sz w:val="22"/>
-          <w:szCs w:val="22"/>
-        </w:rPr>
-        <w:t>valorwolw</w:t>
-      </w:r>
-      <w:proofErr w:type="spellEnd"/>
-      <w:r>
-        <w:rPr>
-          <w:rFonts w:ascii="Arial" w:hAnsi="Arial" w:cs="Arial"/>
-          <w:b/>
-          <w:bCs/>
-          <w:color w:val="000000"/>
-          <w:sz w:val="22"/>
-          <w:szCs w:val="22"/>
-        </w:rPr>
-        <w:t>}}</w:t>
+        <w:t>{{valorwolw}}</w:t>
       </w:r>
     </w:p>
     <w:p>
@@ -215,31 +143,7 @@
           <w:sz w:val="22"/>
           <w:szCs w:val="22"/>
         </w:rPr>
-        <w:t>{{</w:t>
-      </w:r>
-      <w:proofErr w:type="spellStart"/>
-      <w:r>
-        <w:rPr>
-          <w:rFonts w:ascii="Arial" w:hAnsi="Arial" w:cs="Arial"/>
-          <w:b/>
-          <w:bCs/>
-          <w:color w:val="000000"/>
-          <w:sz w:val="22"/>
-          <w:szCs w:val="22"/>
-        </w:rPr>
-        <w:t>rt_today</w:t>
-      </w:r>
-      <w:proofErr w:type="spellEnd"/>
-      <w:r>
-        <w:rPr>
-          <w:rFonts w:ascii="Arial" w:hAnsi="Arial" w:cs="Arial"/>
-          <w:b/>
-          <w:bCs/>
-          <w:color w:val="000000"/>
-          <w:sz w:val="22"/>
-          <w:szCs w:val="22"/>
-        </w:rPr>
-        <w:t>}}</w:t>
+        <w:t>{{rt_today}}</w:t>
       </w:r>
       <w:r>
         <w:rPr>
@@ -259,31 +163,7 @@
           <w:sz w:val="22"/>
           <w:szCs w:val="22"/>
         </w:rPr>
-        <w:t>{{</w:t>
-      </w:r>
-      <w:proofErr w:type="spellStart"/>
-      <w:r>
-        <w:rPr>
-          <w:rFonts w:ascii="Arial" w:hAnsi="Arial" w:cs="Arial"/>
-          <w:b/>
-          <w:bCs/>
-          <w:color w:val="000000"/>
-          <w:sz w:val="22"/>
-          <w:szCs w:val="22"/>
-        </w:rPr>
-        <w:t>rt_lw</w:t>
-      </w:r>
-      <w:proofErr w:type="spellEnd"/>
-      <w:r>
-        <w:rPr>
-          <w:rFonts w:ascii="Arial" w:hAnsi="Arial" w:cs="Arial"/>
-          <w:b/>
-          <w:bCs/>
-          <w:color w:val="000000"/>
-          <w:sz w:val="22"/>
-          <w:szCs w:val="22"/>
-        </w:rPr>
-        <w:t>}}</w:t>
+        <w:t>{{rt_lw}}</w:t>
       </w:r>
     </w:p>
     <w:p>
@@ -321,31 +201,7 @@
           <w:sz w:val="22"/>
           <w:szCs w:val="22"/>
         </w:rPr>
-        <w:t>{{</w:t>
-      </w:r>
-      <w:proofErr w:type="spellStart"/>
-      <w:r>
-        <w:rPr>
-          <w:rFonts w:ascii="Arial" w:hAnsi="Arial" w:cs="Arial"/>
-          <w:b/>
-          <w:bCs/>
-          <w:color w:val="000000"/>
-          <w:sz w:val="22"/>
-          <w:szCs w:val="22"/>
-        </w:rPr>
-        <w:t>catwosubrt</w:t>
-      </w:r>
-      <w:proofErr w:type="spellEnd"/>
-      <w:r>
-        <w:rPr>
-          <w:rFonts w:ascii="Arial" w:hAnsi="Arial" w:cs="Arial"/>
-          <w:b/>
-          <w:bCs/>
-          <w:color w:val="000000"/>
-          <w:sz w:val="22"/>
-          <w:szCs w:val="22"/>
-        </w:rPr>
-        <w:t>}}</w:t>
+        <w:t>{{catwosubrt}}</w:t>
       </w:r>
       <w:r>
         <w:rPr>
@@ -365,31 +221,7 @@
           <w:sz w:val="22"/>
           <w:szCs w:val="22"/>
         </w:rPr>
-        <w:t>{{</w:t>
-      </w:r>
-      <w:proofErr w:type="spellStart"/>
-      <w:r>
-        <w:rPr>
-          <w:rFonts w:ascii="Arial" w:hAnsi="Arial" w:cs="Arial"/>
-          <w:b/>
-          <w:bCs/>
-          <w:color w:val="000000"/>
-          <w:sz w:val="22"/>
-          <w:szCs w:val="22"/>
-        </w:rPr>
-        <w:t>valorwosubrt</w:t>
-      </w:r>
-      <w:proofErr w:type="spellEnd"/>
-      <w:r>
-        <w:rPr>
-          <w:rFonts w:ascii="Arial" w:hAnsi="Arial" w:cs="Arial"/>
-          <w:b/>
-          <w:bCs/>
-          <w:color w:val="000000"/>
-          <w:sz w:val="22"/>
-          <w:szCs w:val="22"/>
-        </w:rPr>
-        <w:t>}}</w:t>
+        <w:t>{{valorwosubrt}}</w:t>
       </w:r>
       <w:r>
         <w:rPr>
@@ -409,31 +241,7 @@
           <w:sz w:val="22"/>
           <w:szCs w:val="22"/>
         </w:rPr>
-        <w:t>{{</w:t>
-      </w:r>
-      <w:proofErr w:type="spellStart"/>
-      <w:r>
-        <w:rPr>
-          <w:rFonts w:ascii="Arial" w:hAnsi="Arial" w:cs="Arial"/>
-          <w:b/>
-          <w:bCs/>
-          <w:color w:val="000000"/>
-          <w:sz w:val="22"/>
-          <w:szCs w:val="22"/>
-        </w:rPr>
-        <w:t>valorwosubrtlw</w:t>
-      </w:r>
-      <w:proofErr w:type="spellEnd"/>
-      <w:r>
-        <w:rPr>
-          <w:rFonts w:ascii="Arial" w:hAnsi="Arial" w:cs="Arial"/>
-          <w:b/>
-          <w:bCs/>
-          <w:color w:val="000000"/>
-          <w:sz w:val="22"/>
-          <w:szCs w:val="22"/>
-        </w:rPr>
-        <w:t>}}</w:t>
+        <w:t>{{valorwosubrtlw}}</w:t>
       </w:r>
     </w:p>
     <w:p>
@@ -473,31 +281,7 @@
           <w:sz w:val="22"/>
           <w:szCs w:val="22"/>
         </w:rPr>
-        <w:t>{{</w:t>
-      </w:r>
-      <w:proofErr w:type="spellStart"/>
-      <w:r>
-        <w:rPr>
-          <w:rFonts w:ascii="Arial" w:hAnsi="Arial" w:cs="Arial"/>
-          <w:b/>
-          <w:bCs/>
-          <w:color w:val="000000"/>
-          <w:sz w:val="22"/>
-          <w:szCs w:val="22"/>
-        </w:rPr>
-        <w:t>rt_sub_dic_tw</w:t>
-      </w:r>
-      <w:proofErr w:type="spellEnd"/>
-      <w:r>
-        <w:rPr>
-          <w:rFonts w:ascii="Arial" w:hAnsi="Arial" w:cs="Arial"/>
-          <w:b/>
-          <w:bCs/>
-          <w:color w:val="000000"/>
-          <w:sz w:val="22"/>
-          <w:szCs w:val="22"/>
-        </w:rPr>
-        <w:t>}}</w:t>
+        <w:t>{{rt_sub_dic_tw}}</w:t>
       </w:r>
       <w:r>
         <w:rPr>
@@ -517,31 +301,7 @@
           <w:sz w:val="22"/>
           <w:szCs w:val="22"/>
         </w:rPr>
-        <w:t>{{</w:t>
-      </w:r>
-      <w:proofErr w:type="spellStart"/>
-      <w:r>
-        <w:rPr>
-          <w:rFonts w:ascii="Arial" w:hAnsi="Arial" w:cs="Arial"/>
-          <w:b/>
-          <w:bCs/>
-          <w:color w:val="000000"/>
-          <w:sz w:val="22"/>
-          <w:szCs w:val="22"/>
-        </w:rPr>
-        <w:t>rt_sub_dic_lw</w:t>
-      </w:r>
-      <w:proofErr w:type="spellEnd"/>
-      <w:r>
-        <w:rPr>
-          <w:rFonts w:ascii="Arial" w:hAnsi="Arial" w:cs="Arial"/>
-          <w:b/>
-          <w:bCs/>
-          <w:color w:val="000000"/>
-          <w:sz w:val="22"/>
-          <w:szCs w:val="22"/>
-        </w:rPr>
-        <w:t>}}</w:t>
+        <w:t>{{rt_sub_dic_lw}}</w:t>
       </w:r>
     </w:p>
     <w:p>
@@ -570,43 +330,19 @@
           <w:szCs w:val="22"/>
           <w:lang w:val="en-US"/>
         </w:rPr>
-        <w:t xml:space="preserve">Acceptance </w:t>
-      </w:r>
-      <w:proofErr w:type="gramStart"/>
-      <w:r>
-        <w:rPr>
-          <w:rFonts w:ascii="Arial" w:hAnsi="Arial" w:cs="Arial"/>
-          <w:color w:val="000000"/>
-          <w:sz w:val="22"/>
-          <w:szCs w:val="22"/>
-          <w:lang w:val="en-US"/>
-        </w:rPr>
-        <w:t xml:space="preserve">rate: </w:t>
-      </w:r>
-      <w:r>
-        <w:rPr>
-          <w:rFonts w:ascii="Arial" w:hAnsi="Arial" w:cs="Arial"/>
-          <w:b/>
-          <w:bCs/>
-          <w:color w:val="000000"/>
-          <w:sz w:val="22"/>
-          <w:szCs w:val="22"/>
-          <w:lang w:val="en-US"/>
-        </w:rPr>
-        <w:t>{{</w:t>
-      </w:r>
-      <w:proofErr w:type="gramEnd"/>
-      <w:r>
-        <w:rPr>
-          <w:rFonts w:ascii="Arial" w:hAnsi="Arial" w:cs="Arial"/>
-          <w:b/>
-          <w:bCs/>
-          <w:color w:val="000000"/>
-          <w:sz w:val="22"/>
-          <w:szCs w:val="22"/>
-          <w:lang w:val="en-US"/>
-        </w:rPr>
-        <w:t>rt_sub_ar_tw}}</w:t>
+        <w:t xml:space="preserve">Acceptance rate: </w:t>
+      </w:r>
+      <w:r>
+        <w:rPr>
+          <w:rFonts w:ascii="Arial" w:hAnsi="Arial" w:cs="Arial"/>
+          <w:b/>
+          <w:bCs/>
+          <w:color w:val="000000"/>
+          <w:sz w:val="22"/>
+          <w:szCs w:val="22"/>
+          <w:lang w:val="en-US"/>
+        </w:rPr>
+        <w:t>{{rt_sub_ar_tw}}</w:t>
       </w:r>
       <w:r>
         <w:rPr>
@@ -720,43 +456,19 @@
           <w:szCs w:val="22"/>
           <w:lang w:val="en-US"/>
         </w:rPr>
-        <w:t xml:space="preserve">Lack Of </w:t>
-      </w:r>
-      <w:proofErr w:type="gramStart"/>
-      <w:r>
-        <w:rPr>
-          <w:rFonts w:ascii="Arial" w:hAnsi="Arial" w:cs="Arial"/>
-          <w:color w:val="000000"/>
-          <w:sz w:val="22"/>
-          <w:szCs w:val="22"/>
-          <w:lang w:val="en-US"/>
-        </w:rPr>
-        <w:t xml:space="preserve">Courier: </w:t>
-      </w:r>
-      <w:r>
-        <w:rPr>
-          <w:rFonts w:ascii="Arial" w:hAnsi="Arial" w:cs="Arial"/>
-          <w:b/>
-          <w:bCs/>
-          <w:color w:val="000000"/>
-          <w:sz w:val="22"/>
-          <w:szCs w:val="22"/>
-          <w:lang w:val="en-US"/>
-        </w:rPr>
-        <w:t>{{</w:t>
-      </w:r>
-      <w:proofErr w:type="gramEnd"/>
-      <w:r>
-        <w:rPr>
-          <w:rFonts w:ascii="Arial" w:hAnsi="Arial" w:cs="Arial"/>
-          <w:b/>
-          <w:bCs/>
-          <w:color w:val="000000"/>
-          <w:sz w:val="22"/>
-          <w:szCs w:val="22"/>
-          <w:lang w:val="en-US"/>
-        </w:rPr>
-        <w:t>rt_sub_lack_tw}}</w:t>
+        <w:t xml:space="preserve">Lack Of Courier: </w:t>
+      </w:r>
+      <w:r>
+        <w:rPr>
+          <w:rFonts w:ascii="Arial" w:hAnsi="Arial" w:cs="Arial"/>
+          <w:b/>
+          <w:bCs/>
+          <w:color w:val="000000"/>
+          <w:sz w:val="22"/>
+          <w:szCs w:val="22"/>
+          <w:lang w:val="en-US"/>
+        </w:rPr>
+        <w:t>{{rt_sub_lack_tw}}</w:t>
       </w:r>
       <w:r>
         <w:rPr>
@@ -793,27 +505,7 @@
           <w:sz w:val="22"/>
           <w:szCs w:val="22"/>
         </w:rPr>
-        <w:t xml:space="preserve">Dentro de </w:t>
-      </w:r>
-      <w:proofErr w:type="spellStart"/>
-      <w:r>
-        <w:rPr>
-          <w:rFonts w:ascii="Arial" w:hAnsi="Arial" w:cs="Arial"/>
-          <w:color w:val="000000"/>
-          <w:sz w:val="22"/>
-          <w:szCs w:val="22"/>
-        </w:rPr>
-        <w:t>level</w:t>
-      </w:r>
-      <w:proofErr w:type="spellEnd"/>
-      <w:r>
-        <w:rPr>
-          <w:rFonts w:ascii="Arial" w:hAnsi="Arial" w:cs="Arial"/>
-          <w:color w:val="000000"/>
-          <w:sz w:val="22"/>
-          <w:szCs w:val="22"/>
-        </w:rPr>
-        <w:t xml:space="preserve"> 3 se identificó que la razón principal es: </w:t>
+        <w:t xml:space="preserve">Dentro de level 3 se identificó que la razón principal es: </w:t>
       </w:r>
       <w:r>
         <w:rPr>
@@ -892,60 +584,25 @@
           <w:szCs w:val="22"/>
         </w:rPr>
       </w:pPr>
-      <w:proofErr w:type="spellStart"/>
-      <w:r>
-        <w:rPr>
-          <w:rFonts w:ascii="Arial" w:hAnsi="Arial" w:cs="Arial"/>
-          <w:color w:val="000000"/>
-          <w:sz w:val="22"/>
-          <w:szCs w:val="22"/>
-        </w:rPr>
-        <w:t>Partner</w:t>
-      </w:r>
-      <w:proofErr w:type="spellEnd"/>
-      <w:r>
-        <w:rPr>
-          <w:rFonts w:ascii="Arial" w:hAnsi="Arial" w:cs="Arial"/>
-          <w:color w:val="000000"/>
-          <w:sz w:val="22"/>
-          <w:szCs w:val="22"/>
-        </w:rPr>
-        <w:t xml:space="preserve"> cerramos con </w:t>
-      </w:r>
-      <w:r>
-        <w:rPr>
-          <w:rFonts w:ascii="Arial" w:hAnsi="Arial" w:cs="Arial"/>
-          <w:b/>
-          <w:bCs/>
-          <w:color w:val="000000"/>
-          <w:sz w:val="22"/>
-          <w:szCs w:val="22"/>
-        </w:rPr>
-        <w:t>{{</w:t>
-      </w:r>
-      <w:proofErr w:type="spellStart"/>
-      <w:r>
-        <w:rPr>
-          <w:rFonts w:ascii="Arial" w:hAnsi="Arial" w:cs="Arial"/>
-          <w:b/>
-          <w:bCs/>
-          <w:color w:val="000000"/>
-          <w:sz w:val="22"/>
-          <w:szCs w:val="22"/>
-        </w:rPr>
-        <w:t>partner_today</w:t>
-      </w:r>
-      <w:proofErr w:type="spellEnd"/>
-      <w:r>
-        <w:rPr>
-          <w:rFonts w:ascii="Arial" w:hAnsi="Arial" w:cs="Arial"/>
-          <w:b/>
-          <w:bCs/>
-          <w:color w:val="000000"/>
-          <w:sz w:val="22"/>
-          <w:szCs w:val="22"/>
-        </w:rPr>
-        <w:t>}}</w:t>
+      <w:r>
+        <w:rPr>
+          <w:rFonts w:ascii="Arial" w:hAnsi="Arial" w:cs="Arial"/>
+          <w:color w:val="000000"/>
+          <w:sz w:val="22"/>
+          <w:szCs w:val="22"/>
+        </w:rPr>
+        <w:t xml:space="preserve">Partner cerramos con </w:t>
+      </w:r>
+      <w:r>
+        <w:rPr>
+          <w:rFonts w:ascii="Arial" w:hAnsi="Arial" w:cs="Arial"/>
+          <w:b/>
+          <w:bCs/>
+          <w:color w:val="000000"/>
+          <w:sz w:val="22"/>
+          <w:szCs w:val="22"/>
+        </w:rPr>
+        <w:t>{{partner_today}}</w:t>
       </w:r>
       <w:r>
         <w:rPr>
@@ -965,31 +622,7 @@
           <w:sz w:val="22"/>
           <w:szCs w:val="22"/>
         </w:rPr>
-        <w:t>{{</w:t>
-      </w:r>
-      <w:proofErr w:type="spellStart"/>
-      <w:r>
-        <w:rPr>
-          <w:rFonts w:ascii="Arial" w:hAnsi="Arial" w:cs="Arial"/>
-          <w:b/>
-          <w:bCs/>
-          <w:color w:val="000000"/>
-          <w:sz w:val="22"/>
-          <w:szCs w:val="22"/>
-        </w:rPr>
-        <w:t>partner_lw</w:t>
-      </w:r>
-      <w:proofErr w:type="spellEnd"/>
-      <w:r>
-        <w:rPr>
-          <w:rFonts w:ascii="Arial" w:hAnsi="Arial" w:cs="Arial"/>
-          <w:b/>
-          <w:bCs/>
-          <w:color w:val="000000"/>
-          <w:sz w:val="22"/>
-          <w:szCs w:val="22"/>
-        </w:rPr>
-        <w:t>}}</w:t>
+        <w:t>{{partner_lw}}</w:t>
       </w:r>
     </w:p>
     <w:p>
@@ -1016,62 +649,18 @@
           <w:sz w:val="22"/>
           <w:szCs w:val="22"/>
         </w:rPr>
-        <w:t xml:space="preserve">La Razón </w:t>
-      </w:r>
-      <w:proofErr w:type="spellStart"/>
-      <w:r>
-        <w:rPr>
-          <w:rFonts w:ascii="Arial" w:hAnsi="Arial" w:cs="Arial"/>
-          <w:color w:val="000000"/>
-          <w:sz w:val="22"/>
-          <w:szCs w:val="22"/>
-        </w:rPr>
-        <w:t>Wo</w:t>
-      </w:r>
-      <w:proofErr w:type="spellEnd"/>
-      <w:r>
-        <w:rPr>
-          <w:rFonts w:ascii="Arial" w:hAnsi="Arial" w:cs="Arial"/>
-          <w:color w:val="000000"/>
-          <w:sz w:val="22"/>
-          <w:szCs w:val="22"/>
-        </w:rPr>
-        <w:t xml:space="preserve"> es </w:t>
-      </w:r>
-      <w:r>
-        <w:rPr>
-          <w:rFonts w:ascii="Arial" w:hAnsi="Arial" w:cs="Arial"/>
-          <w:b/>
-          <w:bCs/>
-          <w:color w:val="000000"/>
-          <w:sz w:val="22"/>
-          <w:szCs w:val="22"/>
-        </w:rPr>
-        <w:t>{{</w:t>
-      </w:r>
-      <w:proofErr w:type="spellStart"/>
-      <w:r>
-        <w:rPr>
-          <w:rFonts w:ascii="Arial" w:hAnsi="Arial" w:cs="Arial"/>
-          <w:b/>
-          <w:bCs/>
-          <w:color w:val="000000"/>
-          <w:sz w:val="22"/>
-          <w:szCs w:val="22"/>
-        </w:rPr>
-        <w:t>catwosubpa</w:t>
-      </w:r>
-      <w:proofErr w:type="spellEnd"/>
-      <w:r>
-        <w:rPr>
-          <w:rFonts w:ascii="Arial" w:hAnsi="Arial" w:cs="Arial"/>
-          <w:b/>
-          <w:bCs/>
-          <w:color w:val="000000"/>
-          <w:sz w:val="22"/>
-          <w:szCs w:val="22"/>
-        </w:rPr>
-        <w:t>}}</w:t>
+        <w:t xml:space="preserve">La Razón Wo es </w:t>
+      </w:r>
+      <w:r>
+        <w:rPr>
+          <w:rFonts w:ascii="Arial" w:hAnsi="Arial" w:cs="Arial"/>
+          <w:b/>
+          <w:bCs/>
+          <w:color w:val="000000"/>
+          <w:sz w:val="22"/>
+          <w:szCs w:val="22"/>
+        </w:rPr>
+        <w:t>{{catwosubpa}}</w:t>
       </w:r>
       <w:r>
         <w:rPr>
@@ -1091,31 +680,7 @@
           <w:sz w:val="22"/>
           <w:szCs w:val="22"/>
         </w:rPr>
-        <w:t>{{</w:t>
-      </w:r>
-      <w:proofErr w:type="spellStart"/>
-      <w:r>
-        <w:rPr>
-          <w:rFonts w:ascii="Arial" w:hAnsi="Arial" w:cs="Arial"/>
-          <w:b/>
-          <w:bCs/>
-          <w:color w:val="000000"/>
-          <w:sz w:val="22"/>
-          <w:szCs w:val="22"/>
-        </w:rPr>
-        <w:t>valorwosubpa</w:t>
-      </w:r>
-      <w:proofErr w:type="spellEnd"/>
-      <w:r>
-        <w:rPr>
-          <w:rFonts w:ascii="Arial" w:hAnsi="Arial" w:cs="Arial"/>
-          <w:b/>
-          <w:bCs/>
-          <w:color w:val="000000"/>
-          <w:sz w:val="22"/>
-          <w:szCs w:val="22"/>
-        </w:rPr>
-        <w:t>}}</w:t>
+        <w:t>{{valorwosubpa}}</w:t>
       </w:r>
       <w:r>
         <w:rPr>
@@ -1135,31 +700,715 @@
           <w:sz w:val="22"/>
           <w:szCs w:val="22"/>
         </w:rPr>
-        <w:t>{{</w:t>
-      </w:r>
-      <w:proofErr w:type="spellStart"/>
-      <w:r>
-        <w:rPr>
-          <w:rFonts w:ascii="Arial" w:hAnsi="Arial" w:cs="Arial"/>
-          <w:b/>
-          <w:bCs/>
-          <w:color w:val="000000"/>
-          <w:sz w:val="22"/>
-          <w:szCs w:val="22"/>
-        </w:rPr>
-        <w:t>valorwosubpalw</w:t>
-      </w:r>
-      <w:proofErr w:type="spellEnd"/>
-      <w:r>
-        <w:rPr>
-          <w:rFonts w:ascii="Arial" w:hAnsi="Arial" w:cs="Arial"/>
-          <w:b/>
-          <w:bCs/>
-          <w:color w:val="000000"/>
-          <w:sz w:val="22"/>
-          <w:szCs w:val="22"/>
-        </w:rPr>
-        <w:t>}}</w:t>
+        <w:t>{{valorwosubpalw}}</w:t>
+      </w:r>
+    </w:p>
+    <w:p>
+      <w:pPr>
+        <w:pStyle w:val="NormalWeb"/>
+        <w:numPr>
+          <w:ilvl w:val="0"/>
+          <w:numId w:val="16"/>
+        </w:numPr>
+        <w:spacing w:before="0" w:beforeAutospacing="0" w:after="0" w:afterAutospacing="0"/>
+        <w:ind w:left="992"/>
+        <w:textAlignment w:val="baseline"/>
+        <w:rPr>
+          <w:rFonts w:ascii="Arial" w:hAnsi="Arial" w:cs="Arial"/>
+          <w:color w:val="000000"/>
+          <w:sz w:val="22"/>
+          <w:szCs w:val="22"/>
+        </w:rPr>
+      </w:pPr>
+      <w:r>
+        <w:rPr>
+          <w:rFonts w:ascii="Arial" w:hAnsi="Arial" w:cs="Arial"/>
+          <w:color w:val="000000"/>
+          <w:sz w:val="22"/>
+          <w:szCs w:val="22"/>
+        </w:rPr>
+        <w:t xml:space="preserve">CBPI: </w:t>
+      </w:r>
+      <w:r>
+        <w:rPr>
+          <w:rFonts w:ascii="Arial" w:hAnsi="Arial" w:cs="Arial"/>
+          <w:b/>
+          <w:bCs/>
+          <w:color w:val="000000"/>
+          <w:sz w:val="22"/>
+          <w:szCs w:val="22"/>
+        </w:rPr>
+        <w:t>{{pa_sub_cbpi_tw}}</w:t>
+      </w:r>
+      <w:r>
+        <w:rPr>
+          <w:rFonts w:ascii="Arial" w:hAnsi="Arial" w:cs="Arial"/>
+          <w:color w:val="000000"/>
+          <w:sz w:val="22"/>
+          <w:szCs w:val="22"/>
+        </w:rPr>
+        <w:t xml:space="preserve"> vs LW </w:t>
+      </w:r>
+      <w:r>
+        <w:rPr>
+          <w:rFonts w:ascii="Arial" w:hAnsi="Arial" w:cs="Arial"/>
+          <w:b/>
+          <w:bCs/>
+          <w:color w:val="000000"/>
+          <w:sz w:val="22"/>
+          <w:szCs w:val="22"/>
+        </w:rPr>
+        <w:t>{{pa_sub_cbpi_lw}}</w:t>
+      </w:r>
+    </w:p>
+    <w:p>
+      <w:pPr>
+        <w:pStyle w:val="NormalWeb"/>
+        <w:numPr>
+          <w:ilvl w:val="0"/>
+          <w:numId w:val="16"/>
+        </w:numPr>
+        <w:spacing w:before="0" w:beforeAutospacing="0" w:after="0" w:afterAutospacing="0"/>
+        <w:ind w:left="992"/>
+        <w:textAlignment w:val="baseline"/>
+        <w:rPr>
+          <w:rFonts w:ascii="Arial" w:hAnsi="Arial" w:cs="Arial"/>
+          <w:b/>
+          <w:bCs/>
+          <w:color w:val="000000"/>
+          <w:sz w:val="22"/>
+          <w:szCs w:val="22"/>
+        </w:rPr>
+      </w:pPr>
+      <w:r>
+        <w:rPr>
+          <w:rFonts w:ascii="Arial" w:hAnsi="Arial" w:cs="Arial"/>
+          <w:color w:val="000000"/>
+          <w:sz w:val="22"/>
+          <w:szCs w:val="22"/>
+        </w:rPr>
+        <w:t xml:space="preserve">CBPR: </w:t>
+      </w:r>
+      <w:r>
+        <w:rPr>
+          <w:rFonts w:ascii="Arial" w:hAnsi="Arial" w:cs="Arial"/>
+          <w:b/>
+          <w:bCs/>
+          <w:color w:val="000000"/>
+          <w:sz w:val="22"/>
+          <w:szCs w:val="22"/>
+        </w:rPr>
+        <w:t>{{pa_sub_cbpr_tw}}</w:t>
+      </w:r>
+      <w:r>
+        <w:rPr>
+          <w:rFonts w:ascii="Arial" w:hAnsi="Arial" w:cs="Arial"/>
+          <w:color w:val="000000"/>
+          <w:sz w:val="22"/>
+          <w:szCs w:val="22"/>
+        </w:rPr>
+        <w:t xml:space="preserve"> vs LW </w:t>
+      </w:r>
+      <w:r>
+        <w:rPr>
+          <w:rFonts w:ascii="Arial" w:hAnsi="Arial" w:cs="Arial"/>
+          <w:b/>
+          <w:bCs/>
+          <w:color w:val="000000"/>
+          <w:sz w:val="22"/>
+          <w:szCs w:val="22"/>
+        </w:rPr>
+        <w:t>{{pa_sub_cbpr_</w:t>
+      </w:r>
+      <w:r>
+        <w:rPr>
+          <w:rFonts w:ascii="Arial" w:hAnsi="Arial" w:cs="Arial"/>
+          <w:b/>
+          <w:bCs/>
+          <w:color w:val="000000"/>
+          <w:sz w:val="22"/>
+          <w:szCs w:val="22"/>
+        </w:rPr>
+        <w:t>l</w:t>
+      </w:r>
+      <w:r>
+        <w:rPr>
+          <w:rFonts w:ascii="Arial" w:hAnsi="Arial" w:cs="Arial"/>
+          <w:b/>
+          <w:bCs/>
+          <w:color w:val="000000"/>
+          <w:sz w:val="22"/>
+          <w:szCs w:val="22"/>
+        </w:rPr>
+        <w:t>w}}</w:t>
+      </w:r>
+    </w:p>
+    <w:p>
+      <w:pPr>
+        <w:pStyle w:val="NormalWeb"/>
+        <w:numPr>
+          <w:ilvl w:val="0"/>
+          <w:numId w:val="16"/>
+        </w:numPr>
+        <w:spacing w:before="0" w:beforeAutospacing="0" w:after="0" w:afterAutospacing="0"/>
+        <w:ind w:left="992"/>
+        <w:textAlignment w:val="baseline"/>
+        <w:rPr>
+          <w:rFonts w:ascii="Arial" w:hAnsi="Arial" w:cs="Arial"/>
+          <w:b/>
+          <w:bCs/>
+          <w:color w:val="000000"/>
+          <w:sz w:val="22"/>
+          <w:szCs w:val="22"/>
+          <w:lang w:val="en-US"/>
+        </w:rPr>
+      </w:pPr>
+      <w:r>
+        <w:rPr>
+          <w:rFonts w:ascii="Arial" w:hAnsi="Arial" w:cs="Arial"/>
+          <w:color w:val="000000"/>
+          <w:sz w:val="22"/>
+          <w:szCs w:val="22"/>
+          <w:lang w:val="en-US"/>
+        </w:rPr>
+        <w:t>Stockout:</w:t>
+      </w:r>
+      <w:r>
+        <w:rPr>
+          <w:rFonts w:ascii="Arial" w:hAnsi="Arial" w:cs="Arial"/>
+          <w:b/>
+          <w:bCs/>
+          <w:color w:val="000000"/>
+          <w:sz w:val="22"/>
+          <w:szCs w:val="22"/>
+          <w:lang w:val="en-US"/>
+        </w:rPr>
+        <w:t xml:space="preserve"> {{pa_sub_so_tw}} </w:t>
+      </w:r>
+      <w:r>
+        <w:rPr>
+          <w:rFonts w:ascii="Arial" w:hAnsi="Arial" w:cs="Arial"/>
+          <w:color w:val="000000"/>
+          <w:sz w:val="22"/>
+          <w:szCs w:val="22"/>
+          <w:lang w:val="en-US"/>
+        </w:rPr>
+        <w:t xml:space="preserve">vs LW </w:t>
+      </w:r>
+      <w:r>
+        <w:rPr>
+          <w:rFonts w:ascii="Arial" w:hAnsi="Arial" w:cs="Arial"/>
+          <w:b/>
+          <w:bCs/>
+          <w:color w:val="000000"/>
+          <w:sz w:val="22"/>
+          <w:szCs w:val="22"/>
+          <w:lang w:val="en-US"/>
+        </w:rPr>
+        <w:t>{{pa_sub_so_</w:t>
+      </w:r>
+      <w:r>
+        <w:rPr>
+          <w:rFonts w:ascii="Arial" w:hAnsi="Arial" w:cs="Arial"/>
+          <w:b/>
+          <w:bCs/>
+          <w:color w:val="000000"/>
+          <w:sz w:val="22"/>
+          <w:szCs w:val="22"/>
+          <w:lang w:val="en-US"/>
+        </w:rPr>
+        <w:t>l</w:t>
+      </w:r>
+      <w:r>
+        <w:rPr>
+          <w:rFonts w:ascii="Arial" w:hAnsi="Arial" w:cs="Arial"/>
+          <w:b/>
+          <w:bCs/>
+          <w:color w:val="000000"/>
+          <w:sz w:val="22"/>
+          <w:szCs w:val="22"/>
+          <w:lang w:val="en-US"/>
+        </w:rPr>
+        <w:t>w}}</w:t>
+      </w:r>
+    </w:p>
+    <w:p>
+      <w:pPr>
+        <w:pStyle w:val="NormalWeb"/>
+        <w:numPr>
+          <w:ilvl w:val="0"/>
+          <w:numId w:val="16"/>
+        </w:numPr>
+        <w:spacing w:before="0" w:beforeAutospacing="0" w:after="0" w:afterAutospacing="0"/>
+        <w:ind w:left="992"/>
+        <w:textAlignment w:val="baseline"/>
+        <w:rPr>
+          <w:rFonts w:ascii="Arial" w:hAnsi="Arial" w:cs="Arial"/>
+          <w:b/>
+          <w:bCs/>
+          <w:color w:val="000000"/>
+          <w:sz w:val="22"/>
+          <w:szCs w:val="22"/>
+          <w:lang w:val="en-US"/>
+        </w:rPr>
+      </w:pPr>
+      <w:r>
+        <w:rPr>
+          <w:rFonts w:ascii="Arial" w:hAnsi="Arial" w:cs="Arial"/>
+          <w:color w:val="000000"/>
+          <w:sz w:val="22"/>
+          <w:szCs w:val="22"/>
+          <w:lang w:val="en-US"/>
+        </w:rPr>
+        <w:t xml:space="preserve">Store Closed: </w:t>
+      </w:r>
+      <w:r>
+        <w:rPr>
+          <w:rFonts w:ascii="Arial" w:hAnsi="Arial" w:cs="Arial"/>
+          <w:b/>
+          <w:bCs/>
+          <w:color w:val="000000"/>
+          <w:sz w:val="22"/>
+          <w:szCs w:val="22"/>
+          <w:lang w:val="en-US"/>
+        </w:rPr>
+        <w:t xml:space="preserve">{{pa_sub_sc_tw}} </w:t>
+      </w:r>
+      <w:r>
+        <w:rPr>
+          <w:rFonts w:ascii="Arial" w:hAnsi="Arial" w:cs="Arial"/>
+          <w:color w:val="000000"/>
+          <w:sz w:val="22"/>
+          <w:szCs w:val="22"/>
+          <w:lang w:val="en-US"/>
+        </w:rPr>
+        <w:t xml:space="preserve">vs LW </w:t>
+      </w:r>
+      <w:r>
+        <w:rPr>
+          <w:rFonts w:ascii="Arial" w:hAnsi="Arial" w:cs="Arial"/>
+          <w:b/>
+          <w:bCs/>
+          <w:color w:val="000000"/>
+          <w:sz w:val="22"/>
+          <w:szCs w:val="22"/>
+          <w:lang w:val="en-US"/>
+        </w:rPr>
+        <w:t>{{pa_sub_sc_</w:t>
+      </w:r>
+      <w:r>
+        <w:rPr>
+          <w:rFonts w:ascii="Arial" w:hAnsi="Arial" w:cs="Arial"/>
+          <w:b/>
+          <w:bCs/>
+          <w:color w:val="000000"/>
+          <w:sz w:val="22"/>
+          <w:szCs w:val="22"/>
+          <w:lang w:val="en-US"/>
+        </w:rPr>
+        <w:t>l</w:t>
+      </w:r>
+      <w:r>
+        <w:rPr>
+          <w:rFonts w:ascii="Arial" w:hAnsi="Arial" w:cs="Arial"/>
+          <w:b/>
+          <w:bCs/>
+          <w:color w:val="000000"/>
+          <w:sz w:val="22"/>
+          <w:szCs w:val="22"/>
+          <w:lang w:val="en-US"/>
+        </w:rPr>
+        <w:t>w}}</w:t>
+      </w:r>
+    </w:p>
+    <w:p>
+      <w:pPr>
+        <w:pStyle w:val="NormalWeb"/>
+        <w:numPr>
+          <w:ilvl w:val="0"/>
+          <w:numId w:val="16"/>
+        </w:numPr>
+        <w:spacing w:before="0" w:beforeAutospacing="0" w:after="0" w:afterAutospacing="0"/>
+        <w:ind w:left="992"/>
+        <w:textAlignment w:val="baseline"/>
+        <w:rPr>
+          <w:rFonts w:ascii="Arial" w:hAnsi="Arial" w:cs="Arial"/>
+          <w:b/>
+          <w:bCs/>
+          <w:color w:val="000000"/>
+          <w:sz w:val="22"/>
+          <w:szCs w:val="22"/>
+          <w:lang w:val="en-US"/>
+        </w:rPr>
+      </w:pPr>
+      <w:r>
+        <w:rPr>
+          <w:rFonts w:ascii="Arial" w:hAnsi="Arial" w:cs="Arial"/>
+          <w:color w:val="000000"/>
+          <w:sz w:val="22"/>
+          <w:szCs w:val="22"/>
+          <w:lang w:val="en-US"/>
+        </w:rPr>
+        <w:t xml:space="preserve">Delay in Store </w:t>
+      </w:r>
+      <w:r>
+        <w:rPr>
+          <w:rFonts w:ascii="Arial" w:hAnsi="Arial" w:cs="Arial"/>
+          <w:b/>
+          <w:bCs/>
+          <w:color w:val="000000"/>
+          <w:sz w:val="22"/>
+          <w:szCs w:val="22"/>
+          <w:lang w:val="en-US"/>
+        </w:rPr>
+        <w:t xml:space="preserve">{{pa_sub_dis_tw}} </w:t>
+      </w:r>
+      <w:r>
+        <w:rPr>
+          <w:rFonts w:ascii="Arial" w:hAnsi="Arial" w:cs="Arial"/>
+          <w:color w:val="000000"/>
+          <w:sz w:val="22"/>
+          <w:szCs w:val="22"/>
+          <w:lang w:val="en-US"/>
+        </w:rPr>
+        <w:t xml:space="preserve">vs LW </w:t>
+      </w:r>
+      <w:r>
+        <w:rPr>
+          <w:rFonts w:ascii="Arial" w:hAnsi="Arial" w:cs="Arial"/>
+          <w:b/>
+          <w:bCs/>
+          <w:color w:val="000000"/>
+          <w:sz w:val="22"/>
+          <w:szCs w:val="22"/>
+          <w:lang w:val="en-US"/>
+        </w:rPr>
+        <w:t>{{pa_sub_dis_</w:t>
+      </w:r>
+      <w:r>
+        <w:rPr>
+          <w:rFonts w:ascii="Arial" w:hAnsi="Arial" w:cs="Arial"/>
+          <w:b/>
+          <w:bCs/>
+          <w:color w:val="000000"/>
+          <w:sz w:val="22"/>
+          <w:szCs w:val="22"/>
+          <w:lang w:val="en-US"/>
+        </w:rPr>
+        <w:t>l</w:t>
+      </w:r>
+      <w:r>
+        <w:rPr>
+          <w:rFonts w:ascii="Arial" w:hAnsi="Arial" w:cs="Arial"/>
+          <w:b/>
+          <w:bCs/>
+          <w:color w:val="000000"/>
+          <w:sz w:val="22"/>
+          <w:szCs w:val="22"/>
+          <w:lang w:val="en-US"/>
+        </w:rPr>
+        <w:t>w}}</w:t>
+      </w:r>
+    </w:p>
+    <w:p>
+      <w:pPr>
+        <w:pStyle w:val="NormalWeb"/>
+        <w:numPr>
+          <w:ilvl w:val="0"/>
+          <w:numId w:val="16"/>
+        </w:numPr>
+        <w:spacing w:before="0" w:beforeAutospacing="0" w:after="0" w:afterAutospacing="0"/>
+        <w:ind w:left="992"/>
+        <w:textAlignment w:val="baseline"/>
+        <w:rPr>
+          <w:rFonts w:ascii="Arial" w:hAnsi="Arial" w:cs="Arial"/>
+          <w:b/>
+          <w:bCs/>
+          <w:color w:val="000000"/>
+          <w:sz w:val="22"/>
+          <w:szCs w:val="22"/>
+          <w:lang w:val="en-US"/>
+        </w:rPr>
+      </w:pPr>
+      <w:r>
+        <w:rPr>
+          <w:rFonts w:ascii="Arial" w:hAnsi="Arial" w:cs="Arial"/>
+          <w:color w:val="000000"/>
+          <w:sz w:val="22"/>
+          <w:szCs w:val="22"/>
+          <w:lang w:val="en-US"/>
+        </w:rPr>
+        <w:t xml:space="preserve">Other </w:t>
+      </w:r>
+      <w:r>
+        <w:rPr>
+          <w:rFonts w:ascii="Arial" w:hAnsi="Arial" w:cs="Arial"/>
+          <w:b/>
+          <w:bCs/>
+          <w:color w:val="000000"/>
+          <w:sz w:val="22"/>
+          <w:szCs w:val="22"/>
+          <w:lang w:val="en-US"/>
+        </w:rPr>
+        <w:t>{{pa_sub_ot_tw}}</w:t>
+      </w:r>
+      <w:r>
+        <w:rPr>
+          <w:rFonts w:ascii="Arial" w:hAnsi="Arial" w:cs="Arial"/>
+          <w:b/>
+          <w:bCs/>
+          <w:color w:val="000000"/>
+          <w:sz w:val="22"/>
+          <w:szCs w:val="22"/>
+          <w:lang w:val="en-US"/>
+        </w:rPr>
+        <w:t xml:space="preserve"> </w:t>
+      </w:r>
+      <w:r>
+        <w:rPr>
+          <w:rFonts w:ascii="Arial" w:hAnsi="Arial" w:cs="Arial"/>
+          <w:color w:val="000000"/>
+          <w:sz w:val="22"/>
+          <w:szCs w:val="22"/>
+          <w:lang w:val="en-US"/>
+        </w:rPr>
+        <w:t xml:space="preserve">vs LW </w:t>
+      </w:r>
+      <w:r>
+        <w:rPr>
+          <w:rFonts w:ascii="Arial" w:hAnsi="Arial" w:cs="Arial"/>
+          <w:b/>
+          <w:bCs/>
+          <w:color w:val="000000"/>
+          <w:sz w:val="22"/>
+          <w:szCs w:val="22"/>
+          <w:lang w:val="en-US"/>
+        </w:rPr>
+        <w:t>{{pa_sub_ot_</w:t>
+      </w:r>
+      <w:r>
+        <w:rPr>
+          <w:rFonts w:ascii="Arial" w:hAnsi="Arial" w:cs="Arial"/>
+          <w:b/>
+          <w:bCs/>
+          <w:color w:val="000000"/>
+          <w:sz w:val="22"/>
+          <w:szCs w:val="22"/>
+          <w:lang w:val="en-US"/>
+        </w:rPr>
+        <w:t>l</w:t>
+      </w:r>
+      <w:r>
+        <w:rPr>
+          <w:rFonts w:ascii="Arial" w:hAnsi="Arial" w:cs="Arial"/>
+          <w:b/>
+          <w:bCs/>
+          <w:color w:val="000000"/>
+          <w:sz w:val="22"/>
+          <w:szCs w:val="22"/>
+          <w:lang w:val="en-US"/>
+        </w:rPr>
+        <w:t>w}}</w:t>
+      </w:r>
+      <w:r>
+        <w:rPr>
+          <w:rFonts w:ascii="Arial" w:hAnsi="Arial" w:cs="Arial"/>
+          <w:b/>
+          <w:bCs/>
+          <w:color w:val="000000"/>
+          <w:sz w:val="22"/>
+          <w:szCs w:val="22"/>
+          <w:lang w:val="en-US"/>
+        </w:rPr>
+        <w:t xml:space="preserve"> </w:t>
+      </w:r>
+      <w:r>
+        <w:rPr>
+          <w:rFonts w:ascii="Arial" w:hAnsi="Arial" w:cs="Arial"/>
+          <w:color w:val="000000"/>
+          <w:sz w:val="22"/>
+          <w:szCs w:val="22"/>
+          <w:lang w:val="en-US"/>
+        </w:rPr>
+        <w:t xml:space="preserve"> </w:t>
+      </w:r>
+    </w:p>
+    <w:p>
+      <w:pPr>
+        <w:pStyle w:val="NormalWeb"/>
+        <w:numPr>
+          <w:ilvl w:val="0"/>
+          <w:numId w:val="16"/>
+        </w:numPr>
+        <w:spacing w:before="0" w:beforeAutospacing="0" w:after="0" w:afterAutospacing="0"/>
+        <w:ind w:left="992"/>
+        <w:textAlignment w:val="baseline"/>
+        <w:rPr>
+          <w:rFonts w:ascii="Arial" w:hAnsi="Arial" w:cs="Arial"/>
+          <w:b/>
+          <w:bCs/>
+          <w:color w:val="000000"/>
+          <w:sz w:val="22"/>
+          <w:szCs w:val="22"/>
+          <w:lang w:val="en-US"/>
+        </w:rPr>
+      </w:pPr>
+      <w:r>
+        <w:rPr>
+          <w:rFonts w:ascii="Arial" w:hAnsi="Arial" w:cs="Arial"/>
+          <w:color w:val="000000"/>
+          <w:sz w:val="22"/>
+          <w:szCs w:val="22"/>
+          <w:lang w:val="en-US"/>
+        </w:rPr>
+        <w:t xml:space="preserve">Rescheduled Order </w:t>
+      </w:r>
+      <w:r>
+        <w:rPr>
+          <w:rFonts w:ascii="Arial" w:hAnsi="Arial" w:cs="Arial"/>
+          <w:b/>
+          <w:bCs/>
+          <w:color w:val="000000"/>
+          <w:sz w:val="22"/>
+          <w:szCs w:val="22"/>
+          <w:lang w:val="en-US"/>
+        </w:rPr>
+        <w:t xml:space="preserve">{{pa_sub_ro_tw}} </w:t>
+      </w:r>
+      <w:r>
+        <w:rPr>
+          <w:rFonts w:ascii="Arial" w:hAnsi="Arial" w:cs="Arial"/>
+          <w:color w:val="000000"/>
+          <w:sz w:val="22"/>
+          <w:szCs w:val="22"/>
+          <w:lang w:val="en-US"/>
+        </w:rPr>
+        <w:t xml:space="preserve">vs LW </w:t>
+      </w:r>
+      <w:r>
+        <w:rPr>
+          <w:rFonts w:ascii="Arial" w:hAnsi="Arial" w:cs="Arial"/>
+          <w:b/>
+          <w:bCs/>
+          <w:color w:val="000000"/>
+          <w:sz w:val="22"/>
+          <w:szCs w:val="22"/>
+          <w:lang w:val="en-US"/>
+        </w:rPr>
+        <w:t>{{pa_sub_ro_</w:t>
+      </w:r>
+      <w:r>
+        <w:rPr>
+          <w:rFonts w:ascii="Arial" w:hAnsi="Arial" w:cs="Arial"/>
+          <w:b/>
+          <w:bCs/>
+          <w:color w:val="000000"/>
+          <w:sz w:val="22"/>
+          <w:szCs w:val="22"/>
+          <w:lang w:val="en-US"/>
+        </w:rPr>
+        <w:t>l</w:t>
+      </w:r>
+      <w:r>
+        <w:rPr>
+          <w:rFonts w:ascii="Arial" w:hAnsi="Arial" w:cs="Arial"/>
+          <w:b/>
+          <w:bCs/>
+          <w:color w:val="000000"/>
+          <w:sz w:val="22"/>
+          <w:szCs w:val="22"/>
+          <w:lang w:val="en-US"/>
+        </w:rPr>
+        <w:t>w}}</w:t>
+      </w:r>
+    </w:p>
+    <w:p>
+      <w:pPr>
+        <w:pStyle w:val="NormalWeb"/>
+        <w:numPr>
+          <w:ilvl w:val="0"/>
+          <w:numId w:val="16"/>
+        </w:numPr>
+        <w:spacing w:before="0" w:beforeAutospacing="0" w:after="0" w:afterAutospacing="0"/>
+        <w:ind w:left="992"/>
+        <w:textAlignment w:val="baseline"/>
+        <w:rPr>
+          <w:rFonts w:ascii="Arial" w:hAnsi="Arial" w:cs="Arial"/>
+          <w:b/>
+          <w:bCs/>
+          <w:color w:val="000000"/>
+          <w:sz w:val="22"/>
+          <w:szCs w:val="22"/>
+          <w:lang w:val="en-US"/>
+        </w:rPr>
+      </w:pPr>
+      <w:r>
+        <w:rPr>
+          <w:rFonts w:ascii="Arial" w:hAnsi="Arial" w:cs="Arial"/>
+          <w:color w:val="000000"/>
+          <w:sz w:val="22"/>
+          <w:szCs w:val="22"/>
+          <w:lang w:val="en-US"/>
+        </w:rPr>
+        <w:t xml:space="preserve">Shopper Delay </w:t>
+      </w:r>
+      <w:r>
+        <w:rPr>
+          <w:rFonts w:ascii="Arial" w:hAnsi="Arial" w:cs="Arial"/>
+          <w:b/>
+          <w:bCs/>
+          <w:color w:val="000000"/>
+          <w:sz w:val="22"/>
+          <w:szCs w:val="22"/>
+          <w:lang w:val="en-US"/>
+        </w:rPr>
+        <w:t xml:space="preserve">{{pa_sub_sd_tw}} </w:t>
+      </w:r>
+      <w:r>
+        <w:rPr>
+          <w:rFonts w:ascii="Arial" w:hAnsi="Arial" w:cs="Arial"/>
+          <w:color w:val="000000"/>
+          <w:sz w:val="22"/>
+          <w:szCs w:val="22"/>
+          <w:lang w:val="en-US"/>
+        </w:rPr>
+        <w:t xml:space="preserve">vs LW </w:t>
+      </w:r>
+      <w:r>
+        <w:rPr>
+          <w:rFonts w:ascii="Arial" w:hAnsi="Arial" w:cs="Arial"/>
+          <w:b/>
+          <w:bCs/>
+          <w:color w:val="000000"/>
+          <w:sz w:val="22"/>
+          <w:szCs w:val="22"/>
+          <w:lang w:val="en-US"/>
+        </w:rPr>
+        <w:t>{{pa_sub_sd_</w:t>
+      </w:r>
+      <w:r>
+        <w:rPr>
+          <w:rFonts w:ascii="Arial" w:hAnsi="Arial" w:cs="Arial"/>
+          <w:b/>
+          <w:bCs/>
+          <w:color w:val="000000"/>
+          <w:sz w:val="22"/>
+          <w:szCs w:val="22"/>
+          <w:lang w:val="en-US"/>
+        </w:rPr>
+        <w:t>l</w:t>
+      </w:r>
+      <w:r>
+        <w:rPr>
+          <w:rFonts w:ascii="Arial" w:hAnsi="Arial" w:cs="Arial"/>
+          <w:b/>
+          <w:bCs/>
+          <w:color w:val="000000"/>
+          <w:sz w:val="22"/>
+          <w:szCs w:val="22"/>
+          <w:lang w:val="en-US"/>
+        </w:rPr>
+        <w:t>w}}</w:t>
       </w:r>
     </w:p>
     <w:p>
@@ -1197,31 +1446,7 @@
           <w:sz w:val="22"/>
           <w:szCs w:val="22"/>
         </w:rPr>
-        <w:t>{{</w:t>
-      </w:r>
-      <w:proofErr w:type="spellStart"/>
-      <w:r>
-        <w:rPr>
-          <w:rFonts w:ascii="Arial" w:hAnsi="Arial" w:cs="Arial"/>
-          <w:b/>
-          <w:bCs/>
-          <w:color w:val="000000"/>
-          <w:sz w:val="22"/>
-          <w:szCs w:val="22"/>
-        </w:rPr>
-        <w:t>user_today</w:t>
-      </w:r>
-      <w:proofErr w:type="spellEnd"/>
-      <w:r>
-        <w:rPr>
-          <w:rFonts w:ascii="Arial" w:hAnsi="Arial" w:cs="Arial"/>
-          <w:b/>
-          <w:bCs/>
-          <w:color w:val="000000"/>
-          <w:sz w:val="22"/>
-          <w:szCs w:val="22"/>
-        </w:rPr>
-        <w:t>}}</w:t>
+        <w:t>{{user_today}}</w:t>
       </w:r>
       <w:r>
         <w:rPr>
@@ -1241,31 +1466,7 @@
           <w:sz w:val="22"/>
           <w:szCs w:val="22"/>
         </w:rPr>
-        <w:t>{{</w:t>
-      </w:r>
-      <w:proofErr w:type="spellStart"/>
-      <w:r>
-        <w:rPr>
-          <w:rFonts w:ascii="Arial" w:hAnsi="Arial" w:cs="Arial"/>
-          <w:b/>
-          <w:bCs/>
-          <w:color w:val="000000"/>
-          <w:sz w:val="22"/>
-          <w:szCs w:val="22"/>
-        </w:rPr>
-        <w:t>user_lw</w:t>
-      </w:r>
-      <w:proofErr w:type="spellEnd"/>
-      <w:r>
-        <w:rPr>
-          <w:rFonts w:ascii="Arial" w:hAnsi="Arial" w:cs="Arial"/>
-          <w:b/>
-          <w:bCs/>
-          <w:color w:val="000000"/>
-          <w:sz w:val="22"/>
-          <w:szCs w:val="22"/>
-        </w:rPr>
-        <w:t>}}</w:t>
+        <w:t>{{user_lw}}</w:t>
       </w:r>
     </w:p>
     <w:p>
@@ -1292,62 +1493,18 @@
           <w:sz w:val="22"/>
           <w:szCs w:val="22"/>
         </w:rPr>
-        <w:t xml:space="preserve">La Razón </w:t>
-      </w:r>
-      <w:proofErr w:type="spellStart"/>
-      <w:r>
-        <w:rPr>
-          <w:rFonts w:ascii="Arial" w:hAnsi="Arial" w:cs="Arial"/>
-          <w:color w:val="000000"/>
-          <w:sz w:val="22"/>
-          <w:szCs w:val="22"/>
-        </w:rPr>
-        <w:t>Wo</w:t>
-      </w:r>
-      <w:proofErr w:type="spellEnd"/>
-      <w:r>
-        <w:rPr>
-          <w:rFonts w:ascii="Arial" w:hAnsi="Arial" w:cs="Arial"/>
-          <w:color w:val="000000"/>
-          <w:sz w:val="22"/>
-          <w:szCs w:val="22"/>
-        </w:rPr>
-        <w:t xml:space="preserve"> es </w:t>
-      </w:r>
-      <w:r>
-        <w:rPr>
-          <w:rFonts w:ascii="Arial" w:hAnsi="Arial" w:cs="Arial"/>
-          <w:b/>
-          <w:bCs/>
-          <w:color w:val="000000"/>
-          <w:sz w:val="22"/>
-          <w:szCs w:val="22"/>
-        </w:rPr>
-        <w:t>{{</w:t>
-      </w:r>
-      <w:proofErr w:type="spellStart"/>
-      <w:r>
-        <w:rPr>
-          <w:rFonts w:ascii="Arial" w:hAnsi="Arial" w:cs="Arial"/>
-          <w:b/>
-          <w:bCs/>
-          <w:color w:val="000000"/>
-          <w:sz w:val="22"/>
-          <w:szCs w:val="22"/>
-        </w:rPr>
-        <w:t>catwosubus</w:t>
-      </w:r>
-      <w:proofErr w:type="spellEnd"/>
-      <w:r>
-        <w:rPr>
-          <w:rFonts w:ascii="Arial" w:hAnsi="Arial" w:cs="Arial"/>
-          <w:b/>
-          <w:bCs/>
-          <w:color w:val="000000"/>
-          <w:sz w:val="22"/>
-          <w:szCs w:val="22"/>
-        </w:rPr>
-        <w:t>}}</w:t>
+        <w:t xml:space="preserve">La Razón Wo es </w:t>
+      </w:r>
+      <w:r>
+        <w:rPr>
+          <w:rFonts w:ascii="Arial" w:hAnsi="Arial" w:cs="Arial"/>
+          <w:b/>
+          <w:bCs/>
+          <w:color w:val="000000"/>
+          <w:sz w:val="22"/>
+          <w:szCs w:val="22"/>
+        </w:rPr>
+        <w:t>{{catwosubus}}</w:t>
       </w:r>
       <w:r>
         <w:rPr>
@@ -1367,31 +1524,7 @@
           <w:sz w:val="22"/>
           <w:szCs w:val="22"/>
         </w:rPr>
-        <w:t>{{</w:t>
-      </w:r>
-      <w:proofErr w:type="spellStart"/>
-      <w:r>
-        <w:rPr>
-          <w:rFonts w:ascii="Arial" w:hAnsi="Arial" w:cs="Arial"/>
-          <w:b/>
-          <w:bCs/>
-          <w:color w:val="000000"/>
-          <w:sz w:val="22"/>
-          <w:szCs w:val="22"/>
-        </w:rPr>
-        <w:t>valorwosubus</w:t>
-      </w:r>
-      <w:proofErr w:type="spellEnd"/>
-      <w:r>
-        <w:rPr>
-          <w:rFonts w:ascii="Arial" w:hAnsi="Arial" w:cs="Arial"/>
-          <w:b/>
-          <w:bCs/>
-          <w:color w:val="000000"/>
-          <w:sz w:val="22"/>
-          <w:szCs w:val="22"/>
-        </w:rPr>
-        <w:t>}}</w:t>
+        <w:t>{{valorwosubus}}</w:t>
       </w:r>
       <w:r>
         <w:rPr>
@@ -1411,31 +1544,7 @@
           <w:sz w:val="22"/>
           <w:szCs w:val="22"/>
         </w:rPr>
-        <w:t>{{</w:t>
-      </w:r>
-      <w:proofErr w:type="spellStart"/>
-      <w:r>
-        <w:rPr>
-          <w:rFonts w:ascii="Arial" w:hAnsi="Arial" w:cs="Arial"/>
-          <w:b/>
-          <w:bCs/>
-          <w:color w:val="000000"/>
-          <w:sz w:val="22"/>
-          <w:szCs w:val="22"/>
-        </w:rPr>
-        <w:t>valorwosubuslw</w:t>
-      </w:r>
-      <w:proofErr w:type="spellEnd"/>
-      <w:r>
-        <w:rPr>
-          <w:rFonts w:ascii="Arial" w:hAnsi="Arial" w:cs="Arial"/>
-          <w:b/>
-          <w:bCs/>
-          <w:color w:val="000000"/>
-          <w:sz w:val="22"/>
-          <w:szCs w:val="22"/>
-        </w:rPr>
-        <w:t>}}</w:t>
+        <w:t>{{valorwosubuslw}}</w:t>
       </w:r>
     </w:p>
     <w:p>
@@ -1455,60 +1564,25 @@
           <w:szCs w:val="22"/>
         </w:rPr>
       </w:pPr>
-      <w:proofErr w:type="spellStart"/>
-      <w:r>
-        <w:rPr>
-          <w:rFonts w:ascii="Arial" w:hAnsi="Arial" w:cs="Arial"/>
-          <w:color w:val="000000"/>
-          <w:sz w:val="22"/>
-          <w:szCs w:val="22"/>
-        </w:rPr>
-        <w:t>Ux</w:t>
-      </w:r>
-      <w:proofErr w:type="spellEnd"/>
-      <w:r>
-        <w:rPr>
-          <w:rFonts w:ascii="Arial" w:hAnsi="Arial" w:cs="Arial"/>
-          <w:color w:val="000000"/>
-          <w:sz w:val="22"/>
-          <w:szCs w:val="22"/>
-        </w:rPr>
-        <w:t xml:space="preserve"> en </w:t>
-      </w:r>
-      <w:r>
-        <w:rPr>
-          <w:rFonts w:ascii="Arial" w:hAnsi="Arial" w:cs="Arial"/>
-          <w:b/>
-          <w:bCs/>
-          <w:color w:val="000000"/>
-          <w:sz w:val="22"/>
-          <w:szCs w:val="22"/>
-        </w:rPr>
-        <w:t>{{</w:t>
-      </w:r>
-      <w:proofErr w:type="spellStart"/>
-      <w:r>
-        <w:rPr>
-          <w:rFonts w:ascii="Arial" w:hAnsi="Arial" w:cs="Arial"/>
-          <w:b/>
-          <w:bCs/>
-          <w:color w:val="000000"/>
-          <w:sz w:val="22"/>
-          <w:szCs w:val="22"/>
-        </w:rPr>
-        <w:t>ux_today</w:t>
-      </w:r>
-      <w:proofErr w:type="spellEnd"/>
-      <w:r>
-        <w:rPr>
-          <w:rFonts w:ascii="Arial" w:hAnsi="Arial" w:cs="Arial"/>
-          <w:b/>
-          <w:bCs/>
-          <w:color w:val="000000"/>
-          <w:sz w:val="22"/>
-          <w:szCs w:val="22"/>
-        </w:rPr>
-        <w:t>}}</w:t>
+      <w:r>
+        <w:rPr>
+          <w:rFonts w:ascii="Arial" w:hAnsi="Arial" w:cs="Arial"/>
+          <w:color w:val="000000"/>
+          <w:sz w:val="22"/>
+          <w:szCs w:val="22"/>
+        </w:rPr>
+        <w:t xml:space="preserve">Ux en </w:t>
+      </w:r>
+      <w:r>
+        <w:rPr>
+          <w:rFonts w:ascii="Arial" w:hAnsi="Arial" w:cs="Arial"/>
+          <w:b/>
+          <w:bCs/>
+          <w:color w:val="000000"/>
+          <w:sz w:val="22"/>
+          <w:szCs w:val="22"/>
+        </w:rPr>
+        <w:t>{{ux_today}}</w:t>
       </w:r>
       <w:r>
         <w:rPr>
@@ -1528,31 +1602,7 @@
           <w:sz w:val="22"/>
           <w:szCs w:val="22"/>
         </w:rPr>
-        <w:t>{{</w:t>
-      </w:r>
-      <w:proofErr w:type="spellStart"/>
-      <w:r>
-        <w:rPr>
-          <w:rFonts w:ascii="Arial" w:hAnsi="Arial" w:cs="Arial"/>
-          <w:b/>
-          <w:bCs/>
-          <w:color w:val="000000"/>
-          <w:sz w:val="22"/>
-          <w:szCs w:val="22"/>
-        </w:rPr>
-        <w:t>ux_lw</w:t>
-      </w:r>
-      <w:proofErr w:type="spellEnd"/>
-      <w:r>
-        <w:rPr>
-          <w:rFonts w:ascii="Arial" w:hAnsi="Arial" w:cs="Arial"/>
-          <w:b/>
-          <w:bCs/>
-          <w:color w:val="000000"/>
-          <w:sz w:val="22"/>
-          <w:szCs w:val="22"/>
-        </w:rPr>
-        <w:t>}}</w:t>
+        <w:t>{{ux_lw}}</w:t>
       </w:r>
     </w:p>
     <w:p>
@@ -1590,31 +1640,7 @@
           <w:sz w:val="22"/>
           <w:szCs w:val="22"/>
         </w:rPr>
-        <w:t>{{</w:t>
-      </w:r>
-      <w:proofErr w:type="spellStart"/>
-      <w:r>
-        <w:rPr>
-          <w:rFonts w:ascii="Arial" w:hAnsi="Arial" w:cs="Arial"/>
-          <w:b/>
-          <w:bCs/>
-          <w:color w:val="000000"/>
-          <w:sz w:val="22"/>
-          <w:szCs w:val="22"/>
-        </w:rPr>
-        <w:t>catwosubux</w:t>
-      </w:r>
-      <w:proofErr w:type="spellEnd"/>
-      <w:r>
-        <w:rPr>
-          <w:rFonts w:ascii="Arial" w:hAnsi="Arial" w:cs="Arial"/>
-          <w:b/>
-          <w:bCs/>
-          <w:color w:val="000000"/>
-          <w:sz w:val="22"/>
-          <w:szCs w:val="22"/>
-        </w:rPr>
-        <w:t>}}</w:t>
+        <w:t>{{catwosubux}}</w:t>
       </w:r>
       <w:r>
         <w:rPr>
@@ -1634,31 +1660,7 @@
           <w:sz w:val="22"/>
           <w:szCs w:val="22"/>
         </w:rPr>
-        <w:t>{{</w:t>
-      </w:r>
-      <w:proofErr w:type="spellStart"/>
-      <w:r>
-        <w:rPr>
-          <w:rFonts w:ascii="Arial" w:hAnsi="Arial" w:cs="Arial"/>
-          <w:b/>
-          <w:bCs/>
-          <w:color w:val="000000"/>
-          <w:sz w:val="22"/>
-          <w:szCs w:val="22"/>
-        </w:rPr>
-        <w:t>valorwosubux</w:t>
-      </w:r>
-      <w:proofErr w:type="spellEnd"/>
-      <w:r>
-        <w:rPr>
-          <w:rFonts w:ascii="Arial" w:hAnsi="Arial" w:cs="Arial"/>
-          <w:b/>
-          <w:bCs/>
-          <w:color w:val="000000"/>
-          <w:sz w:val="22"/>
-          <w:szCs w:val="22"/>
-        </w:rPr>
-        <w:t>}}</w:t>
+        <w:t>{{valorwosubux}}</w:t>
       </w:r>
       <w:r>
         <w:rPr>
@@ -1678,31 +1680,7 @@
           <w:sz w:val="22"/>
           <w:szCs w:val="22"/>
         </w:rPr>
-        <w:t>{{</w:t>
-      </w:r>
-      <w:proofErr w:type="spellStart"/>
-      <w:r>
-        <w:rPr>
-          <w:rFonts w:ascii="Arial" w:hAnsi="Arial" w:cs="Arial"/>
-          <w:b/>
-          <w:bCs/>
-          <w:color w:val="000000"/>
-          <w:sz w:val="22"/>
-          <w:szCs w:val="22"/>
-        </w:rPr>
-        <w:t>valorwosubuxlw</w:t>
-      </w:r>
-      <w:proofErr w:type="spellEnd"/>
-      <w:r>
-        <w:rPr>
-          <w:rFonts w:ascii="Arial" w:hAnsi="Arial" w:cs="Arial"/>
-          <w:b/>
-          <w:bCs/>
-          <w:color w:val="000000"/>
-          <w:sz w:val="22"/>
-          <w:szCs w:val="22"/>
-        </w:rPr>
-        <w:t>}}</w:t>
+        <w:t>{{valorwosubuxlw}}</w:t>
       </w:r>
     </w:p>
     <w:p>
@@ -5731,6 +5709,7 @@
   <w:style w:type="character" w:default="1" w:styleId="Fuentedeprrafopredeter">
     <w:name w:val="Default Paragraph Font"/>
     <w:uiPriority w:val="1"/>
+    <w:semiHidden/>
     <w:unhideWhenUsed/>
   </w:style>
   <w:style w:type="table" w:default="1" w:styleId="Tablanormal">

</xml_diff>

<commit_message>
Se termina level 3 en partner
</commit_message>
<xml_diff>
--- a/plantilla2.docx
+++ b/plantilla2.docx
@@ -66,7 +66,31 @@
           <w:sz w:val="22"/>
           <w:szCs w:val="22"/>
         </w:rPr>
-        <w:t>{{catwo}}</w:t>
+        <w:t>{{</w:t>
+      </w:r>
+      <w:proofErr w:type="spellStart"/>
+      <w:r>
+        <w:rPr>
+          <w:rFonts w:ascii="Arial" w:hAnsi="Arial" w:cs="Arial"/>
+          <w:b/>
+          <w:bCs/>
+          <w:color w:val="000000"/>
+          <w:sz w:val="22"/>
+          <w:szCs w:val="22"/>
+        </w:rPr>
+        <w:t>catwo</w:t>
+      </w:r>
+      <w:proofErr w:type="spellEnd"/>
+      <w:r>
+        <w:rPr>
+          <w:rFonts w:ascii="Arial" w:hAnsi="Arial" w:cs="Arial"/>
+          <w:b/>
+          <w:bCs/>
+          <w:color w:val="000000"/>
+          <w:sz w:val="22"/>
+          <w:szCs w:val="22"/>
+        </w:rPr>
+        <w:t>}}</w:t>
       </w:r>
       <w:r>
         <w:rPr>
@@ -86,7 +110,31 @@
           <w:sz w:val="22"/>
           <w:szCs w:val="22"/>
         </w:rPr>
-        <w:t>{{valorwo}}</w:t>
+        <w:t>{{</w:t>
+      </w:r>
+      <w:proofErr w:type="spellStart"/>
+      <w:r>
+        <w:rPr>
+          <w:rFonts w:ascii="Arial" w:hAnsi="Arial" w:cs="Arial"/>
+          <w:b/>
+          <w:bCs/>
+          <w:color w:val="000000"/>
+          <w:sz w:val="22"/>
+          <w:szCs w:val="22"/>
+        </w:rPr>
+        <w:t>valorwo</w:t>
+      </w:r>
+      <w:proofErr w:type="spellEnd"/>
+      <w:r>
+        <w:rPr>
+          <w:rFonts w:ascii="Arial" w:hAnsi="Arial" w:cs="Arial"/>
+          <w:b/>
+          <w:bCs/>
+          <w:color w:val="000000"/>
+          <w:sz w:val="22"/>
+          <w:szCs w:val="22"/>
+        </w:rPr>
+        <w:t>}}</w:t>
       </w:r>
       <w:r>
         <w:rPr>
@@ -106,7 +154,31 @@
           <w:sz w:val="22"/>
           <w:szCs w:val="22"/>
         </w:rPr>
-        <w:t>{{valorwolw}}</w:t>
+        <w:t>{{</w:t>
+      </w:r>
+      <w:proofErr w:type="spellStart"/>
+      <w:r>
+        <w:rPr>
+          <w:rFonts w:ascii="Arial" w:hAnsi="Arial" w:cs="Arial"/>
+          <w:b/>
+          <w:bCs/>
+          <w:color w:val="000000"/>
+          <w:sz w:val="22"/>
+          <w:szCs w:val="22"/>
+        </w:rPr>
+        <w:t>valorwolw</w:t>
+      </w:r>
+      <w:proofErr w:type="spellEnd"/>
+      <w:r>
+        <w:rPr>
+          <w:rFonts w:ascii="Arial" w:hAnsi="Arial" w:cs="Arial"/>
+          <w:b/>
+          <w:bCs/>
+          <w:color w:val="000000"/>
+          <w:sz w:val="22"/>
+          <w:szCs w:val="22"/>
+        </w:rPr>
+        <w:t>}}</w:t>
       </w:r>
     </w:p>
     <w:p>
@@ -143,7 +215,31 @@
           <w:sz w:val="22"/>
           <w:szCs w:val="22"/>
         </w:rPr>
-        <w:t>{{rt_today}}</w:t>
+        <w:t>{{</w:t>
+      </w:r>
+      <w:proofErr w:type="spellStart"/>
+      <w:r>
+        <w:rPr>
+          <w:rFonts w:ascii="Arial" w:hAnsi="Arial" w:cs="Arial"/>
+          <w:b/>
+          <w:bCs/>
+          <w:color w:val="000000"/>
+          <w:sz w:val="22"/>
+          <w:szCs w:val="22"/>
+        </w:rPr>
+        <w:t>rt_today</w:t>
+      </w:r>
+      <w:proofErr w:type="spellEnd"/>
+      <w:r>
+        <w:rPr>
+          <w:rFonts w:ascii="Arial" w:hAnsi="Arial" w:cs="Arial"/>
+          <w:b/>
+          <w:bCs/>
+          <w:color w:val="000000"/>
+          <w:sz w:val="22"/>
+          <w:szCs w:val="22"/>
+        </w:rPr>
+        <w:t>}}</w:t>
       </w:r>
       <w:r>
         <w:rPr>
@@ -163,7 +259,31 @@
           <w:sz w:val="22"/>
           <w:szCs w:val="22"/>
         </w:rPr>
-        <w:t>{{rt_lw}}</w:t>
+        <w:t>{{</w:t>
+      </w:r>
+      <w:proofErr w:type="spellStart"/>
+      <w:r>
+        <w:rPr>
+          <w:rFonts w:ascii="Arial" w:hAnsi="Arial" w:cs="Arial"/>
+          <w:b/>
+          <w:bCs/>
+          <w:color w:val="000000"/>
+          <w:sz w:val="22"/>
+          <w:szCs w:val="22"/>
+        </w:rPr>
+        <w:t>rt_lw</w:t>
+      </w:r>
+      <w:proofErr w:type="spellEnd"/>
+      <w:r>
+        <w:rPr>
+          <w:rFonts w:ascii="Arial" w:hAnsi="Arial" w:cs="Arial"/>
+          <w:b/>
+          <w:bCs/>
+          <w:color w:val="000000"/>
+          <w:sz w:val="22"/>
+          <w:szCs w:val="22"/>
+        </w:rPr>
+        <w:t>}}</w:t>
       </w:r>
     </w:p>
     <w:p>
@@ -201,7 +321,31 @@
           <w:sz w:val="22"/>
           <w:szCs w:val="22"/>
         </w:rPr>
-        <w:t>{{catwosubrt}}</w:t>
+        <w:t>{{</w:t>
+      </w:r>
+      <w:proofErr w:type="spellStart"/>
+      <w:r>
+        <w:rPr>
+          <w:rFonts w:ascii="Arial" w:hAnsi="Arial" w:cs="Arial"/>
+          <w:b/>
+          <w:bCs/>
+          <w:color w:val="000000"/>
+          <w:sz w:val="22"/>
+          <w:szCs w:val="22"/>
+        </w:rPr>
+        <w:t>catwosubrt</w:t>
+      </w:r>
+      <w:proofErr w:type="spellEnd"/>
+      <w:r>
+        <w:rPr>
+          <w:rFonts w:ascii="Arial" w:hAnsi="Arial" w:cs="Arial"/>
+          <w:b/>
+          <w:bCs/>
+          <w:color w:val="000000"/>
+          <w:sz w:val="22"/>
+          <w:szCs w:val="22"/>
+        </w:rPr>
+        <w:t>}}</w:t>
       </w:r>
       <w:r>
         <w:rPr>
@@ -221,7 +365,31 @@
           <w:sz w:val="22"/>
           <w:szCs w:val="22"/>
         </w:rPr>
-        <w:t>{{valorwosubrt}}</w:t>
+        <w:t>{{</w:t>
+      </w:r>
+      <w:proofErr w:type="spellStart"/>
+      <w:r>
+        <w:rPr>
+          <w:rFonts w:ascii="Arial" w:hAnsi="Arial" w:cs="Arial"/>
+          <w:b/>
+          <w:bCs/>
+          <w:color w:val="000000"/>
+          <w:sz w:val="22"/>
+          <w:szCs w:val="22"/>
+        </w:rPr>
+        <w:t>valorwosubrt</w:t>
+      </w:r>
+      <w:proofErr w:type="spellEnd"/>
+      <w:r>
+        <w:rPr>
+          <w:rFonts w:ascii="Arial" w:hAnsi="Arial" w:cs="Arial"/>
+          <w:b/>
+          <w:bCs/>
+          <w:color w:val="000000"/>
+          <w:sz w:val="22"/>
+          <w:szCs w:val="22"/>
+        </w:rPr>
+        <w:t>}}</w:t>
       </w:r>
       <w:r>
         <w:rPr>
@@ -241,7 +409,31 @@
           <w:sz w:val="22"/>
           <w:szCs w:val="22"/>
         </w:rPr>
-        <w:t>{{valorwosubrtlw}}</w:t>
+        <w:t>{{</w:t>
+      </w:r>
+      <w:proofErr w:type="spellStart"/>
+      <w:r>
+        <w:rPr>
+          <w:rFonts w:ascii="Arial" w:hAnsi="Arial" w:cs="Arial"/>
+          <w:b/>
+          <w:bCs/>
+          <w:color w:val="000000"/>
+          <w:sz w:val="22"/>
+          <w:szCs w:val="22"/>
+        </w:rPr>
+        <w:t>valorwosubrtlw</w:t>
+      </w:r>
+      <w:proofErr w:type="spellEnd"/>
+      <w:r>
+        <w:rPr>
+          <w:rFonts w:ascii="Arial" w:hAnsi="Arial" w:cs="Arial"/>
+          <w:b/>
+          <w:bCs/>
+          <w:color w:val="000000"/>
+          <w:sz w:val="22"/>
+          <w:szCs w:val="22"/>
+        </w:rPr>
+        <w:t>}}</w:t>
       </w:r>
     </w:p>
     <w:p>
@@ -281,7 +473,31 @@
           <w:sz w:val="22"/>
           <w:szCs w:val="22"/>
         </w:rPr>
-        <w:t>{{rt_sub_dic_tw}}</w:t>
+        <w:t>{{</w:t>
+      </w:r>
+      <w:proofErr w:type="spellStart"/>
+      <w:r>
+        <w:rPr>
+          <w:rFonts w:ascii="Arial" w:hAnsi="Arial" w:cs="Arial"/>
+          <w:b/>
+          <w:bCs/>
+          <w:color w:val="000000"/>
+          <w:sz w:val="22"/>
+          <w:szCs w:val="22"/>
+        </w:rPr>
+        <w:t>rt_sub_dic_tw</w:t>
+      </w:r>
+      <w:proofErr w:type="spellEnd"/>
+      <w:r>
+        <w:rPr>
+          <w:rFonts w:ascii="Arial" w:hAnsi="Arial" w:cs="Arial"/>
+          <w:b/>
+          <w:bCs/>
+          <w:color w:val="000000"/>
+          <w:sz w:val="22"/>
+          <w:szCs w:val="22"/>
+        </w:rPr>
+        <w:t>}}</w:t>
       </w:r>
       <w:r>
         <w:rPr>
@@ -301,7 +517,31 @@
           <w:sz w:val="22"/>
           <w:szCs w:val="22"/>
         </w:rPr>
-        <w:t>{{rt_sub_dic_lw}}</w:t>
+        <w:t>{{</w:t>
+      </w:r>
+      <w:proofErr w:type="spellStart"/>
+      <w:r>
+        <w:rPr>
+          <w:rFonts w:ascii="Arial" w:hAnsi="Arial" w:cs="Arial"/>
+          <w:b/>
+          <w:bCs/>
+          <w:color w:val="000000"/>
+          <w:sz w:val="22"/>
+          <w:szCs w:val="22"/>
+        </w:rPr>
+        <w:t>rt_sub_dic_lw</w:t>
+      </w:r>
+      <w:proofErr w:type="spellEnd"/>
+      <w:r>
+        <w:rPr>
+          <w:rFonts w:ascii="Arial" w:hAnsi="Arial" w:cs="Arial"/>
+          <w:b/>
+          <w:bCs/>
+          <w:color w:val="000000"/>
+          <w:sz w:val="22"/>
+          <w:szCs w:val="22"/>
+        </w:rPr>
+        <w:t>}}</w:t>
       </w:r>
     </w:p>
     <w:p>
@@ -342,7 +582,33 @@
           <w:szCs w:val="22"/>
           <w:lang w:val="en-US"/>
         </w:rPr>
-        <w:t>{{rt_sub_ar_tw}}</w:t>
+        <w:t>{{</w:t>
+      </w:r>
+      <w:proofErr w:type="spellStart"/>
+      <w:r>
+        <w:rPr>
+          <w:rFonts w:ascii="Arial" w:hAnsi="Arial" w:cs="Arial"/>
+          <w:b/>
+          <w:bCs/>
+          <w:color w:val="000000"/>
+          <w:sz w:val="22"/>
+          <w:szCs w:val="22"/>
+          <w:lang w:val="en-US"/>
+        </w:rPr>
+        <w:t>rt_sub_ar_tw</w:t>
+      </w:r>
+      <w:proofErr w:type="spellEnd"/>
+      <w:r>
+        <w:rPr>
+          <w:rFonts w:ascii="Arial" w:hAnsi="Arial" w:cs="Arial"/>
+          <w:b/>
+          <w:bCs/>
+          <w:color w:val="000000"/>
+          <w:sz w:val="22"/>
+          <w:szCs w:val="22"/>
+          <w:lang w:val="en-US"/>
+        </w:rPr>
+        <w:t>}}</w:t>
       </w:r>
       <w:r>
         <w:rPr>
@@ -364,7 +630,33 @@
           <w:szCs w:val="22"/>
           <w:lang w:val="en-US"/>
         </w:rPr>
-        <w:t>{{rt_sub_ar_lw}}</w:t>
+        <w:t>{{</w:t>
+      </w:r>
+      <w:proofErr w:type="spellStart"/>
+      <w:r>
+        <w:rPr>
+          <w:rFonts w:ascii="Arial" w:hAnsi="Arial" w:cs="Arial"/>
+          <w:b/>
+          <w:bCs/>
+          <w:color w:val="000000"/>
+          <w:sz w:val="22"/>
+          <w:szCs w:val="22"/>
+          <w:lang w:val="en-US"/>
+        </w:rPr>
+        <w:t>rt_sub_ar_lw</w:t>
+      </w:r>
+      <w:proofErr w:type="spellEnd"/>
+      <w:r>
+        <w:rPr>
+          <w:rFonts w:ascii="Arial" w:hAnsi="Arial" w:cs="Arial"/>
+          <w:b/>
+          <w:bCs/>
+          <w:color w:val="000000"/>
+          <w:sz w:val="22"/>
+          <w:szCs w:val="22"/>
+          <w:lang w:val="en-US"/>
+        </w:rPr>
+        <w:t>}}</w:t>
       </w:r>
     </w:p>
     <w:p>
@@ -385,27 +677,65 @@
           <w:lang w:val="en-US"/>
         </w:rPr>
       </w:pPr>
-      <w:r>
-        <w:rPr>
-          <w:rFonts w:ascii="Arial" w:hAnsi="Arial" w:cs="Arial"/>
-          <w:color w:val="000000"/>
-          <w:sz w:val="22"/>
-          <w:szCs w:val="22"/>
-          <w:lang w:val="en-US"/>
-        </w:rPr>
-        <w:t xml:space="preserve">Distribucion: </w:t>
-      </w:r>
-      <w:r>
-        <w:rPr>
-          <w:rFonts w:ascii="Arial" w:hAnsi="Arial" w:cs="Arial"/>
-          <w:b/>
-          <w:bCs/>
-          <w:color w:val="000000"/>
-          <w:sz w:val="22"/>
-          <w:szCs w:val="22"/>
-          <w:lang w:val="en-US"/>
-        </w:rPr>
-        <w:t>{{rt_sub_dist_tw}}</w:t>
+      <w:proofErr w:type="spellStart"/>
+      <w:r>
+        <w:rPr>
+          <w:rFonts w:ascii="Arial" w:hAnsi="Arial" w:cs="Arial"/>
+          <w:color w:val="000000"/>
+          <w:sz w:val="22"/>
+          <w:szCs w:val="22"/>
+          <w:lang w:val="en-US"/>
+        </w:rPr>
+        <w:t>Distribucion</w:t>
+      </w:r>
+      <w:proofErr w:type="spellEnd"/>
+      <w:r>
+        <w:rPr>
+          <w:rFonts w:ascii="Arial" w:hAnsi="Arial" w:cs="Arial"/>
+          <w:color w:val="000000"/>
+          <w:sz w:val="22"/>
+          <w:szCs w:val="22"/>
+          <w:lang w:val="en-US"/>
+        </w:rPr>
+        <w:t xml:space="preserve">: </w:t>
+      </w:r>
+      <w:r>
+        <w:rPr>
+          <w:rFonts w:ascii="Arial" w:hAnsi="Arial" w:cs="Arial"/>
+          <w:b/>
+          <w:bCs/>
+          <w:color w:val="000000"/>
+          <w:sz w:val="22"/>
+          <w:szCs w:val="22"/>
+          <w:lang w:val="en-US"/>
+        </w:rPr>
+        <w:t>{{</w:t>
+      </w:r>
+      <w:proofErr w:type="spellStart"/>
+      <w:r>
+        <w:rPr>
+          <w:rFonts w:ascii="Arial" w:hAnsi="Arial" w:cs="Arial"/>
+          <w:b/>
+          <w:bCs/>
+          <w:color w:val="000000"/>
+          <w:sz w:val="22"/>
+          <w:szCs w:val="22"/>
+          <w:lang w:val="en-US"/>
+        </w:rPr>
+        <w:t>rt_sub_dist_tw</w:t>
+      </w:r>
+      <w:proofErr w:type="spellEnd"/>
+      <w:r>
+        <w:rPr>
+          <w:rFonts w:ascii="Arial" w:hAnsi="Arial" w:cs="Arial"/>
+          <w:b/>
+          <w:bCs/>
+          <w:color w:val="000000"/>
+          <w:sz w:val="22"/>
+          <w:szCs w:val="22"/>
+          <w:lang w:val="en-US"/>
+        </w:rPr>
+        <w:t>}}</w:t>
       </w:r>
       <w:r>
         <w:rPr>
@@ -427,7 +757,33 @@
           <w:szCs w:val="22"/>
           <w:lang w:val="en-US"/>
         </w:rPr>
-        <w:t>{{rt_sub_dist_lw}}</w:t>
+        <w:t>{{</w:t>
+      </w:r>
+      <w:proofErr w:type="spellStart"/>
+      <w:r>
+        <w:rPr>
+          <w:rFonts w:ascii="Arial" w:hAnsi="Arial" w:cs="Arial"/>
+          <w:b/>
+          <w:bCs/>
+          <w:color w:val="000000"/>
+          <w:sz w:val="22"/>
+          <w:szCs w:val="22"/>
+          <w:lang w:val="en-US"/>
+        </w:rPr>
+        <w:t>rt_sub_dist_lw</w:t>
+      </w:r>
+      <w:proofErr w:type="spellEnd"/>
+      <w:r>
+        <w:rPr>
+          <w:rFonts w:ascii="Arial" w:hAnsi="Arial" w:cs="Arial"/>
+          <w:b/>
+          <w:bCs/>
+          <w:color w:val="000000"/>
+          <w:sz w:val="22"/>
+          <w:szCs w:val="22"/>
+          <w:lang w:val="en-US"/>
+        </w:rPr>
+        <w:t>}}</w:t>
       </w:r>
     </w:p>
     <w:p>
@@ -468,7 +824,33 @@
           <w:szCs w:val="22"/>
           <w:lang w:val="en-US"/>
         </w:rPr>
-        <w:t>{{rt_sub_lack_tw}}</w:t>
+        <w:t>{{</w:t>
+      </w:r>
+      <w:proofErr w:type="spellStart"/>
+      <w:r>
+        <w:rPr>
+          <w:rFonts w:ascii="Arial" w:hAnsi="Arial" w:cs="Arial"/>
+          <w:b/>
+          <w:bCs/>
+          <w:color w:val="000000"/>
+          <w:sz w:val="22"/>
+          <w:szCs w:val="22"/>
+          <w:lang w:val="en-US"/>
+        </w:rPr>
+        <w:t>rt_sub_lack_tw</w:t>
+      </w:r>
+      <w:proofErr w:type="spellEnd"/>
+      <w:r>
+        <w:rPr>
+          <w:rFonts w:ascii="Arial" w:hAnsi="Arial" w:cs="Arial"/>
+          <w:b/>
+          <w:bCs/>
+          <w:color w:val="000000"/>
+          <w:sz w:val="22"/>
+          <w:szCs w:val="22"/>
+          <w:lang w:val="en-US"/>
+        </w:rPr>
+        <w:t>}}</w:t>
       </w:r>
       <w:r>
         <w:rPr>
@@ -490,7 +872,33 @@
           <w:szCs w:val="22"/>
           <w:lang w:val="en-US"/>
         </w:rPr>
-        <w:t>{{rt_sub_lack_lw}}</w:t>
+        <w:t>{{</w:t>
+      </w:r>
+      <w:proofErr w:type="spellStart"/>
+      <w:r>
+        <w:rPr>
+          <w:rFonts w:ascii="Arial" w:hAnsi="Arial" w:cs="Arial"/>
+          <w:b/>
+          <w:bCs/>
+          <w:color w:val="000000"/>
+          <w:sz w:val="22"/>
+          <w:szCs w:val="22"/>
+          <w:lang w:val="en-US"/>
+        </w:rPr>
+        <w:t>rt_sub_lack_lw</w:t>
+      </w:r>
+      <w:proofErr w:type="spellEnd"/>
+      <w:r>
+        <w:rPr>
+          <w:rFonts w:ascii="Arial" w:hAnsi="Arial" w:cs="Arial"/>
+          <w:b/>
+          <w:bCs/>
+          <w:color w:val="000000"/>
+          <w:sz w:val="22"/>
+          <w:szCs w:val="22"/>
+          <w:lang w:val="en-US"/>
+        </w:rPr>
+        <w:t>}}</w:t>
       </w:r>
     </w:p>
     <w:p>
@@ -505,7 +913,27 @@
           <w:sz w:val="22"/>
           <w:szCs w:val="22"/>
         </w:rPr>
-        <w:t xml:space="preserve">Dentro de level 3 se identificó que la razón principal es: </w:t>
+        <w:t xml:space="preserve">Dentro de </w:t>
+      </w:r>
+      <w:proofErr w:type="spellStart"/>
+      <w:r>
+        <w:rPr>
+          <w:rFonts w:ascii="Arial" w:hAnsi="Arial" w:cs="Arial"/>
+          <w:color w:val="000000"/>
+          <w:sz w:val="22"/>
+          <w:szCs w:val="22"/>
+        </w:rPr>
+        <w:t>level</w:t>
+      </w:r>
+      <w:proofErr w:type="spellEnd"/>
+      <w:r>
+        <w:rPr>
+          <w:rFonts w:ascii="Arial" w:hAnsi="Arial" w:cs="Arial"/>
+          <w:color w:val="000000"/>
+          <w:sz w:val="22"/>
+          <w:szCs w:val="22"/>
+        </w:rPr>
+        <w:t xml:space="preserve"> 3 se identificó que la razón principal es: </w:t>
       </w:r>
       <w:r>
         <w:rPr>
@@ -566,6 +994,15 @@
           <w:szCs w:val="22"/>
         </w:rPr>
         <w:t xml:space="preserve"> nominativamente </w:t>
+      </w:r>
+      <w:r>
+        <w:rPr>
+          <w:rFonts w:ascii="Arial" w:hAnsi="Arial" w:cs="Arial"/>
+          <w:color w:val="000000"/>
+          <w:sz w:val="22"/>
+          <w:szCs w:val="22"/>
+        </w:rPr>
+        <w:t>con :</w:t>
       </w:r>
     </w:p>
     <w:p>
@@ -582,34 +1019,64 @@
           <w:color w:val="000000"/>
           <w:sz w:val="22"/>
           <w:szCs w:val="22"/>
-        </w:rPr>
-      </w:pPr>
-      <w:r>
-        <w:rPr>
-          <w:rFonts w:ascii="Arial" w:hAnsi="Arial" w:cs="Arial"/>
-          <w:color w:val="000000"/>
-          <w:sz w:val="22"/>
-          <w:szCs w:val="22"/>
-        </w:rPr>
-        <w:t xml:space="preserve">Partner cerramos con </w:t>
-      </w:r>
-      <w:r>
-        <w:rPr>
-          <w:rFonts w:ascii="Arial" w:hAnsi="Arial" w:cs="Arial"/>
-          <w:b/>
-          <w:bCs/>
-          <w:color w:val="000000"/>
-          <w:sz w:val="22"/>
-          <w:szCs w:val="22"/>
-        </w:rPr>
-        <w:t>{{partner_today}}</w:t>
-      </w:r>
-      <w:r>
-        <w:rPr>
-          <w:rFonts w:ascii="Arial" w:hAnsi="Arial" w:cs="Arial"/>
-          <w:color w:val="000000"/>
-          <w:sz w:val="22"/>
-          <w:szCs w:val="22"/>
+          <w:lang w:val="en-US"/>
+        </w:rPr>
+      </w:pPr>
+      <w:r>
+        <w:rPr>
+          <w:rFonts w:ascii="Arial" w:hAnsi="Arial" w:cs="Arial"/>
+          <w:color w:val="000000"/>
+          <w:sz w:val="22"/>
+          <w:szCs w:val="22"/>
+          <w:lang w:val="en-US"/>
+        </w:rPr>
+        <w:t xml:space="preserve">Partner con </w:t>
+      </w:r>
+      <w:r>
+        <w:rPr>
+          <w:rFonts w:ascii="Arial" w:hAnsi="Arial" w:cs="Arial"/>
+          <w:b/>
+          <w:bCs/>
+          <w:color w:val="000000"/>
+          <w:sz w:val="22"/>
+          <w:szCs w:val="22"/>
+          <w:lang w:val="en-US"/>
+        </w:rPr>
+        <w:t>{{</w:t>
+      </w:r>
+      <w:proofErr w:type="spellStart"/>
+      <w:r>
+        <w:rPr>
+          <w:rFonts w:ascii="Arial" w:hAnsi="Arial" w:cs="Arial"/>
+          <w:b/>
+          <w:bCs/>
+          <w:color w:val="000000"/>
+          <w:sz w:val="22"/>
+          <w:szCs w:val="22"/>
+          <w:lang w:val="en-US"/>
+        </w:rPr>
+        <w:t>partner_today</w:t>
+      </w:r>
+      <w:proofErr w:type="spellEnd"/>
+      <w:r>
+        <w:rPr>
+          <w:rFonts w:ascii="Arial" w:hAnsi="Arial" w:cs="Arial"/>
+          <w:b/>
+          <w:bCs/>
+          <w:color w:val="000000"/>
+          <w:sz w:val="22"/>
+          <w:szCs w:val="22"/>
+          <w:lang w:val="en-US"/>
+        </w:rPr>
+        <w:t>}}</w:t>
+      </w:r>
+      <w:r>
+        <w:rPr>
+          <w:rFonts w:ascii="Arial" w:hAnsi="Arial" w:cs="Arial"/>
+          <w:color w:val="000000"/>
+          <w:sz w:val="22"/>
+          <w:szCs w:val="22"/>
+          <w:lang w:val="en-US"/>
         </w:rPr>
         <w:t xml:space="preserve"> vs LW </w:t>
       </w:r>
@@ -621,8 +1088,35 @@
           <w:color w:val="000000"/>
           <w:sz w:val="22"/>
           <w:szCs w:val="22"/>
-        </w:rPr>
-        <w:t>{{partner_lw}}</w:t>
+          <w:lang w:val="en-US"/>
+        </w:rPr>
+        <w:t>{{</w:t>
+      </w:r>
+      <w:proofErr w:type="spellStart"/>
+      <w:r>
+        <w:rPr>
+          <w:rFonts w:ascii="Arial" w:hAnsi="Arial" w:cs="Arial"/>
+          <w:b/>
+          <w:bCs/>
+          <w:color w:val="000000"/>
+          <w:sz w:val="22"/>
+          <w:szCs w:val="22"/>
+          <w:lang w:val="en-US"/>
+        </w:rPr>
+        <w:t>partner_lw</w:t>
+      </w:r>
+      <w:proofErr w:type="spellEnd"/>
+      <w:r>
+        <w:rPr>
+          <w:rFonts w:ascii="Arial" w:hAnsi="Arial" w:cs="Arial"/>
+          <w:b/>
+          <w:bCs/>
+          <w:color w:val="000000"/>
+          <w:sz w:val="22"/>
+          <w:szCs w:val="22"/>
+          <w:lang w:val="en-US"/>
+        </w:rPr>
+        <w:t>}}</w:t>
       </w:r>
     </w:p>
     <w:p>
@@ -649,18 +1143,62 @@
           <w:sz w:val="22"/>
           <w:szCs w:val="22"/>
         </w:rPr>
-        <w:t xml:space="preserve">La Razón Wo es </w:t>
-      </w:r>
-      <w:r>
-        <w:rPr>
-          <w:rFonts w:ascii="Arial" w:hAnsi="Arial" w:cs="Arial"/>
-          <w:b/>
-          <w:bCs/>
-          <w:color w:val="000000"/>
-          <w:sz w:val="22"/>
-          <w:szCs w:val="22"/>
-        </w:rPr>
-        <w:t>{{catwosubpa}}</w:t>
+        <w:t xml:space="preserve">La Razón </w:t>
+      </w:r>
+      <w:proofErr w:type="spellStart"/>
+      <w:r>
+        <w:rPr>
+          <w:rFonts w:ascii="Arial" w:hAnsi="Arial" w:cs="Arial"/>
+          <w:color w:val="000000"/>
+          <w:sz w:val="22"/>
+          <w:szCs w:val="22"/>
+        </w:rPr>
+        <w:t>Wo</w:t>
+      </w:r>
+      <w:proofErr w:type="spellEnd"/>
+      <w:r>
+        <w:rPr>
+          <w:rFonts w:ascii="Arial" w:hAnsi="Arial" w:cs="Arial"/>
+          <w:color w:val="000000"/>
+          <w:sz w:val="22"/>
+          <w:szCs w:val="22"/>
+        </w:rPr>
+        <w:t xml:space="preserve"> es </w:t>
+      </w:r>
+      <w:r>
+        <w:rPr>
+          <w:rFonts w:ascii="Arial" w:hAnsi="Arial" w:cs="Arial"/>
+          <w:b/>
+          <w:bCs/>
+          <w:color w:val="000000"/>
+          <w:sz w:val="22"/>
+          <w:szCs w:val="22"/>
+        </w:rPr>
+        <w:t>{{</w:t>
+      </w:r>
+      <w:proofErr w:type="spellStart"/>
+      <w:r>
+        <w:rPr>
+          <w:rFonts w:ascii="Arial" w:hAnsi="Arial" w:cs="Arial"/>
+          <w:b/>
+          <w:bCs/>
+          <w:color w:val="000000"/>
+          <w:sz w:val="22"/>
+          <w:szCs w:val="22"/>
+        </w:rPr>
+        <w:t>catwosubpa</w:t>
+      </w:r>
+      <w:proofErr w:type="spellEnd"/>
+      <w:r>
+        <w:rPr>
+          <w:rFonts w:ascii="Arial" w:hAnsi="Arial" w:cs="Arial"/>
+          <w:b/>
+          <w:bCs/>
+          <w:color w:val="000000"/>
+          <w:sz w:val="22"/>
+          <w:szCs w:val="22"/>
+        </w:rPr>
+        <w:t>}}</w:t>
       </w:r>
       <w:r>
         <w:rPr>
@@ -680,7 +1218,31 @@
           <w:sz w:val="22"/>
           <w:szCs w:val="22"/>
         </w:rPr>
-        <w:t>{{valorwosubpa}}</w:t>
+        <w:t>{{</w:t>
+      </w:r>
+      <w:proofErr w:type="spellStart"/>
+      <w:r>
+        <w:rPr>
+          <w:rFonts w:ascii="Arial" w:hAnsi="Arial" w:cs="Arial"/>
+          <w:b/>
+          <w:bCs/>
+          <w:color w:val="000000"/>
+          <w:sz w:val="22"/>
+          <w:szCs w:val="22"/>
+        </w:rPr>
+        <w:t>valorwosubpa</w:t>
+      </w:r>
+      <w:proofErr w:type="spellEnd"/>
+      <w:r>
+        <w:rPr>
+          <w:rFonts w:ascii="Arial" w:hAnsi="Arial" w:cs="Arial"/>
+          <w:b/>
+          <w:bCs/>
+          <w:color w:val="000000"/>
+          <w:sz w:val="22"/>
+          <w:szCs w:val="22"/>
+        </w:rPr>
+        <w:t>}}</w:t>
       </w:r>
       <w:r>
         <w:rPr>
@@ -700,7 +1262,31 @@
           <w:sz w:val="22"/>
           <w:szCs w:val="22"/>
         </w:rPr>
-        <w:t>{{valorwosubpalw}}</w:t>
+        <w:t>{{</w:t>
+      </w:r>
+      <w:proofErr w:type="spellStart"/>
+      <w:r>
+        <w:rPr>
+          <w:rFonts w:ascii="Arial" w:hAnsi="Arial" w:cs="Arial"/>
+          <w:b/>
+          <w:bCs/>
+          <w:color w:val="000000"/>
+          <w:sz w:val="22"/>
+          <w:szCs w:val="22"/>
+        </w:rPr>
+        <w:t>valorwosubpalw</w:t>
+      </w:r>
+      <w:proofErr w:type="spellEnd"/>
+      <w:r>
+        <w:rPr>
+          <w:rFonts w:ascii="Arial" w:hAnsi="Arial" w:cs="Arial"/>
+          <w:b/>
+          <w:bCs/>
+          <w:color w:val="000000"/>
+          <w:sz w:val="22"/>
+          <w:szCs w:val="22"/>
+        </w:rPr>
+        <w:t>}}</w:t>
       </w:r>
     </w:p>
     <w:p>
@@ -738,7 +1324,31 @@
           <w:sz w:val="22"/>
           <w:szCs w:val="22"/>
         </w:rPr>
-        <w:t>{{pa_sub_cbpi_tw}}</w:t>
+        <w:t>{{</w:t>
+      </w:r>
+      <w:proofErr w:type="spellStart"/>
+      <w:r>
+        <w:rPr>
+          <w:rFonts w:ascii="Arial" w:hAnsi="Arial" w:cs="Arial"/>
+          <w:b/>
+          <w:bCs/>
+          <w:color w:val="000000"/>
+          <w:sz w:val="22"/>
+          <w:szCs w:val="22"/>
+        </w:rPr>
+        <w:t>pa_sub_cbpi_tw</w:t>
+      </w:r>
+      <w:proofErr w:type="spellEnd"/>
+      <w:r>
+        <w:rPr>
+          <w:rFonts w:ascii="Arial" w:hAnsi="Arial" w:cs="Arial"/>
+          <w:b/>
+          <w:bCs/>
+          <w:color w:val="000000"/>
+          <w:sz w:val="22"/>
+          <w:szCs w:val="22"/>
+        </w:rPr>
+        <w:t>}}</w:t>
       </w:r>
       <w:r>
         <w:rPr>
@@ -758,7 +1368,31 @@
           <w:sz w:val="22"/>
           <w:szCs w:val="22"/>
         </w:rPr>
-        <w:t>{{pa_sub_cbpi_lw}}</w:t>
+        <w:t>{{</w:t>
+      </w:r>
+      <w:proofErr w:type="spellStart"/>
+      <w:r>
+        <w:rPr>
+          <w:rFonts w:ascii="Arial" w:hAnsi="Arial" w:cs="Arial"/>
+          <w:b/>
+          <w:bCs/>
+          <w:color w:val="000000"/>
+          <w:sz w:val="22"/>
+          <w:szCs w:val="22"/>
+        </w:rPr>
+        <w:t>pa_sub_cbpi_lw</w:t>
+      </w:r>
+      <w:proofErr w:type="spellEnd"/>
+      <w:r>
+        <w:rPr>
+          <w:rFonts w:ascii="Arial" w:hAnsi="Arial" w:cs="Arial"/>
+          <w:b/>
+          <w:bCs/>
+          <w:color w:val="000000"/>
+          <w:sz w:val="22"/>
+          <w:szCs w:val="22"/>
+        </w:rPr>
+        <w:t>}}</w:t>
       </w:r>
     </w:p>
     <w:p>
@@ -798,7 +1432,31 @@
           <w:sz w:val="22"/>
           <w:szCs w:val="22"/>
         </w:rPr>
-        <w:t>{{pa_sub_cbpr_tw}}</w:t>
+        <w:t>{{</w:t>
+      </w:r>
+      <w:proofErr w:type="spellStart"/>
+      <w:r>
+        <w:rPr>
+          <w:rFonts w:ascii="Arial" w:hAnsi="Arial" w:cs="Arial"/>
+          <w:b/>
+          <w:bCs/>
+          <w:color w:val="000000"/>
+          <w:sz w:val="22"/>
+          <w:szCs w:val="22"/>
+        </w:rPr>
+        <w:t>pa_sub_cbpr_tw</w:t>
+      </w:r>
+      <w:proofErr w:type="spellEnd"/>
+      <w:r>
+        <w:rPr>
+          <w:rFonts w:ascii="Arial" w:hAnsi="Arial" w:cs="Arial"/>
+          <w:b/>
+          <w:bCs/>
+          <w:color w:val="000000"/>
+          <w:sz w:val="22"/>
+          <w:szCs w:val="22"/>
+        </w:rPr>
+        <w:t>}}</w:t>
       </w:r>
       <w:r>
         <w:rPr>
@@ -818,29 +1476,31 @@
           <w:sz w:val="22"/>
           <w:szCs w:val="22"/>
         </w:rPr>
-        <w:t>{{pa_sub_cbpr_</w:t>
-      </w:r>
-      <w:r>
-        <w:rPr>
-          <w:rFonts w:ascii="Arial" w:hAnsi="Arial" w:cs="Arial"/>
-          <w:b/>
-          <w:bCs/>
-          <w:color w:val="000000"/>
-          <w:sz w:val="22"/>
-          <w:szCs w:val="22"/>
-        </w:rPr>
-        <w:t>l</w:t>
-      </w:r>
-      <w:r>
-        <w:rPr>
-          <w:rFonts w:ascii="Arial" w:hAnsi="Arial" w:cs="Arial"/>
-          <w:b/>
-          <w:bCs/>
-          <w:color w:val="000000"/>
-          <w:sz w:val="22"/>
-          <w:szCs w:val="22"/>
-        </w:rPr>
-        <w:t>w}}</w:t>
+        <w:t>{{</w:t>
+      </w:r>
+      <w:proofErr w:type="spellStart"/>
+      <w:r>
+        <w:rPr>
+          <w:rFonts w:ascii="Arial" w:hAnsi="Arial" w:cs="Arial"/>
+          <w:b/>
+          <w:bCs/>
+          <w:color w:val="000000"/>
+          <w:sz w:val="22"/>
+          <w:szCs w:val="22"/>
+        </w:rPr>
+        <w:t>pa_sub_cbpr_lw</w:t>
+      </w:r>
+      <w:proofErr w:type="spellEnd"/>
+      <w:r>
+        <w:rPr>
+          <w:rFonts w:ascii="Arial" w:hAnsi="Arial" w:cs="Arial"/>
+          <w:b/>
+          <w:bCs/>
+          <w:color w:val="000000"/>
+          <w:sz w:val="22"/>
+          <w:szCs w:val="22"/>
+        </w:rPr>
+        <w:t>}}</w:t>
       </w:r>
     </w:p>
     <w:p>
@@ -883,7 +1543,33 @@
           <w:szCs w:val="22"/>
           <w:lang w:val="en-US"/>
         </w:rPr>
-        <w:t xml:space="preserve"> {{pa_sub_so_tw}} </w:t>
+        <w:t xml:space="preserve"> {{</w:t>
+      </w:r>
+      <w:proofErr w:type="spellStart"/>
+      <w:r>
+        <w:rPr>
+          <w:rFonts w:ascii="Arial" w:hAnsi="Arial" w:cs="Arial"/>
+          <w:b/>
+          <w:bCs/>
+          <w:color w:val="000000"/>
+          <w:sz w:val="22"/>
+          <w:szCs w:val="22"/>
+          <w:lang w:val="en-US"/>
+        </w:rPr>
+        <w:t>pa_sub_so_tw</w:t>
+      </w:r>
+      <w:proofErr w:type="spellEnd"/>
+      <w:r>
+        <w:rPr>
+          <w:rFonts w:ascii="Arial" w:hAnsi="Arial" w:cs="Arial"/>
+          <w:b/>
+          <w:bCs/>
+          <w:color w:val="000000"/>
+          <w:sz w:val="22"/>
+          <w:szCs w:val="22"/>
+          <w:lang w:val="en-US"/>
+        </w:rPr>
+        <w:t xml:space="preserve">}} </w:t>
       </w:r>
       <w:r>
         <w:rPr>
@@ -905,7 +1591,20 @@
           <w:szCs w:val="22"/>
           <w:lang w:val="en-US"/>
         </w:rPr>
-        <w:t>{{pa_sub_so_</w:t>
+        <w:t>{{</w:t>
+      </w:r>
+      <w:proofErr w:type="spellStart"/>
+      <w:r>
+        <w:rPr>
+          <w:rFonts w:ascii="Arial" w:hAnsi="Arial" w:cs="Arial"/>
+          <w:b/>
+          <w:bCs/>
+          <w:color w:val="000000"/>
+          <w:sz w:val="22"/>
+          <w:szCs w:val="22"/>
+          <w:lang w:val="en-US"/>
+        </w:rPr>
+        <w:t>pa_sub_so_</w:t>
       </w:r>
       <w:r>
         <w:rPr>
@@ -929,7 +1628,20 @@
           <w:szCs w:val="22"/>
           <w:lang w:val="en-US"/>
         </w:rPr>
-        <w:t>w}}</w:t>
+        <w:t>w</w:t>
+      </w:r>
+      <w:proofErr w:type="spellEnd"/>
+      <w:r>
+        <w:rPr>
+          <w:rFonts w:ascii="Arial" w:hAnsi="Arial" w:cs="Arial"/>
+          <w:b/>
+          <w:bCs/>
+          <w:color w:val="000000"/>
+          <w:sz w:val="22"/>
+          <w:szCs w:val="22"/>
+          <w:lang w:val="en-US"/>
+        </w:rPr>
+        <w:t>}}</w:t>
       </w:r>
     </w:p>
     <w:p>
@@ -972,7 +1684,33 @@
           <w:szCs w:val="22"/>
           <w:lang w:val="en-US"/>
         </w:rPr>
-        <w:t xml:space="preserve">{{pa_sub_sc_tw}} </w:t>
+        <w:t>{{</w:t>
+      </w:r>
+      <w:proofErr w:type="spellStart"/>
+      <w:r>
+        <w:rPr>
+          <w:rFonts w:ascii="Arial" w:hAnsi="Arial" w:cs="Arial"/>
+          <w:b/>
+          <w:bCs/>
+          <w:color w:val="000000"/>
+          <w:sz w:val="22"/>
+          <w:szCs w:val="22"/>
+          <w:lang w:val="en-US"/>
+        </w:rPr>
+        <w:t>pa_sub_sc_tw</w:t>
+      </w:r>
+      <w:proofErr w:type="spellEnd"/>
+      <w:r>
+        <w:rPr>
+          <w:rFonts w:ascii="Arial" w:hAnsi="Arial" w:cs="Arial"/>
+          <w:b/>
+          <w:bCs/>
+          <w:color w:val="000000"/>
+          <w:sz w:val="22"/>
+          <w:szCs w:val="22"/>
+          <w:lang w:val="en-US"/>
+        </w:rPr>
+        <w:t xml:space="preserve">}} </w:t>
       </w:r>
       <w:r>
         <w:rPr>
@@ -994,31 +1732,33 @@
           <w:szCs w:val="22"/>
           <w:lang w:val="en-US"/>
         </w:rPr>
-        <w:t>{{pa_sub_sc_</w:t>
-      </w:r>
-      <w:r>
-        <w:rPr>
-          <w:rFonts w:ascii="Arial" w:hAnsi="Arial" w:cs="Arial"/>
-          <w:b/>
-          <w:bCs/>
-          <w:color w:val="000000"/>
-          <w:sz w:val="22"/>
-          <w:szCs w:val="22"/>
-          <w:lang w:val="en-US"/>
-        </w:rPr>
-        <w:t>l</w:t>
-      </w:r>
-      <w:r>
-        <w:rPr>
-          <w:rFonts w:ascii="Arial" w:hAnsi="Arial" w:cs="Arial"/>
-          <w:b/>
-          <w:bCs/>
-          <w:color w:val="000000"/>
-          <w:sz w:val="22"/>
-          <w:szCs w:val="22"/>
-          <w:lang w:val="en-US"/>
-        </w:rPr>
-        <w:t>w}}</w:t>
+        <w:t>{{</w:t>
+      </w:r>
+      <w:proofErr w:type="spellStart"/>
+      <w:r>
+        <w:rPr>
+          <w:rFonts w:ascii="Arial" w:hAnsi="Arial" w:cs="Arial"/>
+          <w:b/>
+          <w:bCs/>
+          <w:color w:val="000000"/>
+          <w:sz w:val="22"/>
+          <w:szCs w:val="22"/>
+          <w:lang w:val="en-US"/>
+        </w:rPr>
+        <w:t>pa_sub_sc_lw</w:t>
+      </w:r>
+      <w:proofErr w:type="spellEnd"/>
+      <w:r>
+        <w:rPr>
+          <w:rFonts w:ascii="Arial" w:hAnsi="Arial" w:cs="Arial"/>
+          <w:b/>
+          <w:bCs/>
+          <w:color w:val="000000"/>
+          <w:sz w:val="22"/>
+          <w:szCs w:val="22"/>
+          <w:lang w:val="en-US"/>
+        </w:rPr>
+        <w:t>}}</w:t>
       </w:r>
     </w:p>
     <w:p>
@@ -1061,7 +1801,33 @@
           <w:szCs w:val="22"/>
           <w:lang w:val="en-US"/>
         </w:rPr>
-        <w:t xml:space="preserve">{{pa_sub_dis_tw}} </w:t>
+        <w:t>{{</w:t>
+      </w:r>
+      <w:proofErr w:type="spellStart"/>
+      <w:r>
+        <w:rPr>
+          <w:rFonts w:ascii="Arial" w:hAnsi="Arial" w:cs="Arial"/>
+          <w:b/>
+          <w:bCs/>
+          <w:color w:val="000000"/>
+          <w:sz w:val="22"/>
+          <w:szCs w:val="22"/>
+          <w:lang w:val="en-US"/>
+        </w:rPr>
+        <w:t>pa_sub_dis_tw</w:t>
+      </w:r>
+      <w:proofErr w:type="spellEnd"/>
+      <w:r>
+        <w:rPr>
+          <w:rFonts w:ascii="Arial" w:hAnsi="Arial" w:cs="Arial"/>
+          <w:b/>
+          <w:bCs/>
+          <w:color w:val="000000"/>
+          <w:sz w:val="22"/>
+          <w:szCs w:val="22"/>
+          <w:lang w:val="en-US"/>
+        </w:rPr>
+        <w:t xml:space="preserve">}} </w:t>
       </w:r>
       <w:r>
         <w:rPr>
@@ -1083,31 +1849,33 @@
           <w:szCs w:val="22"/>
           <w:lang w:val="en-US"/>
         </w:rPr>
-        <w:t>{{pa_sub_dis_</w:t>
-      </w:r>
-      <w:r>
-        <w:rPr>
-          <w:rFonts w:ascii="Arial" w:hAnsi="Arial" w:cs="Arial"/>
-          <w:b/>
-          <w:bCs/>
-          <w:color w:val="000000"/>
-          <w:sz w:val="22"/>
-          <w:szCs w:val="22"/>
-          <w:lang w:val="en-US"/>
-        </w:rPr>
-        <w:t>l</w:t>
-      </w:r>
-      <w:r>
-        <w:rPr>
-          <w:rFonts w:ascii="Arial" w:hAnsi="Arial" w:cs="Arial"/>
-          <w:b/>
-          <w:bCs/>
-          <w:color w:val="000000"/>
-          <w:sz w:val="22"/>
-          <w:szCs w:val="22"/>
-          <w:lang w:val="en-US"/>
-        </w:rPr>
-        <w:t>w}}</w:t>
+        <w:t>{{</w:t>
+      </w:r>
+      <w:proofErr w:type="spellStart"/>
+      <w:r>
+        <w:rPr>
+          <w:rFonts w:ascii="Arial" w:hAnsi="Arial" w:cs="Arial"/>
+          <w:b/>
+          <w:bCs/>
+          <w:color w:val="000000"/>
+          <w:sz w:val="22"/>
+          <w:szCs w:val="22"/>
+          <w:lang w:val="en-US"/>
+        </w:rPr>
+        <w:t>pa_sub_dis_lw</w:t>
+      </w:r>
+      <w:proofErr w:type="spellEnd"/>
+      <w:r>
+        <w:rPr>
+          <w:rFonts w:ascii="Arial" w:hAnsi="Arial" w:cs="Arial"/>
+          <w:b/>
+          <w:bCs/>
+          <w:color w:val="000000"/>
+          <w:sz w:val="22"/>
+          <w:szCs w:val="22"/>
+          <w:lang w:val="en-US"/>
+        </w:rPr>
+        <w:t>}}</w:t>
       </w:r>
     </w:p>
     <w:p>
@@ -1150,7 +1918,33 @@
           <w:szCs w:val="22"/>
           <w:lang w:val="en-US"/>
         </w:rPr>
-        <w:t>{{pa_sub_ot_tw}}</w:t>
+        <w:t>{{</w:t>
+      </w:r>
+      <w:proofErr w:type="spellStart"/>
+      <w:r>
+        <w:rPr>
+          <w:rFonts w:ascii="Arial" w:hAnsi="Arial" w:cs="Arial"/>
+          <w:b/>
+          <w:bCs/>
+          <w:color w:val="000000"/>
+          <w:sz w:val="22"/>
+          <w:szCs w:val="22"/>
+          <w:lang w:val="en-US"/>
+        </w:rPr>
+        <w:t>pa_sub_ot_tw</w:t>
+      </w:r>
+      <w:proofErr w:type="spellEnd"/>
+      <w:r>
+        <w:rPr>
+          <w:rFonts w:ascii="Arial" w:hAnsi="Arial" w:cs="Arial"/>
+          <w:b/>
+          <w:bCs/>
+          <w:color w:val="000000"/>
+          <w:sz w:val="22"/>
+          <w:szCs w:val="22"/>
+          <w:lang w:val="en-US"/>
+        </w:rPr>
+        <w:t>}}</w:t>
       </w:r>
       <w:r>
         <w:rPr>
@@ -1184,7 +1978,20 @@
           <w:szCs w:val="22"/>
           <w:lang w:val="en-US"/>
         </w:rPr>
-        <w:t>{{pa_sub_ot_</w:t>
+        <w:t>{{</w:t>
+      </w:r>
+      <w:proofErr w:type="spellStart"/>
+      <w:r>
+        <w:rPr>
+          <w:rFonts w:ascii="Arial" w:hAnsi="Arial" w:cs="Arial"/>
+          <w:b/>
+          <w:bCs/>
+          <w:color w:val="000000"/>
+          <w:sz w:val="22"/>
+          <w:szCs w:val="22"/>
+          <w:lang w:val="en-US"/>
+        </w:rPr>
+        <w:t>pa_sub_ot_</w:t>
       </w:r>
       <w:r>
         <w:rPr>
@@ -1208,7 +2015,20 @@
           <w:szCs w:val="22"/>
           <w:lang w:val="en-US"/>
         </w:rPr>
-        <w:t>w}}</w:t>
+        <w:t>w</w:t>
+      </w:r>
+      <w:proofErr w:type="spellEnd"/>
+      <w:r>
+        <w:rPr>
+          <w:rFonts w:ascii="Arial" w:hAnsi="Arial" w:cs="Arial"/>
+          <w:b/>
+          <w:bCs/>
+          <w:color w:val="000000"/>
+          <w:sz w:val="22"/>
+          <w:szCs w:val="22"/>
+          <w:lang w:val="en-US"/>
+        </w:rPr>
+        <w:t>}}</w:t>
       </w:r>
       <w:r>
         <w:rPr>
@@ -1273,7 +2093,33 @@
           <w:szCs w:val="22"/>
           <w:lang w:val="en-US"/>
         </w:rPr>
-        <w:t xml:space="preserve">{{pa_sub_ro_tw}} </w:t>
+        <w:t>{{</w:t>
+      </w:r>
+      <w:proofErr w:type="spellStart"/>
+      <w:r>
+        <w:rPr>
+          <w:rFonts w:ascii="Arial" w:hAnsi="Arial" w:cs="Arial"/>
+          <w:b/>
+          <w:bCs/>
+          <w:color w:val="000000"/>
+          <w:sz w:val="22"/>
+          <w:szCs w:val="22"/>
+          <w:lang w:val="en-US"/>
+        </w:rPr>
+        <w:t>pa_sub_ro_tw</w:t>
+      </w:r>
+      <w:proofErr w:type="spellEnd"/>
+      <w:r>
+        <w:rPr>
+          <w:rFonts w:ascii="Arial" w:hAnsi="Arial" w:cs="Arial"/>
+          <w:b/>
+          <w:bCs/>
+          <w:color w:val="000000"/>
+          <w:sz w:val="22"/>
+          <w:szCs w:val="22"/>
+          <w:lang w:val="en-US"/>
+        </w:rPr>
+        <w:t xml:space="preserve">}} </w:t>
       </w:r>
       <w:r>
         <w:rPr>
@@ -1295,31 +2141,33 @@
           <w:szCs w:val="22"/>
           <w:lang w:val="en-US"/>
         </w:rPr>
-        <w:t>{{pa_sub_ro_</w:t>
-      </w:r>
-      <w:r>
-        <w:rPr>
-          <w:rFonts w:ascii="Arial" w:hAnsi="Arial" w:cs="Arial"/>
-          <w:b/>
-          <w:bCs/>
-          <w:color w:val="000000"/>
-          <w:sz w:val="22"/>
-          <w:szCs w:val="22"/>
-          <w:lang w:val="en-US"/>
-        </w:rPr>
-        <w:t>l</w:t>
-      </w:r>
-      <w:r>
-        <w:rPr>
-          <w:rFonts w:ascii="Arial" w:hAnsi="Arial" w:cs="Arial"/>
-          <w:b/>
-          <w:bCs/>
-          <w:color w:val="000000"/>
-          <w:sz w:val="22"/>
-          <w:szCs w:val="22"/>
-          <w:lang w:val="en-US"/>
-        </w:rPr>
-        <w:t>w}}</w:t>
+        <w:t>{{</w:t>
+      </w:r>
+      <w:proofErr w:type="spellStart"/>
+      <w:r>
+        <w:rPr>
+          <w:rFonts w:ascii="Arial" w:hAnsi="Arial" w:cs="Arial"/>
+          <w:b/>
+          <w:bCs/>
+          <w:color w:val="000000"/>
+          <w:sz w:val="22"/>
+          <w:szCs w:val="22"/>
+          <w:lang w:val="en-US"/>
+        </w:rPr>
+        <w:t>pa_sub_ro_lw</w:t>
+      </w:r>
+      <w:proofErr w:type="spellEnd"/>
+      <w:r>
+        <w:rPr>
+          <w:rFonts w:ascii="Arial" w:hAnsi="Arial" w:cs="Arial"/>
+          <w:b/>
+          <w:bCs/>
+          <w:color w:val="000000"/>
+          <w:sz w:val="22"/>
+          <w:szCs w:val="22"/>
+          <w:lang w:val="en-US"/>
+        </w:rPr>
+        <w:t>}}</w:t>
       </w:r>
     </w:p>
     <w:p>
@@ -1362,7 +2210,33 @@
           <w:szCs w:val="22"/>
           <w:lang w:val="en-US"/>
         </w:rPr>
-        <w:t xml:space="preserve">{{pa_sub_sd_tw}} </w:t>
+        <w:t>{{</w:t>
+      </w:r>
+      <w:proofErr w:type="spellStart"/>
+      <w:r>
+        <w:rPr>
+          <w:rFonts w:ascii="Arial" w:hAnsi="Arial" w:cs="Arial"/>
+          <w:b/>
+          <w:bCs/>
+          <w:color w:val="000000"/>
+          <w:sz w:val="22"/>
+          <w:szCs w:val="22"/>
+          <w:lang w:val="en-US"/>
+        </w:rPr>
+        <w:t>pa_sub_sd_tw</w:t>
+      </w:r>
+      <w:proofErr w:type="spellEnd"/>
+      <w:r>
+        <w:rPr>
+          <w:rFonts w:ascii="Arial" w:hAnsi="Arial" w:cs="Arial"/>
+          <w:b/>
+          <w:bCs/>
+          <w:color w:val="000000"/>
+          <w:sz w:val="22"/>
+          <w:szCs w:val="22"/>
+          <w:lang w:val="en-US"/>
+        </w:rPr>
+        <w:t xml:space="preserve">}} </w:t>
       </w:r>
       <w:r>
         <w:rPr>
@@ -1384,31 +2258,175 @@
           <w:szCs w:val="22"/>
           <w:lang w:val="en-US"/>
         </w:rPr>
-        <w:t>{{pa_sub_sd_</w:t>
-      </w:r>
-      <w:r>
-        <w:rPr>
-          <w:rFonts w:ascii="Arial" w:hAnsi="Arial" w:cs="Arial"/>
-          <w:b/>
-          <w:bCs/>
-          <w:color w:val="000000"/>
-          <w:sz w:val="22"/>
-          <w:szCs w:val="22"/>
-          <w:lang w:val="en-US"/>
-        </w:rPr>
-        <w:t>l</w:t>
-      </w:r>
-      <w:r>
-        <w:rPr>
-          <w:rFonts w:ascii="Arial" w:hAnsi="Arial" w:cs="Arial"/>
-          <w:b/>
-          <w:bCs/>
-          <w:color w:val="000000"/>
-          <w:sz w:val="22"/>
-          <w:szCs w:val="22"/>
-          <w:lang w:val="en-US"/>
-        </w:rPr>
-        <w:t>w}}</w:t>
+        <w:t>{{</w:t>
+      </w:r>
+      <w:proofErr w:type="spellStart"/>
+      <w:r>
+        <w:rPr>
+          <w:rFonts w:ascii="Arial" w:hAnsi="Arial" w:cs="Arial"/>
+          <w:b/>
+          <w:bCs/>
+          <w:color w:val="000000"/>
+          <w:sz w:val="22"/>
+          <w:szCs w:val="22"/>
+          <w:lang w:val="en-US"/>
+        </w:rPr>
+        <w:t>pa_sub_sd_lw</w:t>
+      </w:r>
+      <w:proofErr w:type="spellEnd"/>
+      <w:r>
+        <w:rPr>
+          <w:rFonts w:ascii="Arial" w:hAnsi="Arial" w:cs="Arial"/>
+          <w:b/>
+          <w:bCs/>
+          <w:color w:val="000000"/>
+          <w:sz w:val="22"/>
+          <w:szCs w:val="22"/>
+          <w:lang w:val="en-US"/>
+        </w:rPr>
+        <w:t>}}</w:t>
+      </w:r>
+    </w:p>
+    <w:p>
+      <w:pPr>
+        <w:pStyle w:val="NormalWeb"/>
+        <w:spacing w:before="0" w:beforeAutospacing="0" w:after="0" w:afterAutospacing="0"/>
+        <w:textAlignment w:val="baseline"/>
+        <w:rPr>
+          <w:rFonts w:ascii="Arial" w:hAnsi="Arial" w:cs="Arial"/>
+          <w:color w:val="000000"/>
+          <w:sz w:val="22"/>
+          <w:szCs w:val="22"/>
+        </w:rPr>
+      </w:pPr>
+      <w:r>
+        <w:rPr>
+          <w:rFonts w:ascii="Arial" w:hAnsi="Arial" w:cs="Arial"/>
+          <w:color w:val="000000"/>
+          <w:sz w:val="22"/>
+          <w:szCs w:val="22"/>
+        </w:rPr>
+        <w:t xml:space="preserve">Dentro de </w:t>
+      </w:r>
+      <w:proofErr w:type="spellStart"/>
+      <w:r>
+        <w:rPr>
+          <w:rFonts w:ascii="Arial" w:hAnsi="Arial" w:cs="Arial"/>
+          <w:color w:val="000000"/>
+          <w:sz w:val="22"/>
+          <w:szCs w:val="22"/>
+        </w:rPr>
+        <w:t>level</w:t>
+      </w:r>
+      <w:proofErr w:type="spellEnd"/>
+      <w:r>
+        <w:rPr>
+          <w:rFonts w:ascii="Arial" w:hAnsi="Arial" w:cs="Arial"/>
+          <w:color w:val="000000"/>
+          <w:sz w:val="22"/>
+          <w:szCs w:val="22"/>
+        </w:rPr>
+        <w:t xml:space="preserve"> 3 se </w:t>
+      </w:r>
+      <w:proofErr w:type="spellStart"/>
+      <w:r>
+        <w:rPr>
+          <w:rFonts w:ascii="Arial" w:hAnsi="Arial" w:cs="Arial"/>
+          <w:color w:val="000000"/>
+          <w:sz w:val="22"/>
+          <w:szCs w:val="22"/>
+        </w:rPr>
+        <w:t>i</w:t>
+      </w:r>
+      <w:r>
+        <w:rPr>
+          <w:rFonts w:ascii="Arial" w:hAnsi="Arial" w:cs="Arial"/>
+          <w:color w:val="000000"/>
+          <w:sz w:val="22"/>
+          <w:szCs w:val="22"/>
+        </w:rPr>
+        <w:t>dentifico</w:t>
+      </w:r>
+      <w:proofErr w:type="spellEnd"/>
+      <w:r>
+        <w:rPr>
+          <w:rFonts w:ascii="Arial" w:hAnsi="Arial" w:cs="Arial"/>
+          <w:color w:val="000000"/>
+          <w:sz w:val="22"/>
+          <w:szCs w:val="22"/>
+        </w:rPr>
+        <w:t xml:space="preserve"> que la razón Principal es: </w:t>
+      </w:r>
+      <w:r>
+        <w:rPr>
+          <w:rFonts w:ascii="Arial" w:hAnsi="Arial" w:cs="Arial"/>
+          <w:b/>
+          <w:bCs/>
+          <w:color w:val="000000"/>
+          <w:sz w:val="22"/>
+          <w:szCs w:val="22"/>
+        </w:rPr>
+        <w:t>{{catwopartlv3}}</w:t>
+      </w:r>
+      <w:r>
+        <w:rPr>
+          <w:rFonts w:ascii="Arial" w:hAnsi="Arial" w:cs="Arial"/>
+          <w:color w:val="000000"/>
+          <w:sz w:val="22"/>
+          <w:szCs w:val="22"/>
+        </w:rPr>
+        <w:t xml:space="preserve"> con </w:t>
+      </w:r>
+      <w:r>
+        <w:rPr>
+          <w:rFonts w:ascii="Arial" w:hAnsi="Arial" w:cs="Arial"/>
+          <w:b/>
+          <w:bCs/>
+          <w:color w:val="000000"/>
+          <w:sz w:val="22"/>
+          <w:szCs w:val="22"/>
+        </w:rPr>
+        <w:t>{{valorwopartlv3}}</w:t>
+      </w:r>
+      <w:r>
+        <w:rPr>
+          <w:rFonts w:ascii="Arial" w:hAnsi="Arial" w:cs="Arial"/>
+          <w:color w:val="000000"/>
+          <w:sz w:val="22"/>
+          <w:szCs w:val="22"/>
+        </w:rPr>
+        <w:t xml:space="preserve"> vs LW </w:t>
+      </w:r>
+      <w:r>
+        <w:rPr>
+          <w:rFonts w:ascii="Arial" w:hAnsi="Arial" w:cs="Arial"/>
+          <w:b/>
+          <w:bCs/>
+          <w:color w:val="000000"/>
+          <w:sz w:val="22"/>
+          <w:szCs w:val="22"/>
+        </w:rPr>
+        <w:t>{{valorwopartlv3lw}}</w:t>
+      </w:r>
+      <w:r>
+        <w:rPr>
+          <w:rFonts w:ascii="Arial" w:hAnsi="Arial" w:cs="Arial"/>
+          <w:b/>
+          <w:bCs/>
+          <w:color w:val="000000"/>
+          <w:sz w:val="22"/>
+          <w:szCs w:val="22"/>
+        </w:rPr>
+        <w:t xml:space="preserve"> </w:t>
+      </w:r>
+      <w:r>
+        <w:rPr>
+          <w:rFonts w:ascii="Arial" w:hAnsi="Arial" w:cs="Arial"/>
+          <w:color w:val="000000"/>
+          <w:sz w:val="22"/>
+          <w:szCs w:val="22"/>
+        </w:rPr>
+        <w:t xml:space="preserve">nominativamente con: </w:t>
       </w:r>
     </w:p>
     <w:p>
@@ -1428,25 +2446,78 @@
           <w:szCs w:val="22"/>
         </w:rPr>
       </w:pPr>
-      <w:r>
-        <w:rPr>
-          <w:rFonts w:ascii="Arial" w:hAnsi="Arial" w:cs="Arial"/>
-          <w:color w:val="000000"/>
-          <w:sz w:val="22"/>
-          <w:szCs w:val="22"/>
-        </w:rPr>
-        <w:t xml:space="preserve">USER CON </w:t>
-      </w:r>
-      <w:r>
-        <w:rPr>
-          <w:rFonts w:ascii="Arial" w:hAnsi="Arial" w:cs="Arial"/>
-          <w:b/>
-          <w:bCs/>
-          <w:color w:val="000000"/>
-          <w:sz w:val="22"/>
-          <w:szCs w:val="22"/>
-        </w:rPr>
-        <w:t>{{user_today}}</w:t>
+      <w:proofErr w:type="spellStart"/>
+      <w:r>
+        <w:rPr>
+          <w:rFonts w:ascii="Arial" w:hAnsi="Arial" w:cs="Arial"/>
+          <w:color w:val="000000"/>
+          <w:sz w:val="22"/>
+          <w:szCs w:val="22"/>
+        </w:rPr>
+        <w:t>U</w:t>
+      </w:r>
+      <w:r>
+        <w:rPr>
+          <w:rFonts w:ascii="Arial" w:hAnsi="Arial" w:cs="Arial"/>
+          <w:color w:val="000000"/>
+          <w:sz w:val="22"/>
+          <w:szCs w:val="22"/>
+        </w:rPr>
+        <w:t>ser</w:t>
+      </w:r>
+      <w:proofErr w:type="spellEnd"/>
+      <w:r>
+        <w:rPr>
+          <w:rFonts w:ascii="Arial" w:hAnsi="Arial" w:cs="Arial"/>
+          <w:color w:val="000000"/>
+          <w:sz w:val="22"/>
+          <w:szCs w:val="22"/>
+        </w:rPr>
+        <w:t xml:space="preserve">: con </w:t>
+      </w:r>
+      <w:r>
+        <w:rPr>
+          <w:rFonts w:ascii="Arial" w:hAnsi="Arial" w:cs="Arial"/>
+          <w:color w:val="000000"/>
+          <w:sz w:val="22"/>
+          <w:szCs w:val="22"/>
+        </w:rPr>
+        <w:t xml:space="preserve"> </w:t>
+      </w:r>
+      <w:r>
+        <w:rPr>
+          <w:rFonts w:ascii="Arial" w:hAnsi="Arial" w:cs="Arial"/>
+          <w:b/>
+          <w:bCs/>
+          <w:color w:val="000000"/>
+          <w:sz w:val="22"/>
+          <w:szCs w:val="22"/>
+        </w:rPr>
+        <w:t>{{</w:t>
+      </w:r>
+      <w:proofErr w:type="spellStart"/>
+      <w:r>
+        <w:rPr>
+          <w:rFonts w:ascii="Arial" w:hAnsi="Arial" w:cs="Arial"/>
+          <w:b/>
+          <w:bCs/>
+          <w:color w:val="000000"/>
+          <w:sz w:val="22"/>
+          <w:szCs w:val="22"/>
+        </w:rPr>
+        <w:t>user_today</w:t>
+      </w:r>
+      <w:proofErr w:type="spellEnd"/>
+      <w:r>
+        <w:rPr>
+          <w:rFonts w:ascii="Arial" w:hAnsi="Arial" w:cs="Arial"/>
+          <w:b/>
+          <w:bCs/>
+          <w:color w:val="000000"/>
+          <w:sz w:val="22"/>
+          <w:szCs w:val="22"/>
+        </w:rPr>
+        <w:t>}}</w:t>
       </w:r>
       <w:r>
         <w:rPr>
@@ -1466,7 +2537,31 @@
           <w:sz w:val="22"/>
           <w:szCs w:val="22"/>
         </w:rPr>
-        <w:t>{{user_lw}}</w:t>
+        <w:t>{{</w:t>
+      </w:r>
+      <w:proofErr w:type="spellStart"/>
+      <w:r>
+        <w:rPr>
+          <w:rFonts w:ascii="Arial" w:hAnsi="Arial" w:cs="Arial"/>
+          <w:b/>
+          <w:bCs/>
+          <w:color w:val="000000"/>
+          <w:sz w:val="22"/>
+          <w:szCs w:val="22"/>
+        </w:rPr>
+        <w:t>user_lw</w:t>
+      </w:r>
+      <w:proofErr w:type="spellEnd"/>
+      <w:r>
+        <w:rPr>
+          <w:rFonts w:ascii="Arial" w:hAnsi="Arial" w:cs="Arial"/>
+          <w:b/>
+          <w:bCs/>
+          <w:color w:val="000000"/>
+          <w:sz w:val="22"/>
+          <w:szCs w:val="22"/>
+        </w:rPr>
+        <w:t>}}</w:t>
       </w:r>
     </w:p>
     <w:p>
@@ -1493,18 +2588,62 @@
           <w:sz w:val="22"/>
           <w:szCs w:val="22"/>
         </w:rPr>
-        <w:t xml:space="preserve">La Razón Wo es </w:t>
-      </w:r>
-      <w:r>
-        <w:rPr>
-          <w:rFonts w:ascii="Arial" w:hAnsi="Arial" w:cs="Arial"/>
-          <w:b/>
-          <w:bCs/>
-          <w:color w:val="000000"/>
-          <w:sz w:val="22"/>
-          <w:szCs w:val="22"/>
-        </w:rPr>
-        <w:t>{{catwosubus}}</w:t>
+        <w:t xml:space="preserve">La Razón </w:t>
+      </w:r>
+      <w:proofErr w:type="spellStart"/>
+      <w:r>
+        <w:rPr>
+          <w:rFonts w:ascii="Arial" w:hAnsi="Arial" w:cs="Arial"/>
+          <w:color w:val="000000"/>
+          <w:sz w:val="22"/>
+          <w:szCs w:val="22"/>
+        </w:rPr>
+        <w:t>Wo</w:t>
+      </w:r>
+      <w:proofErr w:type="spellEnd"/>
+      <w:r>
+        <w:rPr>
+          <w:rFonts w:ascii="Arial" w:hAnsi="Arial" w:cs="Arial"/>
+          <w:color w:val="000000"/>
+          <w:sz w:val="22"/>
+          <w:szCs w:val="22"/>
+        </w:rPr>
+        <w:t xml:space="preserve"> es </w:t>
+      </w:r>
+      <w:r>
+        <w:rPr>
+          <w:rFonts w:ascii="Arial" w:hAnsi="Arial" w:cs="Arial"/>
+          <w:b/>
+          <w:bCs/>
+          <w:color w:val="000000"/>
+          <w:sz w:val="22"/>
+          <w:szCs w:val="22"/>
+        </w:rPr>
+        <w:t>{{</w:t>
+      </w:r>
+      <w:proofErr w:type="spellStart"/>
+      <w:r>
+        <w:rPr>
+          <w:rFonts w:ascii="Arial" w:hAnsi="Arial" w:cs="Arial"/>
+          <w:b/>
+          <w:bCs/>
+          <w:color w:val="000000"/>
+          <w:sz w:val="22"/>
+          <w:szCs w:val="22"/>
+        </w:rPr>
+        <w:t>catwosubus</w:t>
+      </w:r>
+      <w:proofErr w:type="spellEnd"/>
+      <w:r>
+        <w:rPr>
+          <w:rFonts w:ascii="Arial" w:hAnsi="Arial" w:cs="Arial"/>
+          <w:b/>
+          <w:bCs/>
+          <w:color w:val="000000"/>
+          <w:sz w:val="22"/>
+          <w:szCs w:val="22"/>
+        </w:rPr>
+        <w:t>}}</w:t>
       </w:r>
       <w:r>
         <w:rPr>
@@ -1524,7 +2663,31 @@
           <w:sz w:val="22"/>
           <w:szCs w:val="22"/>
         </w:rPr>
-        <w:t>{{valorwosubus}}</w:t>
+        <w:t>{{</w:t>
+      </w:r>
+      <w:proofErr w:type="spellStart"/>
+      <w:r>
+        <w:rPr>
+          <w:rFonts w:ascii="Arial" w:hAnsi="Arial" w:cs="Arial"/>
+          <w:b/>
+          <w:bCs/>
+          <w:color w:val="000000"/>
+          <w:sz w:val="22"/>
+          <w:szCs w:val="22"/>
+        </w:rPr>
+        <w:t>valorwosubus</w:t>
+      </w:r>
+      <w:proofErr w:type="spellEnd"/>
+      <w:r>
+        <w:rPr>
+          <w:rFonts w:ascii="Arial" w:hAnsi="Arial" w:cs="Arial"/>
+          <w:b/>
+          <w:bCs/>
+          <w:color w:val="000000"/>
+          <w:sz w:val="22"/>
+          <w:szCs w:val="22"/>
+        </w:rPr>
+        <w:t>}}</w:t>
       </w:r>
       <w:r>
         <w:rPr>
@@ -1544,7 +2707,31 @@
           <w:sz w:val="22"/>
           <w:szCs w:val="22"/>
         </w:rPr>
-        <w:t>{{valorwosubuslw}}</w:t>
+        <w:t>{{</w:t>
+      </w:r>
+      <w:proofErr w:type="spellStart"/>
+      <w:r>
+        <w:rPr>
+          <w:rFonts w:ascii="Arial" w:hAnsi="Arial" w:cs="Arial"/>
+          <w:b/>
+          <w:bCs/>
+          <w:color w:val="000000"/>
+          <w:sz w:val="22"/>
+          <w:szCs w:val="22"/>
+        </w:rPr>
+        <w:t>valorwosubuslw</w:t>
+      </w:r>
+      <w:proofErr w:type="spellEnd"/>
+      <w:r>
+        <w:rPr>
+          <w:rFonts w:ascii="Arial" w:hAnsi="Arial" w:cs="Arial"/>
+          <w:b/>
+          <w:bCs/>
+          <w:color w:val="000000"/>
+          <w:sz w:val="22"/>
+          <w:szCs w:val="22"/>
+        </w:rPr>
+        <w:t>}}</w:t>
       </w:r>
     </w:p>
     <w:p>
@@ -1564,25 +2751,60 @@
           <w:szCs w:val="22"/>
         </w:rPr>
       </w:pPr>
-      <w:r>
-        <w:rPr>
-          <w:rFonts w:ascii="Arial" w:hAnsi="Arial" w:cs="Arial"/>
-          <w:color w:val="000000"/>
-          <w:sz w:val="22"/>
-          <w:szCs w:val="22"/>
-        </w:rPr>
-        <w:t xml:space="preserve">Ux en </w:t>
-      </w:r>
-      <w:r>
-        <w:rPr>
-          <w:rFonts w:ascii="Arial" w:hAnsi="Arial" w:cs="Arial"/>
-          <w:b/>
-          <w:bCs/>
-          <w:color w:val="000000"/>
-          <w:sz w:val="22"/>
-          <w:szCs w:val="22"/>
-        </w:rPr>
-        <w:t>{{ux_today}}</w:t>
+      <w:proofErr w:type="spellStart"/>
+      <w:r>
+        <w:rPr>
+          <w:rFonts w:ascii="Arial" w:hAnsi="Arial" w:cs="Arial"/>
+          <w:color w:val="000000"/>
+          <w:sz w:val="22"/>
+          <w:szCs w:val="22"/>
+        </w:rPr>
+        <w:t>Ux</w:t>
+      </w:r>
+      <w:proofErr w:type="spellEnd"/>
+      <w:r>
+        <w:rPr>
+          <w:rFonts w:ascii="Arial" w:hAnsi="Arial" w:cs="Arial"/>
+          <w:color w:val="000000"/>
+          <w:sz w:val="22"/>
+          <w:szCs w:val="22"/>
+        </w:rPr>
+        <w:t xml:space="preserve"> en </w:t>
+      </w:r>
+      <w:r>
+        <w:rPr>
+          <w:rFonts w:ascii="Arial" w:hAnsi="Arial" w:cs="Arial"/>
+          <w:b/>
+          <w:bCs/>
+          <w:color w:val="000000"/>
+          <w:sz w:val="22"/>
+          <w:szCs w:val="22"/>
+        </w:rPr>
+        <w:t>{{</w:t>
+      </w:r>
+      <w:proofErr w:type="spellStart"/>
+      <w:r>
+        <w:rPr>
+          <w:rFonts w:ascii="Arial" w:hAnsi="Arial" w:cs="Arial"/>
+          <w:b/>
+          <w:bCs/>
+          <w:color w:val="000000"/>
+          <w:sz w:val="22"/>
+          <w:szCs w:val="22"/>
+        </w:rPr>
+        <w:t>ux_today</w:t>
+      </w:r>
+      <w:proofErr w:type="spellEnd"/>
+      <w:r>
+        <w:rPr>
+          <w:rFonts w:ascii="Arial" w:hAnsi="Arial" w:cs="Arial"/>
+          <w:b/>
+          <w:bCs/>
+          <w:color w:val="000000"/>
+          <w:sz w:val="22"/>
+          <w:szCs w:val="22"/>
+        </w:rPr>
+        <w:t>}}</w:t>
       </w:r>
       <w:r>
         <w:rPr>
@@ -1602,7 +2824,31 @@
           <w:sz w:val="22"/>
           <w:szCs w:val="22"/>
         </w:rPr>
-        <w:t>{{ux_lw}}</w:t>
+        <w:t>{{</w:t>
+      </w:r>
+      <w:proofErr w:type="spellStart"/>
+      <w:r>
+        <w:rPr>
+          <w:rFonts w:ascii="Arial" w:hAnsi="Arial" w:cs="Arial"/>
+          <w:b/>
+          <w:bCs/>
+          <w:color w:val="000000"/>
+          <w:sz w:val="22"/>
+          <w:szCs w:val="22"/>
+        </w:rPr>
+        <w:t>ux_lw</w:t>
+      </w:r>
+      <w:proofErr w:type="spellEnd"/>
+      <w:r>
+        <w:rPr>
+          <w:rFonts w:ascii="Arial" w:hAnsi="Arial" w:cs="Arial"/>
+          <w:b/>
+          <w:bCs/>
+          <w:color w:val="000000"/>
+          <w:sz w:val="22"/>
+          <w:szCs w:val="22"/>
+        </w:rPr>
+        <w:t>}}</w:t>
       </w:r>
     </w:p>
     <w:p>
@@ -1640,7 +2886,31 @@
           <w:sz w:val="22"/>
           <w:szCs w:val="22"/>
         </w:rPr>
-        <w:t>{{catwosubux}}</w:t>
+        <w:t>{{</w:t>
+      </w:r>
+      <w:proofErr w:type="spellStart"/>
+      <w:r>
+        <w:rPr>
+          <w:rFonts w:ascii="Arial" w:hAnsi="Arial" w:cs="Arial"/>
+          <w:b/>
+          <w:bCs/>
+          <w:color w:val="000000"/>
+          <w:sz w:val="22"/>
+          <w:szCs w:val="22"/>
+        </w:rPr>
+        <w:t>catwosubux</w:t>
+      </w:r>
+      <w:proofErr w:type="spellEnd"/>
+      <w:r>
+        <w:rPr>
+          <w:rFonts w:ascii="Arial" w:hAnsi="Arial" w:cs="Arial"/>
+          <w:b/>
+          <w:bCs/>
+          <w:color w:val="000000"/>
+          <w:sz w:val="22"/>
+          <w:szCs w:val="22"/>
+        </w:rPr>
+        <w:t>}}</w:t>
       </w:r>
       <w:r>
         <w:rPr>
@@ -1660,7 +2930,31 @@
           <w:sz w:val="22"/>
           <w:szCs w:val="22"/>
         </w:rPr>
-        <w:t>{{valorwosubux}}</w:t>
+        <w:t>{{</w:t>
+      </w:r>
+      <w:proofErr w:type="spellStart"/>
+      <w:r>
+        <w:rPr>
+          <w:rFonts w:ascii="Arial" w:hAnsi="Arial" w:cs="Arial"/>
+          <w:b/>
+          <w:bCs/>
+          <w:color w:val="000000"/>
+          <w:sz w:val="22"/>
+          <w:szCs w:val="22"/>
+        </w:rPr>
+        <w:t>valorwosubux</w:t>
+      </w:r>
+      <w:proofErr w:type="spellEnd"/>
+      <w:r>
+        <w:rPr>
+          <w:rFonts w:ascii="Arial" w:hAnsi="Arial" w:cs="Arial"/>
+          <w:b/>
+          <w:bCs/>
+          <w:color w:val="000000"/>
+          <w:sz w:val="22"/>
+          <w:szCs w:val="22"/>
+        </w:rPr>
+        <w:t>}}</w:t>
       </w:r>
       <w:r>
         <w:rPr>
@@ -1680,7 +2974,31 @@
           <w:sz w:val="22"/>
           <w:szCs w:val="22"/>
         </w:rPr>
-        <w:t>{{valorwosubuxlw}}</w:t>
+        <w:t>{{</w:t>
+      </w:r>
+      <w:proofErr w:type="spellStart"/>
+      <w:r>
+        <w:rPr>
+          <w:rFonts w:ascii="Arial" w:hAnsi="Arial" w:cs="Arial"/>
+          <w:b/>
+          <w:bCs/>
+          <w:color w:val="000000"/>
+          <w:sz w:val="22"/>
+          <w:szCs w:val="22"/>
+        </w:rPr>
+        <w:t>valorwosubuxlw</w:t>
+      </w:r>
+      <w:proofErr w:type="spellEnd"/>
+      <w:r>
+        <w:rPr>
+          <w:rFonts w:ascii="Arial" w:hAnsi="Arial" w:cs="Arial"/>
+          <w:b/>
+          <w:bCs/>
+          <w:color w:val="000000"/>
+          <w:sz w:val="22"/>
+          <w:szCs w:val="22"/>
+        </w:rPr>
+        <w:t>}}</w:t>
       </w:r>
     </w:p>
     <w:p>
@@ -1708,7 +3026,51 @@
           <w:szCs w:val="22"/>
           <w:lang w:val="en-US"/>
         </w:rPr>
-        <w:t>TECH CERRAMOS CON {{tech_today}} VS LW {{tech_lw}}</w:t>
+        <w:t>TECH CERRAMOS CON {{</w:t>
+      </w:r>
+      <w:proofErr w:type="spellStart"/>
+      <w:r>
+        <w:rPr>
+          <w:rFonts w:ascii="Arial" w:hAnsi="Arial" w:cs="Arial"/>
+          <w:color w:val="000000"/>
+          <w:sz w:val="22"/>
+          <w:szCs w:val="22"/>
+          <w:lang w:val="en-US"/>
+        </w:rPr>
+        <w:t>tech_today</w:t>
+      </w:r>
+      <w:proofErr w:type="spellEnd"/>
+      <w:r>
+        <w:rPr>
+          <w:rFonts w:ascii="Arial" w:hAnsi="Arial" w:cs="Arial"/>
+          <w:color w:val="000000"/>
+          <w:sz w:val="22"/>
+          <w:szCs w:val="22"/>
+          <w:lang w:val="en-US"/>
+        </w:rPr>
+        <w:t>}} VS LW {{</w:t>
+      </w:r>
+      <w:proofErr w:type="spellStart"/>
+      <w:r>
+        <w:rPr>
+          <w:rFonts w:ascii="Arial" w:hAnsi="Arial" w:cs="Arial"/>
+          <w:color w:val="000000"/>
+          <w:sz w:val="22"/>
+          <w:szCs w:val="22"/>
+          <w:lang w:val="en-US"/>
+        </w:rPr>
+        <w:t>tech_lw</w:t>
+      </w:r>
+      <w:proofErr w:type="spellEnd"/>
+      <w:r>
+        <w:rPr>
+          <w:rFonts w:ascii="Arial" w:hAnsi="Arial" w:cs="Arial"/>
+          <w:color w:val="000000"/>
+          <w:sz w:val="22"/>
+          <w:szCs w:val="22"/>
+          <w:lang w:val="en-US"/>
+        </w:rPr>
+        <w:t>}}</w:t>
       </w:r>
     </w:p>
     <w:p>
@@ -1737,7 +3099,95 @@
           <w:szCs w:val="22"/>
           <w:lang w:val="en-US"/>
         </w:rPr>
-        <w:t>La razón Wo es {{catwosubte}} con {{valorwosubte}} vs LW {{valorwosubtelw}}</w:t>
+        <w:t xml:space="preserve">La </w:t>
+      </w:r>
+      <w:proofErr w:type="spellStart"/>
+      <w:r>
+        <w:rPr>
+          <w:rFonts w:ascii="Arial" w:hAnsi="Arial" w:cs="Arial"/>
+          <w:color w:val="000000"/>
+          <w:sz w:val="22"/>
+          <w:szCs w:val="22"/>
+          <w:lang w:val="en-US"/>
+        </w:rPr>
+        <w:t>razón</w:t>
+      </w:r>
+      <w:proofErr w:type="spellEnd"/>
+      <w:r>
+        <w:rPr>
+          <w:rFonts w:ascii="Arial" w:hAnsi="Arial" w:cs="Arial"/>
+          <w:color w:val="000000"/>
+          <w:sz w:val="22"/>
+          <w:szCs w:val="22"/>
+          <w:lang w:val="en-US"/>
+        </w:rPr>
+        <w:t xml:space="preserve"> Wo es {{</w:t>
+      </w:r>
+      <w:proofErr w:type="spellStart"/>
+      <w:r>
+        <w:rPr>
+          <w:rFonts w:ascii="Arial" w:hAnsi="Arial" w:cs="Arial"/>
+          <w:color w:val="000000"/>
+          <w:sz w:val="22"/>
+          <w:szCs w:val="22"/>
+          <w:lang w:val="en-US"/>
+        </w:rPr>
+        <w:t>catwosubte</w:t>
+      </w:r>
+      <w:proofErr w:type="spellEnd"/>
+      <w:r>
+        <w:rPr>
+          <w:rFonts w:ascii="Arial" w:hAnsi="Arial" w:cs="Arial"/>
+          <w:color w:val="000000"/>
+          <w:sz w:val="22"/>
+          <w:szCs w:val="22"/>
+          <w:lang w:val="en-US"/>
+        </w:rPr>
+        <w:t>}} con {{</w:t>
+      </w:r>
+      <w:proofErr w:type="spellStart"/>
+      <w:r>
+        <w:rPr>
+          <w:rFonts w:ascii="Arial" w:hAnsi="Arial" w:cs="Arial"/>
+          <w:color w:val="000000"/>
+          <w:sz w:val="22"/>
+          <w:szCs w:val="22"/>
+          <w:lang w:val="en-US"/>
+        </w:rPr>
+        <w:t>valorwosubte</w:t>
+      </w:r>
+      <w:proofErr w:type="spellEnd"/>
+      <w:r>
+        <w:rPr>
+          <w:rFonts w:ascii="Arial" w:hAnsi="Arial" w:cs="Arial"/>
+          <w:color w:val="000000"/>
+          <w:sz w:val="22"/>
+          <w:szCs w:val="22"/>
+          <w:lang w:val="en-US"/>
+        </w:rPr>
+        <w:t>}} vs LW {{</w:t>
+      </w:r>
+      <w:proofErr w:type="spellStart"/>
+      <w:r>
+        <w:rPr>
+          <w:rFonts w:ascii="Arial" w:hAnsi="Arial" w:cs="Arial"/>
+          <w:color w:val="000000"/>
+          <w:sz w:val="22"/>
+          <w:szCs w:val="22"/>
+          <w:lang w:val="en-US"/>
+        </w:rPr>
+        <w:t>valorwosubtelw</w:t>
+      </w:r>
+      <w:proofErr w:type="spellEnd"/>
+      <w:r>
+        <w:rPr>
+          <w:rFonts w:ascii="Arial" w:hAnsi="Arial" w:cs="Arial"/>
+          <w:color w:val="000000"/>
+          <w:sz w:val="22"/>
+          <w:szCs w:val="22"/>
+          <w:lang w:val="en-US"/>
+        </w:rPr>
+        <w:t>}}</w:t>
       </w:r>
     </w:p>
     <w:p>

</xml_diff>

<commit_message>
se agrega sub categoria user en plantilla
</commit_message>
<xml_diff>
--- a/plantilla2.docx
+++ b/plantilla2.docx
@@ -1134,45 +1134,76 @@
           <w:color w:val="000000"/>
           <w:sz w:val="22"/>
           <w:szCs w:val="22"/>
-        </w:rPr>
-      </w:pPr>
-      <w:r>
-        <w:rPr>
-          <w:rFonts w:ascii="Arial" w:hAnsi="Arial" w:cs="Arial"/>
-          <w:color w:val="000000"/>
-          <w:sz w:val="22"/>
-          <w:szCs w:val="22"/>
-        </w:rPr>
-        <w:t xml:space="preserve">La Razón </w:t>
+          <w:lang w:val="en-US"/>
+        </w:rPr>
+      </w:pPr>
+      <w:r>
+        <w:rPr>
+          <w:rFonts w:ascii="Arial" w:hAnsi="Arial" w:cs="Arial"/>
+          <w:color w:val="000000"/>
+          <w:sz w:val="22"/>
+          <w:szCs w:val="22"/>
+          <w:lang w:val="en-US"/>
+        </w:rPr>
+        <w:t xml:space="preserve">La Razón Wo es </w:t>
+      </w:r>
+      <w:r>
+        <w:rPr>
+          <w:rFonts w:ascii="Arial" w:hAnsi="Arial" w:cs="Arial"/>
+          <w:b/>
+          <w:bCs/>
+          <w:color w:val="000000"/>
+          <w:sz w:val="22"/>
+          <w:szCs w:val="22"/>
+          <w:lang w:val="en-US"/>
+        </w:rPr>
+        <w:t>{{</w:t>
       </w:r>
       <w:proofErr w:type="spellStart"/>
       <w:r>
         <w:rPr>
           <w:rFonts w:ascii="Arial" w:hAnsi="Arial" w:cs="Arial"/>
-          <w:color w:val="000000"/>
-          <w:sz w:val="22"/>
-          <w:szCs w:val="22"/>
-        </w:rPr>
-        <w:t>Wo</w:t>
+          <w:b/>
+          <w:bCs/>
+          <w:color w:val="000000"/>
+          <w:sz w:val="22"/>
+          <w:szCs w:val="22"/>
+          <w:lang w:val="en-US"/>
+        </w:rPr>
+        <w:t>catwosubpa</w:t>
       </w:r>
       <w:proofErr w:type="spellEnd"/>
       <w:r>
         <w:rPr>
           <w:rFonts w:ascii="Arial" w:hAnsi="Arial" w:cs="Arial"/>
-          <w:color w:val="000000"/>
-          <w:sz w:val="22"/>
-          <w:szCs w:val="22"/>
-        </w:rPr>
-        <w:t xml:space="preserve"> es </w:t>
-      </w:r>
-      <w:r>
-        <w:rPr>
-          <w:rFonts w:ascii="Arial" w:hAnsi="Arial" w:cs="Arial"/>
-          <w:b/>
-          <w:bCs/>
-          <w:color w:val="000000"/>
-          <w:sz w:val="22"/>
-          <w:szCs w:val="22"/>
+          <w:b/>
+          <w:bCs/>
+          <w:color w:val="000000"/>
+          <w:sz w:val="22"/>
+          <w:szCs w:val="22"/>
+          <w:lang w:val="en-US"/>
+        </w:rPr>
+        <w:t>}}</w:t>
+      </w:r>
+      <w:r>
+        <w:rPr>
+          <w:rFonts w:ascii="Arial" w:hAnsi="Arial" w:cs="Arial"/>
+          <w:color w:val="000000"/>
+          <w:sz w:val="22"/>
+          <w:szCs w:val="22"/>
+          <w:lang w:val="en-US"/>
+        </w:rPr>
+        <w:t xml:space="preserve"> con </w:t>
+      </w:r>
+      <w:r>
+        <w:rPr>
+          <w:rFonts w:ascii="Arial" w:hAnsi="Arial" w:cs="Arial"/>
+          <w:b/>
+          <w:bCs/>
+          <w:color w:val="000000"/>
+          <w:sz w:val="22"/>
+          <w:szCs w:val="22"/>
+          <w:lang w:val="en-US"/>
         </w:rPr>
         <w:t>{{</w:t>
       </w:r>
@@ -1185,8 +1216,9 @@
           <w:color w:val="000000"/>
           <w:sz w:val="22"/>
           <w:szCs w:val="22"/>
-        </w:rPr>
-        <w:t>catwosubpa</w:t>
+          <w:lang w:val="en-US"/>
+        </w:rPr>
+        <w:t>valorwosubpa</w:t>
       </w:r>
       <w:proofErr w:type="spellEnd"/>
       <w:r>
@@ -1197,6 +1229,7 @@
           <w:color w:val="000000"/>
           <w:sz w:val="22"/>
           <w:szCs w:val="22"/>
+          <w:lang w:val="en-US"/>
         </w:rPr>
         <w:t>}}</w:t>
       </w:r>
@@ -1206,17 +1239,19 @@
           <w:color w:val="000000"/>
           <w:sz w:val="22"/>
           <w:szCs w:val="22"/>
-        </w:rPr>
-        <w:t xml:space="preserve"> con </w:t>
-      </w:r>
-      <w:r>
-        <w:rPr>
-          <w:rFonts w:ascii="Arial" w:hAnsi="Arial" w:cs="Arial"/>
-          <w:b/>
-          <w:bCs/>
-          <w:color w:val="000000"/>
-          <w:sz w:val="22"/>
-          <w:szCs w:val="22"/>
+          <w:lang w:val="en-US"/>
+        </w:rPr>
+        <w:t xml:space="preserve"> vs LW </w:t>
+      </w:r>
+      <w:r>
+        <w:rPr>
+          <w:rFonts w:ascii="Arial" w:hAnsi="Arial" w:cs="Arial"/>
+          <w:b/>
+          <w:bCs/>
+          <w:color w:val="000000"/>
+          <w:sz w:val="22"/>
+          <w:szCs w:val="22"/>
+          <w:lang w:val="en-US"/>
         </w:rPr>
         <w:t>{{</w:t>
       </w:r>
@@ -1229,8 +1264,9 @@
           <w:color w:val="000000"/>
           <w:sz w:val="22"/>
           <w:szCs w:val="22"/>
-        </w:rPr>
-        <w:t>valorwosubpa</w:t>
+          <w:lang w:val="en-US"/>
+        </w:rPr>
+        <w:t>valorwosubpalw</w:t>
       </w:r>
       <w:proofErr w:type="spellEnd"/>
       <w:r>
@@ -1241,50 +1277,7 @@
           <w:color w:val="000000"/>
           <w:sz w:val="22"/>
           <w:szCs w:val="22"/>
-        </w:rPr>
-        <w:t>}}</w:t>
-      </w:r>
-      <w:r>
-        <w:rPr>
-          <w:rFonts w:ascii="Arial" w:hAnsi="Arial" w:cs="Arial"/>
-          <w:color w:val="000000"/>
-          <w:sz w:val="22"/>
-          <w:szCs w:val="22"/>
-        </w:rPr>
-        <w:t xml:space="preserve"> vs LW </w:t>
-      </w:r>
-      <w:r>
-        <w:rPr>
-          <w:rFonts w:ascii="Arial" w:hAnsi="Arial" w:cs="Arial"/>
-          <w:b/>
-          <w:bCs/>
-          <w:color w:val="000000"/>
-          <w:sz w:val="22"/>
-          <w:szCs w:val="22"/>
-        </w:rPr>
-        <w:t>{{</w:t>
-      </w:r>
-      <w:proofErr w:type="spellStart"/>
-      <w:r>
-        <w:rPr>
-          <w:rFonts w:ascii="Arial" w:hAnsi="Arial" w:cs="Arial"/>
-          <w:b/>
-          <w:bCs/>
-          <w:color w:val="000000"/>
-          <w:sz w:val="22"/>
-          <w:szCs w:val="22"/>
-        </w:rPr>
-        <w:t>valorwosubpalw</w:t>
-      </w:r>
-      <w:proofErr w:type="spellEnd"/>
-      <w:r>
-        <w:rPr>
-          <w:rFonts w:ascii="Arial" w:hAnsi="Arial" w:cs="Arial"/>
-          <w:b/>
-          <w:bCs/>
-          <w:color w:val="000000"/>
-          <w:sz w:val="22"/>
-          <w:szCs w:val="22"/>
+          <w:lang w:val="en-US"/>
         </w:rPr>
         <w:t>}}</w:t>
       </w:r>
@@ -1304,14 +1297,16 @@
           <w:color w:val="000000"/>
           <w:sz w:val="22"/>
           <w:szCs w:val="22"/>
-        </w:rPr>
-      </w:pPr>
-      <w:r>
-        <w:rPr>
-          <w:rFonts w:ascii="Arial" w:hAnsi="Arial" w:cs="Arial"/>
-          <w:color w:val="000000"/>
-          <w:sz w:val="22"/>
-          <w:szCs w:val="22"/>
+          <w:lang w:val="en-US"/>
+        </w:rPr>
+      </w:pPr>
+      <w:r>
+        <w:rPr>
+          <w:rFonts w:ascii="Arial" w:hAnsi="Arial" w:cs="Arial"/>
+          <w:color w:val="000000"/>
+          <w:sz w:val="22"/>
+          <w:szCs w:val="22"/>
+          <w:lang w:val="en-US"/>
         </w:rPr>
         <w:t xml:space="preserve">CBPI: </w:t>
       </w:r>
@@ -1323,6 +1318,7 @@
           <w:color w:val="000000"/>
           <w:sz w:val="22"/>
           <w:szCs w:val="22"/>
+          <w:lang w:val="en-US"/>
         </w:rPr>
         <w:t>{{</w:t>
       </w:r>
@@ -1335,6 +1331,7 @@
           <w:color w:val="000000"/>
           <w:sz w:val="22"/>
           <w:szCs w:val="22"/>
+          <w:lang w:val="en-US"/>
         </w:rPr>
         <w:t>pa_sub_cbpi_tw</w:t>
       </w:r>
@@ -1347,6 +1344,7 @@
           <w:color w:val="000000"/>
           <w:sz w:val="22"/>
           <w:szCs w:val="22"/>
+          <w:lang w:val="en-US"/>
         </w:rPr>
         <w:t>}}</w:t>
       </w:r>
@@ -1356,6 +1354,7 @@
           <w:color w:val="000000"/>
           <w:sz w:val="22"/>
           <w:szCs w:val="22"/>
+          <w:lang w:val="en-US"/>
         </w:rPr>
         <w:t xml:space="preserve"> vs LW </w:t>
       </w:r>
@@ -1367,6 +1366,7 @@
           <w:color w:val="000000"/>
           <w:sz w:val="22"/>
           <w:szCs w:val="22"/>
+          <w:lang w:val="en-US"/>
         </w:rPr>
         <w:t>{{</w:t>
       </w:r>
@@ -1379,6 +1379,7 @@
           <w:color w:val="000000"/>
           <w:sz w:val="22"/>
           <w:szCs w:val="22"/>
+          <w:lang w:val="en-US"/>
         </w:rPr>
         <w:t>pa_sub_cbpi_lw</w:t>
       </w:r>
@@ -1391,6 +1392,7 @@
           <w:color w:val="000000"/>
           <w:sz w:val="22"/>
           <w:szCs w:val="22"/>
+          <w:lang w:val="en-US"/>
         </w:rPr>
         <w:t>}}</w:t>
       </w:r>
@@ -1412,14 +1414,16 @@
           <w:color w:val="000000"/>
           <w:sz w:val="22"/>
           <w:szCs w:val="22"/>
-        </w:rPr>
-      </w:pPr>
-      <w:r>
-        <w:rPr>
-          <w:rFonts w:ascii="Arial" w:hAnsi="Arial" w:cs="Arial"/>
-          <w:color w:val="000000"/>
-          <w:sz w:val="22"/>
-          <w:szCs w:val="22"/>
+          <w:lang w:val="en-US"/>
+        </w:rPr>
+      </w:pPr>
+      <w:r>
+        <w:rPr>
+          <w:rFonts w:ascii="Arial" w:hAnsi="Arial" w:cs="Arial"/>
+          <w:color w:val="000000"/>
+          <w:sz w:val="22"/>
+          <w:szCs w:val="22"/>
+          <w:lang w:val="en-US"/>
         </w:rPr>
         <w:t xml:space="preserve">CBPR: </w:t>
       </w:r>
@@ -1431,6 +1435,7 @@
           <w:color w:val="000000"/>
           <w:sz w:val="22"/>
           <w:szCs w:val="22"/>
+          <w:lang w:val="en-US"/>
         </w:rPr>
         <w:t>{{</w:t>
       </w:r>
@@ -1443,6 +1448,7 @@
           <w:color w:val="000000"/>
           <w:sz w:val="22"/>
           <w:szCs w:val="22"/>
+          <w:lang w:val="en-US"/>
         </w:rPr>
         <w:t>pa_sub_cbpr_tw</w:t>
       </w:r>
@@ -1455,6 +1461,7 @@
           <w:color w:val="000000"/>
           <w:sz w:val="22"/>
           <w:szCs w:val="22"/>
+          <w:lang w:val="en-US"/>
         </w:rPr>
         <w:t>}}</w:t>
       </w:r>
@@ -1464,6 +1471,7 @@
           <w:color w:val="000000"/>
           <w:sz w:val="22"/>
           <w:szCs w:val="22"/>
+          <w:lang w:val="en-US"/>
         </w:rPr>
         <w:t xml:space="preserve"> vs LW </w:t>
       </w:r>
@@ -1475,6 +1483,7 @@
           <w:color w:val="000000"/>
           <w:sz w:val="22"/>
           <w:szCs w:val="22"/>
+          <w:lang w:val="en-US"/>
         </w:rPr>
         <w:t>{{</w:t>
       </w:r>
@@ -1487,6 +1496,7 @@
           <w:color w:val="000000"/>
           <w:sz w:val="22"/>
           <w:szCs w:val="22"/>
+          <w:lang w:val="en-US"/>
         </w:rPr>
         <w:t>pa_sub_cbpr_lw</w:t>
       </w:r>
@@ -1499,6 +1509,7 @@
           <w:color w:val="000000"/>
           <w:sz w:val="22"/>
           <w:szCs w:val="22"/>
+          <w:lang w:val="en-US"/>
         </w:rPr>
         <w:t>}}</w:t>
       </w:r>
@@ -2739,6 +2750,396 @@
         <w:pStyle w:val="NormalWeb"/>
         <w:numPr>
           <w:ilvl w:val="0"/>
+          <w:numId w:val="18"/>
+        </w:numPr>
+        <w:spacing w:before="0" w:beforeAutospacing="0" w:after="0" w:afterAutospacing="0"/>
+        <w:ind w:left="992"/>
+        <w:textAlignment w:val="baseline"/>
+        <w:rPr>
+          <w:rFonts w:ascii="Arial" w:hAnsi="Arial" w:cs="Arial"/>
+          <w:color w:val="000000"/>
+          <w:sz w:val="22"/>
+          <w:szCs w:val="22"/>
+        </w:rPr>
+      </w:pPr>
+      <w:r>
+        <w:rPr>
+          <w:rFonts w:ascii="Arial" w:hAnsi="Arial" w:cs="Arial"/>
+          <w:color w:val="000000"/>
+          <w:sz w:val="22"/>
+          <w:szCs w:val="22"/>
+        </w:rPr>
+        <w:t xml:space="preserve">Disciplina </w:t>
+      </w:r>
+      <w:r>
+        <w:rPr>
+          <w:rFonts w:ascii="Arial" w:hAnsi="Arial" w:cs="Arial"/>
+          <w:b/>
+          <w:bCs/>
+          <w:color w:val="000000"/>
+          <w:sz w:val="22"/>
+          <w:szCs w:val="22"/>
+        </w:rPr>
+        <w:t>{{</w:t>
+      </w:r>
+      <w:proofErr w:type="spellStart"/>
+      <w:r>
+        <w:rPr>
+          <w:rFonts w:ascii="Arial" w:hAnsi="Arial" w:cs="Arial"/>
+          <w:b/>
+          <w:bCs/>
+          <w:color w:val="000000"/>
+          <w:sz w:val="22"/>
+          <w:szCs w:val="22"/>
+        </w:rPr>
+        <w:t>us_sub_di</w:t>
+      </w:r>
+      <w:r>
+        <w:rPr>
+          <w:rFonts w:ascii="Arial" w:hAnsi="Arial" w:cs="Arial"/>
+          <w:b/>
+          <w:bCs/>
+          <w:color w:val="000000"/>
+          <w:sz w:val="22"/>
+          <w:szCs w:val="22"/>
+        </w:rPr>
+        <w:t>c</w:t>
+      </w:r>
+      <w:r>
+        <w:rPr>
+          <w:rFonts w:ascii="Arial" w:hAnsi="Arial" w:cs="Arial"/>
+          <w:b/>
+          <w:bCs/>
+          <w:color w:val="000000"/>
+          <w:sz w:val="22"/>
+          <w:szCs w:val="22"/>
+        </w:rPr>
+        <w:t>_tw</w:t>
+      </w:r>
+      <w:proofErr w:type="spellEnd"/>
+      <w:r>
+        <w:rPr>
+          <w:rFonts w:ascii="Arial" w:hAnsi="Arial" w:cs="Arial"/>
+          <w:b/>
+          <w:bCs/>
+          <w:color w:val="000000"/>
+          <w:sz w:val="22"/>
+          <w:szCs w:val="22"/>
+        </w:rPr>
+        <w:t xml:space="preserve">}} </w:t>
+      </w:r>
+      <w:r>
+        <w:rPr>
+          <w:rFonts w:ascii="Arial" w:hAnsi="Arial" w:cs="Arial"/>
+          <w:color w:val="000000"/>
+          <w:sz w:val="22"/>
+          <w:szCs w:val="22"/>
+        </w:rPr>
+        <w:t xml:space="preserve">vs LW </w:t>
+      </w:r>
+      <w:r>
+        <w:rPr>
+          <w:rFonts w:ascii="Arial" w:hAnsi="Arial" w:cs="Arial"/>
+          <w:b/>
+          <w:bCs/>
+          <w:color w:val="000000"/>
+          <w:sz w:val="22"/>
+          <w:szCs w:val="22"/>
+        </w:rPr>
+        <w:t>{{</w:t>
+      </w:r>
+      <w:proofErr w:type="spellStart"/>
+      <w:r>
+        <w:rPr>
+          <w:rFonts w:ascii="Arial" w:hAnsi="Arial" w:cs="Arial"/>
+          <w:b/>
+          <w:bCs/>
+          <w:color w:val="000000"/>
+          <w:sz w:val="22"/>
+          <w:szCs w:val="22"/>
+        </w:rPr>
+        <w:t>us_sub_di</w:t>
+      </w:r>
+      <w:r>
+        <w:rPr>
+          <w:rFonts w:ascii="Arial" w:hAnsi="Arial" w:cs="Arial"/>
+          <w:b/>
+          <w:bCs/>
+          <w:color w:val="000000"/>
+          <w:sz w:val="22"/>
+          <w:szCs w:val="22"/>
+        </w:rPr>
+        <w:t>c</w:t>
+      </w:r>
+      <w:r>
+        <w:rPr>
+          <w:rFonts w:ascii="Arial" w:hAnsi="Arial" w:cs="Arial"/>
+          <w:b/>
+          <w:bCs/>
+          <w:color w:val="000000"/>
+          <w:sz w:val="22"/>
+          <w:szCs w:val="22"/>
+        </w:rPr>
+        <w:t>_lw</w:t>
+      </w:r>
+      <w:proofErr w:type="spellEnd"/>
+      <w:r>
+        <w:rPr>
+          <w:rFonts w:ascii="Arial" w:hAnsi="Arial" w:cs="Arial"/>
+          <w:b/>
+          <w:bCs/>
+          <w:color w:val="000000"/>
+          <w:sz w:val="22"/>
+          <w:szCs w:val="22"/>
+        </w:rPr>
+        <w:t>}}</w:t>
+      </w:r>
+    </w:p>
+    <w:p>
+      <w:pPr>
+        <w:pStyle w:val="NormalWeb"/>
+        <w:numPr>
+          <w:ilvl w:val="0"/>
+          <w:numId w:val="18"/>
+        </w:numPr>
+        <w:spacing w:before="0" w:beforeAutospacing="0" w:after="0" w:afterAutospacing="0"/>
+        <w:ind w:left="992"/>
+        <w:textAlignment w:val="baseline"/>
+        <w:rPr>
+          <w:rFonts w:ascii="Arial" w:hAnsi="Arial" w:cs="Arial"/>
+          <w:color w:val="000000"/>
+          <w:sz w:val="22"/>
+          <w:szCs w:val="22"/>
+          <w:lang w:val="en-US"/>
+        </w:rPr>
+      </w:pPr>
+      <w:r>
+        <w:rPr>
+          <w:rFonts w:ascii="Arial" w:hAnsi="Arial" w:cs="Arial"/>
+          <w:color w:val="000000"/>
+          <w:sz w:val="22"/>
+          <w:szCs w:val="22"/>
+          <w:lang w:val="en-US"/>
+        </w:rPr>
+        <w:t xml:space="preserve">Early Regret </w:t>
+      </w:r>
+      <w:r>
+        <w:rPr>
+          <w:rFonts w:ascii="Arial" w:hAnsi="Arial" w:cs="Arial"/>
+          <w:b/>
+          <w:bCs/>
+          <w:color w:val="000000"/>
+          <w:sz w:val="22"/>
+          <w:szCs w:val="22"/>
+          <w:lang w:val="en-US"/>
+        </w:rPr>
+        <w:t>{{</w:t>
+      </w:r>
+      <w:proofErr w:type="spellStart"/>
+      <w:r>
+        <w:rPr>
+          <w:rFonts w:ascii="Arial" w:hAnsi="Arial" w:cs="Arial"/>
+          <w:b/>
+          <w:bCs/>
+          <w:color w:val="000000"/>
+          <w:sz w:val="22"/>
+          <w:szCs w:val="22"/>
+          <w:lang w:val="en-US"/>
+        </w:rPr>
+        <w:t>us_sub_er_tw</w:t>
+      </w:r>
+      <w:proofErr w:type="spellEnd"/>
+      <w:r>
+        <w:rPr>
+          <w:rFonts w:ascii="Arial" w:hAnsi="Arial" w:cs="Arial"/>
+          <w:b/>
+          <w:bCs/>
+          <w:color w:val="000000"/>
+          <w:sz w:val="22"/>
+          <w:szCs w:val="22"/>
+          <w:lang w:val="en-US"/>
+        </w:rPr>
+        <w:t xml:space="preserve">}} </w:t>
+      </w:r>
+      <w:r>
+        <w:rPr>
+          <w:rFonts w:ascii="Arial" w:hAnsi="Arial" w:cs="Arial"/>
+          <w:color w:val="000000"/>
+          <w:sz w:val="22"/>
+          <w:szCs w:val="22"/>
+          <w:lang w:val="en-US"/>
+        </w:rPr>
+        <w:t xml:space="preserve">vs </w:t>
+      </w:r>
+      <w:r>
+        <w:rPr>
+          <w:rFonts w:ascii="Arial" w:hAnsi="Arial" w:cs="Arial"/>
+          <w:color w:val="000000"/>
+          <w:sz w:val="22"/>
+          <w:szCs w:val="22"/>
+          <w:lang w:val="en-US"/>
+        </w:rPr>
+        <w:t xml:space="preserve">LW </w:t>
+      </w:r>
+      <w:r>
+        <w:rPr>
+          <w:rFonts w:ascii="Arial" w:hAnsi="Arial" w:cs="Arial"/>
+          <w:b/>
+          <w:bCs/>
+          <w:color w:val="000000"/>
+          <w:sz w:val="22"/>
+          <w:szCs w:val="22"/>
+          <w:lang w:val="en-US"/>
+        </w:rPr>
+        <w:t>{{</w:t>
+      </w:r>
+      <w:proofErr w:type="spellStart"/>
+      <w:r>
+        <w:rPr>
+          <w:rFonts w:ascii="Arial" w:hAnsi="Arial" w:cs="Arial"/>
+          <w:b/>
+          <w:bCs/>
+          <w:color w:val="000000"/>
+          <w:sz w:val="22"/>
+          <w:szCs w:val="22"/>
+          <w:lang w:val="en-US"/>
+        </w:rPr>
+        <w:t>us_sub_er_lw</w:t>
+      </w:r>
+      <w:proofErr w:type="spellEnd"/>
+      <w:r>
+        <w:rPr>
+          <w:rFonts w:ascii="Arial" w:hAnsi="Arial" w:cs="Arial"/>
+          <w:b/>
+          <w:bCs/>
+          <w:color w:val="000000"/>
+          <w:sz w:val="22"/>
+          <w:szCs w:val="22"/>
+          <w:lang w:val="en-US"/>
+        </w:rPr>
+        <w:t>}}</w:t>
+      </w:r>
+    </w:p>
+    <w:p>
+      <w:pPr>
+        <w:pStyle w:val="NormalWeb"/>
+        <w:numPr>
+          <w:ilvl w:val="0"/>
+          <w:numId w:val="18"/>
+        </w:numPr>
+        <w:spacing w:before="0" w:beforeAutospacing="0" w:after="0" w:afterAutospacing="0"/>
+        <w:ind w:left="992"/>
+        <w:textAlignment w:val="baseline"/>
+        <w:rPr>
+          <w:rFonts w:ascii="Arial" w:hAnsi="Arial" w:cs="Arial"/>
+          <w:color w:val="000000"/>
+          <w:sz w:val="22"/>
+          <w:szCs w:val="22"/>
+          <w:lang w:val="en-US"/>
+        </w:rPr>
+      </w:pPr>
+      <w:r>
+        <w:rPr>
+          <w:rFonts w:ascii="Arial" w:hAnsi="Arial" w:cs="Arial"/>
+          <w:color w:val="000000"/>
+          <w:sz w:val="22"/>
+          <w:szCs w:val="22"/>
+          <w:lang w:val="en-US"/>
+        </w:rPr>
+        <w:t xml:space="preserve">Other: </w:t>
+      </w:r>
+      <w:r>
+        <w:rPr>
+          <w:rFonts w:ascii="Arial" w:hAnsi="Arial" w:cs="Arial"/>
+          <w:b/>
+          <w:bCs/>
+          <w:color w:val="000000"/>
+          <w:sz w:val="22"/>
+          <w:szCs w:val="22"/>
+          <w:lang w:val="en-US"/>
+        </w:rPr>
+        <w:t>{{</w:t>
+      </w:r>
+      <w:proofErr w:type="spellStart"/>
+      <w:r>
+        <w:rPr>
+          <w:rFonts w:ascii="Arial" w:hAnsi="Arial" w:cs="Arial"/>
+          <w:b/>
+          <w:bCs/>
+          <w:color w:val="000000"/>
+          <w:sz w:val="22"/>
+          <w:szCs w:val="22"/>
+          <w:lang w:val="en-US"/>
+        </w:rPr>
+        <w:t>us_sub_ot_tw</w:t>
+      </w:r>
+      <w:proofErr w:type="spellEnd"/>
+      <w:r>
+        <w:rPr>
+          <w:rFonts w:ascii="Arial" w:hAnsi="Arial" w:cs="Arial"/>
+          <w:b/>
+          <w:bCs/>
+          <w:color w:val="000000"/>
+          <w:sz w:val="22"/>
+          <w:szCs w:val="22"/>
+          <w:lang w:val="en-US"/>
+        </w:rPr>
+        <w:t xml:space="preserve">}} </w:t>
+      </w:r>
+      <w:r>
+        <w:rPr>
+          <w:rFonts w:ascii="Arial" w:hAnsi="Arial" w:cs="Arial"/>
+          <w:color w:val="000000"/>
+          <w:sz w:val="22"/>
+          <w:szCs w:val="22"/>
+          <w:lang w:val="en-US"/>
+        </w:rPr>
+        <w:t xml:space="preserve">vs LW </w:t>
+      </w:r>
+      <w:r>
+        <w:rPr>
+          <w:rFonts w:ascii="Arial" w:hAnsi="Arial" w:cs="Arial"/>
+          <w:b/>
+          <w:bCs/>
+          <w:color w:val="000000"/>
+          <w:sz w:val="22"/>
+          <w:szCs w:val="22"/>
+          <w:lang w:val="en-US"/>
+        </w:rPr>
+        <w:t>{{</w:t>
+      </w:r>
+      <w:proofErr w:type="spellStart"/>
+      <w:r>
+        <w:rPr>
+          <w:rFonts w:ascii="Arial" w:hAnsi="Arial" w:cs="Arial"/>
+          <w:b/>
+          <w:bCs/>
+          <w:color w:val="000000"/>
+          <w:sz w:val="22"/>
+          <w:szCs w:val="22"/>
+          <w:lang w:val="en-US"/>
+        </w:rPr>
+        <w:t>us_sub_ot_lw</w:t>
+      </w:r>
+      <w:proofErr w:type="spellEnd"/>
+      <w:r>
+        <w:rPr>
+          <w:rFonts w:ascii="Arial" w:hAnsi="Arial" w:cs="Arial"/>
+          <w:b/>
+          <w:bCs/>
+          <w:color w:val="000000"/>
+          <w:sz w:val="22"/>
+          <w:szCs w:val="22"/>
+          <w:lang w:val="en-US"/>
+        </w:rPr>
+        <w:t>}}</w:t>
+      </w:r>
+    </w:p>
+    <w:p>
+      <w:pPr>
+        <w:pStyle w:val="NormalWeb"/>
+        <w:numPr>
+          <w:ilvl w:val="0"/>
           <w:numId w:val="19"/>
         </w:numPr>
         <w:spacing w:before="0" w:beforeAutospacing="0" w:after="0" w:afterAutospacing="0"/>
@@ -2749,6 +3150,7 @@
           <w:color w:val="000000"/>
           <w:sz w:val="22"/>
           <w:szCs w:val="22"/>
+          <w:lang w:val="en-US"/>
         </w:rPr>
       </w:pPr>
       <w:proofErr w:type="spellStart"/>
@@ -2758,6 +3160,7 @@
           <w:color w:val="000000"/>
           <w:sz w:val="22"/>
           <w:szCs w:val="22"/>
+          <w:lang w:val="en-US"/>
         </w:rPr>
         <w:t>Ux</w:t>
       </w:r>
@@ -2768,17 +3171,41 @@
           <w:color w:val="000000"/>
           <w:sz w:val="22"/>
           <w:szCs w:val="22"/>
-        </w:rPr>
-        <w:t xml:space="preserve"> en </w:t>
-      </w:r>
-      <w:r>
-        <w:rPr>
-          <w:rFonts w:ascii="Arial" w:hAnsi="Arial" w:cs="Arial"/>
-          <w:b/>
-          <w:bCs/>
-          <w:color w:val="000000"/>
-          <w:sz w:val="22"/>
-          <w:szCs w:val="22"/>
+          <w:lang w:val="en-US"/>
+        </w:rPr>
+        <w:t xml:space="preserve"> </w:t>
+      </w:r>
+      <w:proofErr w:type="spellStart"/>
+      <w:r>
+        <w:rPr>
+          <w:rFonts w:ascii="Arial" w:hAnsi="Arial" w:cs="Arial"/>
+          <w:color w:val="000000"/>
+          <w:sz w:val="22"/>
+          <w:szCs w:val="22"/>
+          <w:lang w:val="en-US"/>
+        </w:rPr>
+        <w:t>en</w:t>
+      </w:r>
+      <w:proofErr w:type="spellEnd"/>
+      <w:r>
+        <w:rPr>
+          <w:rFonts w:ascii="Arial" w:hAnsi="Arial" w:cs="Arial"/>
+          <w:color w:val="000000"/>
+          <w:sz w:val="22"/>
+          <w:szCs w:val="22"/>
+          <w:lang w:val="en-US"/>
+        </w:rPr>
+        <w:t xml:space="preserve"> </w:t>
+      </w:r>
+      <w:r>
+        <w:rPr>
+          <w:rFonts w:ascii="Arial" w:hAnsi="Arial" w:cs="Arial"/>
+          <w:b/>
+          <w:bCs/>
+          <w:color w:val="000000"/>
+          <w:sz w:val="22"/>
+          <w:szCs w:val="22"/>
+          <w:lang w:val="en-US"/>
         </w:rPr>
         <w:t>{{</w:t>
       </w:r>
@@ -2791,6 +3218,7 @@
           <w:color w:val="000000"/>
           <w:sz w:val="22"/>
           <w:szCs w:val="22"/>
+          <w:lang w:val="en-US"/>
         </w:rPr>
         <w:t>ux_today</w:t>
       </w:r>
@@ -2803,6 +3231,7 @@
           <w:color w:val="000000"/>
           <w:sz w:val="22"/>
           <w:szCs w:val="22"/>
+          <w:lang w:val="en-US"/>
         </w:rPr>
         <w:t>}}</w:t>
       </w:r>
@@ -2812,6 +3241,7 @@
           <w:color w:val="000000"/>
           <w:sz w:val="22"/>
           <w:szCs w:val="22"/>
+          <w:lang w:val="en-US"/>
         </w:rPr>
         <w:t xml:space="preserve"> VS LW </w:t>
       </w:r>
@@ -2823,6 +3253,7 @@
           <w:color w:val="000000"/>
           <w:sz w:val="22"/>
           <w:szCs w:val="22"/>
+          <w:lang w:val="en-US"/>
         </w:rPr>
         <w:t>{{</w:t>
       </w:r>
@@ -2835,6 +3266,7 @@
           <w:color w:val="000000"/>
           <w:sz w:val="22"/>
           <w:szCs w:val="22"/>
+          <w:lang w:val="en-US"/>
         </w:rPr>
         <w:t>ux_lw</w:t>
       </w:r>
@@ -2847,6 +3279,7 @@
           <w:color w:val="000000"/>
           <w:sz w:val="22"/>
           <w:szCs w:val="22"/>
+          <w:lang w:val="en-US"/>
         </w:rPr>
         <w:t>}}</w:t>
       </w:r>
@@ -2866,14 +3299,16 @@
           <w:color w:val="000000"/>
           <w:sz w:val="22"/>
           <w:szCs w:val="22"/>
-        </w:rPr>
-      </w:pPr>
-      <w:r>
-        <w:rPr>
-          <w:rFonts w:ascii="Arial" w:hAnsi="Arial" w:cs="Arial"/>
-          <w:color w:val="000000"/>
-          <w:sz w:val="22"/>
-          <w:szCs w:val="22"/>
+          <w:lang w:val="en-US"/>
+        </w:rPr>
+      </w:pPr>
+      <w:r>
+        <w:rPr>
+          <w:rFonts w:ascii="Arial" w:hAnsi="Arial" w:cs="Arial"/>
+          <w:color w:val="000000"/>
+          <w:sz w:val="22"/>
+          <w:szCs w:val="22"/>
+          <w:lang w:val="en-US"/>
         </w:rPr>
         <w:t xml:space="preserve">LA RAZON WO ES </w:t>
       </w:r>
@@ -2885,6 +3320,7 @@
           <w:color w:val="000000"/>
           <w:sz w:val="22"/>
           <w:szCs w:val="22"/>
+          <w:lang w:val="en-US"/>
         </w:rPr>
         <w:t>{{</w:t>
       </w:r>
@@ -2897,6 +3333,7 @@
           <w:color w:val="000000"/>
           <w:sz w:val="22"/>
           <w:szCs w:val="22"/>
+          <w:lang w:val="en-US"/>
         </w:rPr>
         <w:t>catwosubux</w:t>
       </w:r>
@@ -2909,6 +3346,7 @@
           <w:color w:val="000000"/>
           <w:sz w:val="22"/>
           <w:szCs w:val="22"/>
+          <w:lang w:val="en-US"/>
         </w:rPr>
         <w:t>}}</w:t>
       </w:r>
@@ -2918,6 +3356,7 @@
           <w:color w:val="000000"/>
           <w:sz w:val="22"/>
           <w:szCs w:val="22"/>
+          <w:lang w:val="en-US"/>
         </w:rPr>
         <w:t xml:space="preserve"> con </w:t>
       </w:r>
@@ -2929,6 +3368,7 @@
           <w:color w:val="000000"/>
           <w:sz w:val="22"/>
           <w:szCs w:val="22"/>
+          <w:lang w:val="en-US"/>
         </w:rPr>
         <w:t>{{</w:t>
       </w:r>
@@ -2941,6 +3381,7 @@
           <w:color w:val="000000"/>
           <w:sz w:val="22"/>
           <w:szCs w:val="22"/>
+          <w:lang w:val="en-US"/>
         </w:rPr>
         <w:t>valorwosubux</w:t>
       </w:r>
@@ -2953,6 +3394,7 @@
           <w:color w:val="000000"/>
           <w:sz w:val="22"/>
           <w:szCs w:val="22"/>
+          <w:lang w:val="en-US"/>
         </w:rPr>
         <w:t>}}</w:t>
       </w:r>
@@ -2962,6 +3404,7 @@
           <w:color w:val="000000"/>
           <w:sz w:val="22"/>
           <w:szCs w:val="22"/>
+          <w:lang w:val="en-US"/>
         </w:rPr>
         <w:t xml:space="preserve"> vs LW </w:t>
       </w:r>
@@ -2973,6 +3416,7 @@
           <w:color w:val="000000"/>
           <w:sz w:val="22"/>
           <w:szCs w:val="22"/>
+          <w:lang w:val="en-US"/>
         </w:rPr>
         <w:t>{{</w:t>
       </w:r>
@@ -2985,6 +3429,7 @@
           <w:color w:val="000000"/>
           <w:sz w:val="22"/>
           <w:szCs w:val="22"/>
+          <w:lang w:val="en-US"/>
         </w:rPr>
         <w:t>valorwosubuxlw</w:t>
       </w:r>
@@ -2997,6 +3442,7 @@
           <w:color w:val="000000"/>
           <w:sz w:val="22"/>
           <w:szCs w:val="22"/>
+          <w:lang w:val="en-US"/>
         </w:rPr>
         <w:t>}}</w:t>
       </w:r>

</xml_diff>

<commit_message>
Se termina lvl3 en user
</commit_message>
<xml_diff>
--- a/plantilla2.docx
+++ b/plantilla2.docx
@@ -66,31 +66,7 @@
           <w:sz w:val="22"/>
           <w:szCs w:val="22"/>
         </w:rPr>
-        <w:t>{{</w:t>
-      </w:r>
-      <w:proofErr w:type="spellStart"/>
-      <w:r>
-        <w:rPr>
-          <w:rFonts w:ascii="Arial" w:hAnsi="Arial" w:cs="Arial"/>
-          <w:b/>
-          <w:bCs/>
-          <w:color w:val="000000"/>
-          <w:sz w:val="22"/>
-          <w:szCs w:val="22"/>
-        </w:rPr>
-        <w:t>catwo</w:t>
-      </w:r>
-      <w:proofErr w:type="spellEnd"/>
-      <w:r>
-        <w:rPr>
-          <w:rFonts w:ascii="Arial" w:hAnsi="Arial" w:cs="Arial"/>
-          <w:b/>
-          <w:bCs/>
-          <w:color w:val="000000"/>
-          <w:sz w:val="22"/>
-          <w:szCs w:val="22"/>
-        </w:rPr>
-        <w:t>}}</w:t>
+        <w:t>{{catwo}}</w:t>
       </w:r>
       <w:r>
         <w:rPr>
@@ -110,31 +86,7 @@
           <w:sz w:val="22"/>
           <w:szCs w:val="22"/>
         </w:rPr>
-        <w:t>{{</w:t>
-      </w:r>
-      <w:proofErr w:type="spellStart"/>
-      <w:r>
-        <w:rPr>
-          <w:rFonts w:ascii="Arial" w:hAnsi="Arial" w:cs="Arial"/>
-          <w:b/>
-          <w:bCs/>
-          <w:color w:val="000000"/>
-          <w:sz w:val="22"/>
-          <w:szCs w:val="22"/>
-        </w:rPr>
-        <w:t>valorwo</w:t>
-      </w:r>
-      <w:proofErr w:type="spellEnd"/>
-      <w:r>
-        <w:rPr>
-          <w:rFonts w:ascii="Arial" w:hAnsi="Arial" w:cs="Arial"/>
-          <w:b/>
-          <w:bCs/>
-          <w:color w:val="000000"/>
-          <w:sz w:val="22"/>
-          <w:szCs w:val="22"/>
-        </w:rPr>
-        <w:t>}}</w:t>
+        <w:t>{{valorwo}}</w:t>
       </w:r>
       <w:r>
         <w:rPr>
@@ -154,31 +106,7 @@
           <w:sz w:val="22"/>
           <w:szCs w:val="22"/>
         </w:rPr>
-        <w:t>{{</w:t>
-      </w:r>
-      <w:proofErr w:type="spellStart"/>
-      <w:r>
-        <w:rPr>
-          <w:rFonts w:ascii="Arial" w:hAnsi="Arial" w:cs="Arial"/>
-          <w:b/>
-          <w:bCs/>
-          <w:color w:val="000000"/>
-          <w:sz w:val="22"/>
-          <w:szCs w:val="22"/>
-        </w:rPr>
-        <w:t>valorwolw</w:t>
-      </w:r>
-      <w:proofErr w:type="spellEnd"/>
-      <w:r>
-        <w:rPr>
-          <w:rFonts w:ascii="Arial" w:hAnsi="Arial" w:cs="Arial"/>
-          <w:b/>
-          <w:bCs/>
-          <w:color w:val="000000"/>
-          <w:sz w:val="22"/>
-          <w:szCs w:val="22"/>
-        </w:rPr>
-        <w:t>}}</w:t>
+        <w:t>{{valorwolw}}</w:t>
       </w:r>
     </w:p>
     <w:p>
@@ -215,31 +143,7 @@
           <w:sz w:val="22"/>
           <w:szCs w:val="22"/>
         </w:rPr>
-        <w:t>{{</w:t>
-      </w:r>
-      <w:proofErr w:type="spellStart"/>
-      <w:r>
-        <w:rPr>
-          <w:rFonts w:ascii="Arial" w:hAnsi="Arial" w:cs="Arial"/>
-          <w:b/>
-          <w:bCs/>
-          <w:color w:val="000000"/>
-          <w:sz w:val="22"/>
-          <w:szCs w:val="22"/>
-        </w:rPr>
-        <w:t>rt_today</w:t>
-      </w:r>
-      <w:proofErr w:type="spellEnd"/>
-      <w:r>
-        <w:rPr>
-          <w:rFonts w:ascii="Arial" w:hAnsi="Arial" w:cs="Arial"/>
-          <w:b/>
-          <w:bCs/>
-          <w:color w:val="000000"/>
-          <w:sz w:val="22"/>
-          <w:szCs w:val="22"/>
-        </w:rPr>
-        <w:t>}}</w:t>
+        <w:t>{{rt_today}}</w:t>
       </w:r>
       <w:r>
         <w:rPr>
@@ -259,31 +163,7 @@
           <w:sz w:val="22"/>
           <w:szCs w:val="22"/>
         </w:rPr>
-        <w:t>{{</w:t>
-      </w:r>
-      <w:proofErr w:type="spellStart"/>
-      <w:r>
-        <w:rPr>
-          <w:rFonts w:ascii="Arial" w:hAnsi="Arial" w:cs="Arial"/>
-          <w:b/>
-          <w:bCs/>
-          <w:color w:val="000000"/>
-          <w:sz w:val="22"/>
-          <w:szCs w:val="22"/>
-        </w:rPr>
-        <w:t>rt_lw</w:t>
-      </w:r>
-      <w:proofErr w:type="spellEnd"/>
-      <w:r>
-        <w:rPr>
-          <w:rFonts w:ascii="Arial" w:hAnsi="Arial" w:cs="Arial"/>
-          <w:b/>
-          <w:bCs/>
-          <w:color w:val="000000"/>
-          <w:sz w:val="22"/>
-          <w:szCs w:val="22"/>
-        </w:rPr>
-        <w:t>}}</w:t>
+        <w:t>{{rt_lw}}</w:t>
       </w:r>
     </w:p>
     <w:p>
@@ -321,31 +201,7 @@
           <w:sz w:val="22"/>
           <w:szCs w:val="22"/>
         </w:rPr>
-        <w:t>{{</w:t>
-      </w:r>
-      <w:proofErr w:type="spellStart"/>
-      <w:r>
-        <w:rPr>
-          <w:rFonts w:ascii="Arial" w:hAnsi="Arial" w:cs="Arial"/>
-          <w:b/>
-          <w:bCs/>
-          <w:color w:val="000000"/>
-          <w:sz w:val="22"/>
-          <w:szCs w:val="22"/>
-        </w:rPr>
-        <w:t>catwosubrt</w:t>
-      </w:r>
-      <w:proofErr w:type="spellEnd"/>
-      <w:r>
-        <w:rPr>
-          <w:rFonts w:ascii="Arial" w:hAnsi="Arial" w:cs="Arial"/>
-          <w:b/>
-          <w:bCs/>
-          <w:color w:val="000000"/>
-          <w:sz w:val="22"/>
-          <w:szCs w:val="22"/>
-        </w:rPr>
-        <w:t>}}</w:t>
+        <w:t>{{catwosubrt}}</w:t>
       </w:r>
       <w:r>
         <w:rPr>
@@ -365,31 +221,7 @@
           <w:sz w:val="22"/>
           <w:szCs w:val="22"/>
         </w:rPr>
-        <w:t>{{</w:t>
-      </w:r>
-      <w:proofErr w:type="spellStart"/>
-      <w:r>
-        <w:rPr>
-          <w:rFonts w:ascii="Arial" w:hAnsi="Arial" w:cs="Arial"/>
-          <w:b/>
-          <w:bCs/>
-          <w:color w:val="000000"/>
-          <w:sz w:val="22"/>
-          <w:szCs w:val="22"/>
-        </w:rPr>
-        <w:t>valorwosubrt</w:t>
-      </w:r>
-      <w:proofErr w:type="spellEnd"/>
-      <w:r>
-        <w:rPr>
-          <w:rFonts w:ascii="Arial" w:hAnsi="Arial" w:cs="Arial"/>
-          <w:b/>
-          <w:bCs/>
-          <w:color w:val="000000"/>
-          <w:sz w:val="22"/>
-          <w:szCs w:val="22"/>
-        </w:rPr>
-        <w:t>}}</w:t>
+        <w:t>{{valorwosubrt}}</w:t>
       </w:r>
       <w:r>
         <w:rPr>
@@ -409,31 +241,7 @@
           <w:sz w:val="22"/>
           <w:szCs w:val="22"/>
         </w:rPr>
-        <w:t>{{</w:t>
-      </w:r>
-      <w:proofErr w:type="spellStart"/>
-      <w:r>
-        <w:rPr>
-          <w:rFonts w:ascii="Arial" w:hAnsi="Arial" w:cs="Arial"/>
-          <w:b/>
-          <w:bCs/>
-          <w:color w:val="000000"/>
-          <w:sz w:val="22"/>
-          <w:szCs w:val="22"/>
-        </w:rPr>
-        <w:t>valorwosubrtlw</w:t>
-      </w:r>
-      <w:proofErr w:type="spellEnd"/>
-      <w:r>
-        <w:rPr>
-          <w:rFonts w:ascii="Arial" w:hAnsi="Arial" w:cs="Arial"/>
-          <w:b/>
-          <w:bCs/>
-          <w:color w:val="000000"/>
-          <w:sz w:val="22"/>
-          <w:szCs w:val="22"/>
-        </w:rPr>
-        <w:t>}}</w:t>
+        <w:t>{{valorwosubrtlw}}</w:t>
       </w:r>
     </w:p>
     <w:p>
@@ -473,31 +281,7 @@
           <w:sz w:val="22"/>
           <w:szCs w:val="22"/>
         </w:rPr>
-        <w:t>{{</w:t>
-      </w:r>
-      <w:proofErr w:type="spellStart"/>
-      <w:r>
-        <w:rPr>
-          <w:rFonts w:ascii="Arial" w:hAnsi="Arial" w:cs="Arial"/>
-          <w:b/>
-          <w:bCs/>
-          <w:color w:val="000000"/>
-          <w:sz w:val="22"/>
-          <w:szCs w:val="22"/>
-        </w:rPr>
-        <w:t>rt_sub_dic_tw</w:t>
-      </w:r>
-      <w:proofErr w:type="spellEnd"/>
-      <w:r>
-        <w:rPr>
-          <w:rFonts w:ascii="Arial" w:hAnsi="Arial" w:cs="Arial"/>
-          <w:b/>
-          <w:bCs/>
-          <w:color w:val="000000"/>
-          <w:sz w:val="22"/>
-          <w:szCs w:val="22"/>
-        </w:rPr>
-        <w:t>}}</w:t>
+        <w:t>{{rt_sub_dic_tw}}</w:t>
       </w:r>
       <w:r>
         <w:rPr>
@@ -517,31 +301,7 @@
           <w:sz w:val="22"/>
           <w:szCs w:val="22"/>
         </w:rPr>
-        <w:t>{{</w:t>
-      </w:r>
-      <w:proofErr w:type="spellStart"/>
-      <w:r>
-        <w:rPr>
-          <w:rFonts w:ascii="Arial" w:hAnsi="Arial" w:cs="Arial"/>
-          <w:b/>
-          <w:bCs/>
-          <w:color w:val="000000"/>
-          <w:sz w:val="22"/>
-          <w:szCs w:val="22"/>
-        </w:rPr>
-        <w:t>rt_sub_dic_lw</w:t>
-      </w:r>
-      <w:proofErr w:type="spellEnd"/>
-      <w:r>
-        <w:rPr>
-          <w:rFonts w:ascii="Arial" w:hAnsi="Arial" w:cs="Arial"/>
-          <w:b/>
-          <w:bCs/>
-          <w:color w:val="000000"/>
-          <w:sz w:val="22"/>
-          <w:szCs w:val="22"/>
-        </w:rPr>
-        <w:t>}}</w:t>
+        <w:t>{{rt_sub_dic_lw}}</w:t>
       </w:r>
     </w:p>
     <w:p>
@@ -582,33 +342,7 @@
           <w:szCs w:val="22"/>
           <w:lang w:val="en-US"/>
         </w:rPr>
-        <w:t>{{</w:t>
-      </w:r>
-      <w:proofErr w:type="spellStart"/>
-      <w:r>
-        <w:rPr>
-          <w:rFonts w:ascii="Arial" w:hAnsi="Arial" w:cs="Arial"/>
-          <w:b/>
-          <w:bCs/>
-          <w:color w:val="000000"/>
-          <w:sz w:val="22"/>
-          <w:szCs w:val="22"/>
-          <w:lang w:val="en-US"/>
-        </w:rPr>
-        <w:t>rt_sub_ar_tw</w:t>
-      </w:r>
-      <w:proofErr w:type="spellEnd"/>
-      <w:r>
-        <w:rPr>
-          <w:rFonts w:ascii="Arial" w:hAnsi="Arial" w:cs="Arial"/>
-          <w:b/>
-          <w:bCs/>
-          <w:color w:val="000000"/>
-          <w:sz w:val="22"/>
-          <w:szCs w:val="22"/>
-          <w:lang w:val="en-US"/>
-        </w:rPr>
-        <w:t>}}</w:t>
+        <w:t>{{rt_sub_ar_tw}}</w:t>
       </w:r>
       <w:r>
         <w:rPr>
@@ -630,33 +364,7 @@
           <w:szCs w:val="22"/>
           <w:lang w:val="en-US"/>
         </w:rPr>
-        <w:t>{{</w:t>
-      </w:r>
-      <w:proofErr w:type="spellStart"/>
-      <w:r>
-        <w:rPr>
-          <w:rFonts w:ascii="Arial" w:hAnsi="Arial" w:cs="Arial"/>
-          <w:b/>
-          <w:bCs/>
-          <w:color w:val="000000"/>
-          <w:sz w:val="22"/>
-          <w:szCs w:val="22"/>
-          <w:lang w:val="en-US"/>
-        </w:rPr>
-        <w:t>rt_sub_ar_lw</w:t>
-      </w:r>
-      <w:proofErr w:type="spellEnd"/>
-      <w:r>
-        <w:rPr>
-          <w:rFonts w:ascii="Arial" w:hAnsi="Arial" w:cs="Arial"/>
-          <w:b/>
-          <w:bCs/>
-          <w:color w:val="000000"/>
-          <w:sz w:val="22"/>
-          <w:szCs w:val="22"/>
-          <w:lang w:val="en-US"/>
-        </w:rPr>
-        <w:t>}}</w:t>
+        <w:t>{{rt_sub_ar_lw}}</w:t>
       </w:r>
     </w:p>
     <w:p>
@@ -677,65 +385,27 @@
           <w:lang w:val="en-US"/>
         </w:rPr>
       </w:pPr>
-      <w:proofErr w:type="spellStart"/>
-      <w:r>
-        <w:rPr>
-          <w:rFonts w:ascii="Arial" w:hAnsi="Arial" w:cs="Arial"/>
-          <w:color w:val="000000"/>
-          <w:sz w:val="22"/>
-          <w:szCs w:val="22"/>
-          <w:lang w:val="en-US"/>
-        </w:rPr>
-        <w:t>Distribucion</w:t>
-      </w:r>
-      <w:proofErr w:type="spellEnd"/>
-      <w:r>
-        <w:rPr>
-          <w:rFonts w:ascii="Arial" w:hAnsi="Arial" w:cs="Arial"/>
-          <w:color w:val="000000"/>
-          <w:sz w:val="22"/>
-          <w:szCs w:val="22"/>
-          <w:lang w:val="en-US"/>
-        </w:rPr>
-        <w:t xml:space="preserve">: </w:t>
-      </w:r>
-      <w:r>
-        <w:rPr>
-          <w:rFonts w:ascii="Arial" w:hAnsi="Arial" w:cs="Arial"/>
-          <w:b/>
-          <w:bCs/>
-          <w:color w:val="000000"/>
-          <w:sz w:val="22"/>
-          <w:szCs w:val="22"/>
-          <w:lang w:val="en-US"/>
-        </w:rPr>
-        <w:t>{{</w:t>
-      </w:r>
-      <w:proofErr w:type="spellStart"/>
-      <w:r>
-        <w:rPr>
-          <w:rFonts w:ascii="Arial" w:hAnsi="Arial" w:cs="Arial"/>
-          <w:b/>
-          <w:bCs/>
-          <w:color w:val="000000"/>
-          <w:sz w:val="22"/>
-          <w:szCs w:val="22"/>
-          <w:lang w:val="en-US"/>
-        </w:rPr>
-        <w:t>rt_sub_dist_tw</w:t>
-      </w:r>
-      <w:proofErr w:type="spellEnd"/>
-      <w:r>
-        <w:rPr>
-          <w:rFonts w:ascii="Arial" w:hAnsi="Arial" w:cs="Arial"/>
-          <w:b/>
-          <w:bCs/>
-          <w:color w:val="000000"/>
-          <w:sz w:val="22"/>
-          <w:szCs w:val="22"/>
-          <w:lang w:val="en-US"/>
-        </w:rPr>
-        <w:t>}}</w:t>
+      <w:r>
+        <w:rPr>
+          <w:rFonts w:ascii="Arial" w:hAnsi="Arial" w:cs="Arial"/>
+          <w:color w:val="000000"/>
+          <w:sz w:val="22"/>
+          <w:szCs w:val="22"/>
+          <w:lang w:val="en-US"/>
+        </w:rPr>
+        <w:t xml:space="preserve">Distribucion: </w:t>
+      </w:r>
+      <w:r>
+        <w:rPr>
+          <w:rFonts w:ascii="Arial" w:hAnsi="Arial" w:cs="Arial"/>
+          <w:b/>
+          <w:bCs/>
+          <w:color w:val="000000"/>
+          <w:sz w:val="22"/>
+          <w:szCs w:val="22"/>
+          <w:lang w:val="en-US"/>
+        </w:rPr>
+        <w:t>{{rt_sub_dist_tw}}</w:t>
       </w:r>
       <w:r>
         <w:rPr>
@@ -757,33 +427,7 @@
           <w:szCs w:val="22"/>
           <w:lang w:val="en-US"/>
         </w:rPr>
-        <w:t>{{</w:t>
-      </w:r>
-      <w:proofErr w:type="spellStart"/>
-      <w:r>
-        <w:rPr>
-          <w:rFonts w:ascii="Arial" w:hAnsi="Arial" w:cs="Arial"/>
-          <w:b/>
-          <w:bCs/>
-          <w:color w:val="000000"/>
-          <w:sz w:val="22"/>
-          <w:szCs w:val="22"/>
-          <w:lang w:val="en-US"/>
-        </w:rPr>
-        <w:t>rt_sub_dist_lw</w:t>
-      </w:r>
-      <w:proofErr w:type="spellEnd"/>
-      <w:r>
-        <w:rPr>
-          <w:rFonts w:ascii="Arial" w:hAnsi="Arial" w:cs="Arial"/>
-          <w:b/>
-          <w:bCs/>
-          <w:color w:val="000000"/>
-          <w:sz w:val="22"/>
-          <w:szCs w:val="22"/>
-          <w:lang w:val="en-US"/>
-        </w:rPr>
-        <w:t>}}</w:t>
+        <w:t>{{rt_sub_dist_lw}}</w:t>
       </w:r>
     </w:p>
     <w:p>
@@ -824,33 +468,7 @@
           <w:szCs w:val="22"/>
           <w:lang w:val="en-US"/>
         </w:rPr>
-        <w:t>{{</w:t>
-      </w:r>
-      <w:proofErr w:type="spellStart"/>
-      <w:r>
-        <w:rPr>
-          <w:rFonts w:ascii="Arial" w:hAnsi="Arial" w:cs="Arial"/>
-          <w:b/>
-          <w:bCs/>
-          <w:color w:val="000000"/>
-          <w:sz w:val="22"/>
-          <w:szCs w:val="22"/>
-          <w:lang w:val="en-US"/>
-        </w:rPr>
-        <w:t>rt_sub_lack_tw</w:t>
-      </w:r>
-      <w:proofErr w:type="spellEnd"/>
-      <w:r>
-        <w:rPr>
-          <w:rFonts w:ascii="Arial" w:hAnsi="Arial" w:cs="Arial"/>
-          <w:b/>
-          <w:bCs/>
-          <w:color w:val="000000"/>
-          <w:sz w:val="22"/>
-          <w:szCs w:val="22"/>
-          <w:lang w:val="en-US"/>
-        </w:rPr>
-        <w:t>}}</w:t>
+        <w:t>{{rt_sub_lack_tw}}</w:t>
       </w:r>
       <w:r>
         <w:rPr>
@@ -872,33 +490,7 @@
           <w:szCs w:val="22"/>
           <w:lang w:val="en-US"/>
         </w:rPr>
-        <w:t>{{</w:t>
-      </w:r>
-      <w:proofErr w:type="spellStart"/>
-      <w:r>
-        <w:rPr>
-          <w:rFonts w:ascii="Arial" w:hAnsi="Arial" w:cs="Arial"/>
-          <w:b/>
-          <w:bCs/>
-          <w:color w:val="000000"/>
-          <w:sz w:val="22"/>
-          <w:szCs w:val="22"/>
-          <w:lang w:val="en-US"/>
-        </w:rPr>
-        <w:t>rt_sub_lack_lw</w:t>
-      </w:r>
-      <w:proofErr w:type="spellEnd"/>
-      <w:r>
-        <w:rPr>
-          <w:rFonts w:ascii="Arial" w:hAnsi="Arial" w:cs="Arial"/>
-          <w:b/>
-          <w:bCs/>
-          <w:color w:val="000000"/>
-          <w:sz w:val="22"/>
-          <w:szCs w:val="22"/>
-          <w:lang w:val="en-US"/>
-        </w:rPr>
-        <w:t>}}</w:t>
+        <w:t>{{rt_sub_lack_lw}}</w:t>
       </w:r>
     </w:p>
     <w:p>
@@ -913,27 +505,7 @@
           <w:sz w:val="22"/>
           <w:szCs w:val="22"/>
         </w:rPr>
-        <w:t xml:space="preserve">Dentro de </w:t>
-      </w:r>
-      <w:proofErr w:type="spellStart"/>
-      <w:r>
-        <w:rPr>
-          <w:rFonts w:ascii="Arial" w:hAnsi="Arial" w:cs="Arial"/>
-          <w:color w:val="000000"/>
-          <w:sz w:val="22"/>
-          <w:szCs w:val="22"/>
-        </w:rPr>
-        <w:t>level</w:t>
-      </w:r>
-      <w:proofErr w:type="spellEnd"/>
-      <w:r>
-        <w:rPr>
-          <w:rFonts w:ascii="Arial" w:hAnsi="Arial" w:cs="Arial"/>
-          <w:color w:val="000000"/>
-          <w:sz w:val="22"/>
-          <w:szCs w:val="22"/>
-        </w:rPr>
-        <w:t xml:space="preserve"> 3 se identificó que la razón principal es: </w:t>
+        <w:t xml:space="preserve">Dentro de level 3 se identificó que la razón principal es: </w:t>
       </w:r>
       <w:r>
         <w:rPr>
@@ -1042,33 +614,7 @@
           <w:szCs w:val="22"/>
           <w:lang w:val="en-US"/>
         </w:rPr>
-        <w:t>{{</w:t>
-      </w:r>
-      <w:proofErr w:type="spellStart"/>
-      <w:r>
-        <w:rPr>
-          <w:rFonts w:ascii="Arial" w:hAnsi="Arial" w:cs="Arial"/>
-          <w:b/>
-          <w:bCs/>
-          <w:color w:val="000000"/>
-          <w:sz w:val="22"/>
-          <w:szCs w:val="22"/>
-          <w:lang w:val="en-US"/>
-        </w:rPr>
-        <w:t>partner_today</w:t>
-      </w:r>
-      <w:proofErr w:type="spellEnd"/>
-      <w:r>
-        <w:rPr>
-          <w:rFonts w:ascii="Arial" w:hAnsi="Arial" w:cs="Arial"/>
-          <w:b/>
-          <w:bCs/>
-          <w:color w:val="000000"/>
-          <w:sz w:val="22"/>
-          <w:szCs w:val="22"/>
-          <w:lang w:val="en-US"/>
-        </w:rPr>
-        <w:t>}}</w:t>
+        <w:t>{{partner_today}}</w:t>
       </w:r>
       <w:r>
         <w:rPr>
@@ -1090,33 +636,7 @@
           <w:szCs w:val="22"/>
           <w:lang w:val="en-US"/>
         </w:rPr>
-        <w:t>{{</w:t>
-      </w:r>
-      <w:proofErr w:type="spellStart"/>
-      <w:r>
-        <w:rPr>
-          <w:rFonts w:ascii="Arial" w:hAnsi="Arial" w:cs="Arial"/>
-          <w:b/>
-          <w:bCs/>
-          <w:color w:val="000000"/>
-          <w:sz w:val="22"/>
-          <w:szCs w:val="22"/>
-          <w:lang w:val="en-US"/>
-        </w:rPr>
-        <w:t>partner_lw</w:t>
-      </w:r>
-      <w:proofErr w:type="spellEnd"/>
-      <w:r>
-        <w:rPr>
-          <w:rFonts w:ascii="Arial" w:hAnsi="Arial" w:cs="Arial"/>
-          <w:b/>
-          <w:bCs/>
-          <w:color w:val="000000"/>
-          <w:sz w:val="22"/>
-          <w:szCs w:val="22"/>
-          <w:lang w:val="en-US"/>
-        </w:rPr>
-        <w:t>}}</w:t>
+        <w:t>{{partner_lw}}</w:t>
       </w:r>
     </w:p>
     <w:p>
@@ -1157,33 +677,7 @@
           <w:szCs w:val="22"/>
           <w:lang w:val="en-US"/>
         </w:rPr>
-        <w:t>{{</w:t>
-      </w:r>
-      <w:proofErr w:type="spellStart"/>
-      <w:r>
-        <w:rPr>
-          <w:rFonts w:ascii="Arial" w:hAnsi="Arial" w:cs="Arial"/>
-          <w:b/>
-          <w:bCs/>
-          <w:color w:val="000000"/>
-          <w:sz w:val="22"/>
-          <w:szCs w:val="22"/>
-          <w:lang w:val="en-US"/>
-        </w:rPr>
-        <w:t>catwosubpa</w:t>
-      </w:r>
-      <w:proofErr w:type="spellEnd"/>
-      <w:r>
-        <w:rPr>
-          <w:rFonts w:ascii="Arial" w:hAnsi="Arial" w:cs="Arial"/>
-          <w:b/>
-          <w:bCs/>
-          <w:color w:val="000000"/>
-          <w:sz w:val="22"/>
-          <w:szCs w:val="22"/>
-          <w:lang w:val="en-US"/>
-        </w:rPr>
-        <w:t>}}</w:t>
+        <w:t>{{catwosubpa}}</w:t>
       </w:r>
       <w:r>
         <w:rPr>
@@ -1205,33 +699,7 @@
           <w:szCs w:val="22"/>
           <w:lang w:val="en-US"/>
         </w:rPr>
-        <w:t>{{</w:t>
-      </w:r>
-      <w:proofErr w:type="spellStart"/>
-      <w:r>
-        <w:rPr>
-          <w:rFonts w:ascii="Arial" w:hAnsi="Arial" w:cs="Arial"/>
-          <w:b/>
-          <w:bCs/>
-          <w:color w:val="000000"/>
-          <w:sz w:val="22"/>
-          <w:szCs w:val="22"/>
-          <w:lang w:val="en-US"/>
-        </w:rPr>
-        <w:t>valorwosubpa</w:t>
-      </w:r>
-      <w:proofErr w:type="spellEnd"/>
-      <w:r>
-        <w:rPr>
-          <w:rFonts w:ascii="Arial" w:hAnsi="Arial" w:cs="Arial"/>
-          <w:b/>
-          <w:bCs/>
-          <w:color w:val="000000"/>
-          <w:sz w:val="22"/>
-          <w:szCs w:val="22"/>
-          <w:lang w:val="en-US"/>
-        </w:rPr>
-        <w:t>}}</w:t>
+        <w:t>{{valorwosubpa}}</w:t>
       </w:r>
       <w:r>
         <w:rPr>
@@ -1253,33 +721,7 @@
           <w:szCs w:val="22"/>
           <w:lang w:val="en-US"/>
         </w:rPr>
-        <w:t>{{</w:t>
-      </w:r>
-      <w:proofErr w:type="spellStart"/>
-      <w:r>
-        <w:rPr>
-          <w:rFonts w:ascii="Arial" w:hAnsi="Arial" w:cs="Arial"/>
-          <w:b/>
-          <w:bCs/>
-          <w:color w:val="000000"/>
-          <w:sz w:val="22"/>
-          <w:szCs w:val="22"/>
-          <w:lang w:val="en-US"/>
-        </w:rPr>
-        <w:t>valorwosubpalw</w:t>
-      </w:r>
-      <w:proofErr w:type="spellEnd"/>
-      <w:r>
-        <w:rPr>
-          <w:rFonts w:ascii="Arial" w:hAnsi="Arial" w:cs="Arial"/>
-          <w:b/>
-          <w:bCs/>
-          <w:color w:val="000000"/>
-          <w:sz w:val="22"/>
-          <w:szCs w:val="22"/>
-          <w:lang w:val="en-US"/>
-        </w:rPr>
-        <w:t>}}</w:t>
+        <w:t>{{valorwosubpalw}}</w:t>
       </w:r>
     </w:p>
     <w:p>
@@ -1320,33 +762,7 @@
           <w:szCs w:val="22"/>
           <w:lang w:val="en-US"/>
         </w:rPr>
-        <w:t>{{</w:t>
-      </w:r>
-      <w:proofErr w:type="spellStart"/>
-      <w:r>
-        <w:rPr>
-          <w:rFonts w:ascii="Arial" w:hAnsi="Arial" w:cs="Arial"/>
-          <w:b/>
-          <w:bCs/>
-          <w:color w:val="000000"/>
-          <w:sz w:val="22"/>
-          <w:szCs w:val="22"/>
-          <w:lang w:val="en-US"/>
-        </w:rPr>
-        <w:t>pa_sub_cbpi_tw</w:t>
-      </w:r>
-      <w:proofErr w:type="spellEnd"/>
-      <w:r>
-        <w:rPr>
-          <w:rFonts w:ascii="Arial" w:hAnsi="Arial" w:cs="Arial"/>
-          <w:b/>
-          <w:bCs/>
-          <w:color w:val="000000"/>
-          <w:sz w:val="22"/>
-          <w:szCs w:val="22"/>
-          <w:lang w:val="en-US"/>
-        </w:rPr>
-        <w:t>}}</w:t>
+        <w:t>{{pa_sub_cbpi_tw}}</w:t>
       </w:r>
       <w:r>
         <w:rPr>
@@ -1368,33 +784,7 @@
           <w:szCs w:val="22"/>
           <w:lang w:val="en-US"/>
         </w:rPr>
-        <w:t>{{</w:t>
-      </w:r>
-      <w:proofErr w:type="spellStart"/>
-      <w:r>
-        <w:rPr>
-          <w:rFonts w:ascii="Arial" w:hAnsi="Arial" w:cs="Arial"/>
-          <w:b/>
-          <w:bCs/>
-          <w:color w:val="000000"/>
-          <w:sz w:val="22"/>
-          <w:szCs w:val="22"/>
-          <w:lang w:val="en-US"/>
-        </w:rPr>
-        <w:t>pa_sub_cbpi_lw</w:t>
-      </w:r>
-      <w:proofErr w:type="spellEnd"/>
-      <w:r>
-        <w:rPr>
-          <w:rFonts w:ascii="Arial" w:hAnsi="Arial" w:cs="Arial"/>
-          <w:b/>
-          <w:bCs/>
-          <w:color w:val="000000"/>
-          <w:sz w:val="22"/>
-          <w:szCs w:val="22"/>
-          <w:lang w:val="en-US"/>
-        </w:rPr>
-        <w:t>}}</w:t>
+        <w:t>{{pa_sub_cbpi_lw}}</w:t>
       </w:r>
     </w:p>
     <w:p>
@@ -1437,33 +827,7 @@
           <w:szCs w:val="22"/>
           <w:lang w:val="en-US"/>
         </w:rPr>
-        <w:t>{{</w:t>
-      </w:r>
-      <w:proofErr w:type="spellStart"/>
-      <w:r>
-        <w:rPr>
-          <w:rFonts w:ascii="Arial" w:hAnsi="Arial" w:cs="Arial"/>
-          <w:b/>
-          <w:bCs/>
-          <w:color w:val="000000"/>
-          <w:sz w:val="22"/>
-          <w:szCs w:val="22"/>
-          <w:lang w:val="en-US"/>
-        </w:rPr>
-        <w:t>pa_sub_cbpr_tw</w:t>
-      </w:r>
-      <w:proofErr w:type="spellEnd"/>
-      <w:r>
-        <w:rPr>
-          <w:rFonts w:ascii="Arial" w:hAnsi="Arial" w:cs="Arial"/>
-          <w:b/>
-          <w:bCs/>
-          <w:color w:val="000000"/>
-          <w:sz w:val="22"/>
-          <w:szCs w:val="22"/>
-          <w:lang w:val="en-US"/>
-        </w:rPr>
-        <w:t>}}</w:t>
+        <w:t>{{pa_sub_cbpr_tw}}</w:t>
       </w:r>
       <w:r>
         <w:rPr>
@@ -1485,33 +849,7 @@
           <w:szCs w:val="22"/>
           <w:lang w:val="en-US"/>
         </w:rPr>
-        <w:t>{{</w:t>
-      </w:r>
-      <w:proofErr w:type="spellStart"/>
-      <w:r>
-        <w:rPr>
-          <w:rFonts w:ascii="Arial" w:hAnsi="Arial" w:cs="Arial"/>
-          <w:b/>
-          <w:bCs/>
-          <w:color w:val="000000"/>
-          <w:sz w:val="22"/>
-          <w:szCs w:val="22"/>
-          <w:lang w:val="en-US"/>
-        </w:rPr>
-        <w:t>pa_sub_cbpr_lw</w:t>
-      </w:r>
-      <w:proofErr w:type="spellEnd"/>
-      <w:r>
-        <w:rPr>
-          <w:rFonts w:ascii="Arial" w:hAnsi="Arial" w:cs="Arial"/>
-          <w:b/>
-          <w:bCs/>
-          <w:color w:val="000000"/>
-          <w:sz w:val="22"/>
-          <w:szCs w:val="22"/>
-          <w:lang w:val="en-US"/>
-        </w:rPr>
-        <w:t>}}</w:t>
+        <w:t>{{pa_sub_cbpr_lw}}</w:t>
       </w:r>
     </w:p>
     <w:p>
@@ -1554,33 +892,7 @@
           <w:szCs w:val="22"/>
           <w:lang w:val="en-US"/>
         </w:rPr>
-        <w:t xml:space="preserve"> {{</w:t>
-      </w:r>
-      <w:proofErr w:type="spellStart"/>
-      <w:r>
-        <w:rPr>
-          <w:rFonts w:ascii="Arial" w:hAnsi="Arial" w:cs="Arial"/>
-          <w:b/>
-          <w:bCs/>
-          <w:color w:val="000000"/>
-          <w:sz w:val="22"/>
-          <w:szCs w:val="22"/>
-          <w:lang w:val="en-US"/>
-        </w:rPr>
-        <w:t>pa_sub_so_tw</w:t>
-      </w:r>
-      <w:proofErr w:type="spellEnd"/>
-      <w:r>
-        <w:rPr>
-          <w:rFonts w:ascii="Arial" w:hAnsi="Arial" w:cs="Arial"/>
-          <w:b/>
-          <w:bCs/>
-          <w:color w:val="000000"/>
-          <w:sz w:val="22"/>
-          <w:szCs w:val="22"/>
-          <w:lang w:val="en-US"/>
-        </w:rPr>
-        <w:t xml:space="preserve">}} </w:t>
+        <w:t xml:space="preserve"> {{pa_sub_so_tw}} </w:t>
       </w:r>
       <w:r>
         <w:rPr>
@@ -1602,20 +914,7 @@
           <w:szCs w:val="22"/>
           <w:lang w:val="en-US"/>
         </w:rPr>
-        <w:t>{{</w:t>
-      </w:r>
-      <w:proofErr w:type="spellStart"/>
-      <w:r>
-        <w:rPr>
-          <w:rFonts w:ascii="Arial" w:hAnsi="Arial" w:cs="Arial"/>
-          <w:b/>
-          <w:bCs/>
-          <w:color w:val="000000"/>
-          <w:sz w:val="22"/>
-          <w:szCs w:val="22"/>
-          <w:lang w:val="en-US"/>
-        </w:rPr>
-        <w:t>pa_sub_so_</w:t>
+        <w:t>{{pa_sub_so_</w:t>
       </w:r>
       <w:r>
         <w:rPr>
@@ -1639,20 +938,7 @@
           <w:szCs w:val="22"/>
           <w:lang w:val="en-US"/>
         </w:rPr>
-        <w:t>w</w:t>
-      </w:r>
-      <w:proofErr w:type="spellEnd"/>
-      <w:r>
-        <w:rPr>
-          <w:rFonts w:ascii="Arial" w:hAnsi="Arial" w:cs="Arial"/>
-          <w:b/>
-          <w:bCs/>
-          <w:color w:val="000000"/>
-          <w:sz w:val="22"/>
-          <w:szCs w:val="22"/>
-          <w:lang w:val="en-US"/>
-        </w:rPr>
-        <w:t>}}</w:t>
+        <w:t>w}}</w:t>
       </w:r>
     </w:p>
     <w:p>
@@ -1695,33 +981,7 @@
           <w:szCs w:val="22"/>
           <w:lang w:val="en-US"/>
         </w:rPr>
-        <w:t>{{</w:t>
-      </w:r>
-      <w:proofErr w:type="spellStart"/>
-      <w:r>
-        <w:rPr>
-          <w:rFonts w:ascii="Arial" w:hAnsi="Arial" w:cs="Arial"/>
-          <w:b/>
-          <w:bCs/>
-          <w:color w:val="000000"/>
-          <w:sz w:val="22"/>
-          <w:szCs w:val="22"/>
-          <w:lang w:val="en-US"/>
-        </w:rPr>
-        <w:t>pa_sub_sc_tw</w:t>
-      </w:r>
-      <w:proofErr w:type="spellEnd"/>
-      <w:r>
-        <w:rPr>
-          <w:rFonts w:ascii="Arial" w:hAnsi="Arial" w:cs="Arial"/>
-          <w:b/>
-          <w:bCs/>
-          <w:color w:val="000000"/>
-          <w:sz w:val="22"/>
-          <w:szCs w:val="22"/>
-          <w:lang w:val="en-US"/>
-        </w:rPr>
-        <w:t xml:space="preserve">}} </w:t>
+        <w:t xml:space="preserve">{{pa_sub_sc_tw}} </w:t>
       </w:r>
       <w:r>
         <w:rPr>
@@ -1743,33 +1003,7 @@
           <w:szCs w:val="22"/>
           <w:lang w:val="en-US"/>
         </w:rPr>
-        <w:t>{{</w:t>
-      </w:r>
-      <w:proofErr w:type="spellStart"/>
-      <w:r>
-        <w:rPr>
-          <w:rFonts w:ascii="Arial" w:hAnsi="Arial" w:cs="Arial"/>
-          <w:b/>
-          <w:bCs/>
-          <w:color w:val="000000"/>
-          <w:sz w:val="22"/>
-          <w:szCs w:val="22"/>
-          <w:lang w:val="en-US"/>
-        </w:rPr>
-        <w:t>pa_sub_sc_lw</w:t>
-      </w:r>
-      <w:proofErr w:type="spellEnd"/>
-      <w:r>
-        <w:rPr>
-          <w:rFonts w:ascii="Arial" w:hAnsi="Arial" w:cs="Arial"/>
-          <w:b/>
-          <w:bCs/>
-          <w:color w:val="000000"/>
-          <w:sz w:val="22"/>
-          <w:szCs w:val="22"/>
-          <w:lang w:val="en-US"/>
-        </w:rPr>
-        <w:t>}}</w:t>
+        <w:t>{{pa_sub_sc_lw}}</w:t>
       </w:r>
     </w:p>
     <w:p>
@@ -1812,33 +1046,7 @@
           <w:szCs w:val="22"/>
           <w:lang w:val="en-US"/>
         </w:rPr>
-        <w:t>{{</w:t>
-      </w:r>
-      <w:proofErr w:type="spellStart"/>
-      <w:r>
-        <w:rPr>
-          <w:rFonts w:ascii="Arial" w:hAnsi="Arial" w:cs="Arial"/>
-          <w:b/>
-          <w:bCs/>
-          <w:color w:val="000000"/>
-          <w:sz w:val="22"/>
-          <w:szCs w:val="22"/>
-          <w:lang w:val="en-US"/>
-        </w:rPr>
-        <w:t>pa_sub_dis_tw</w:t>
-      </w:r>
-      <w:proofErr w:type="spellEnd"/>
-      <w:r>
-        <w:rPr>
-          <w:rFonts w:ascii="Arial" w:hAnsi="Arial" w:cs="Arial"/>
-          <w:b/>
-          <w:bCs/>
-          <w:color w:val="000000"/>
-          <w:sz w:val="22"/>
-          <w:szCs w:val="22"/>
-          <w:lang w:val="en-US"/>
-        </w:rPr>
-        <w:t xml:space="preserve">}} </w:t>
+        <w:t xml:space="preserve">{{pa_sub_dis_tw}} </w:t>
       </w:r>
       <w:r>
         <w:rPr>
@@ -1860,33 +1068,7 @@
           <w:szCs w:val="22"/>
           <w:lang w:val="en-US"/>
         </w:rPr>
-        <w:t>{{</w:t>
-      </w:r>
-      <w:proofErr w:type="spellStart"/>
-      <w:r>
-        <w:rPr>
-          <w:rFonts w:ascii="Arial" w:hAnsi="Arial" w:cs="Arial"/>
-          <w:b/>
-          <w:bCs/>
-          <w:color w:val="000000"/>
-          <w:sz w:val="22"/>
-          <w:szCs w:val="22"/>
-          <w:lang w:val="en-US"/>
-        </w:rPr>
-        <w:t>pa_sub_dis_lw</w:t>
-      </w:r>
-      <w:proofErr w:type="spellEnd"/>
-      <w:r>
-        <w:rPr>
-          <w:rFonts w:ascii="Arial" w:hAnsi="Arial" w:cs="Arial"/>
-          <w:b/>
-          <w:bCs/>
-          <w:color w:val="000000"/>
-          <w:sz w:val="22"/>
-          <w:szCs w:val="22"/>
-          <w:lang w:val="en-US"/>
-        </w:rPr>
-        <w:t>}}</w:t>
+        <w:t>{{pa_sub_dis_lw}}</w:t>
       </w:r>
     </w:p>
     <w:p>
@@ -1929,33 +1111,7 @@
           <w:szCs w:val="22"/>
           <w:lang w:val="en-US"/>
         </w:rPr>
-        <w:t>{{</w:t>
-      </w:r>
-      <w:proofErr w:type="spellStart"/>
-      <w:r>
-        <w:rPr>
-          <w:rFonts w:ascii="Arial" w:hAnsi="Arial" w:cs="Arial"/>
-          <w:b/>
-          <w:bCs/>
-          <w:color w:val="000000"/>
-          <w:sz w:val="22"/>
-          <w:szCs w:val="22"/>
-          <w:lang w:val="en-US"/>
-        </w:rPr>
-        <w:t>pa_sub_ot_tw</w:t>
-      </w:r>
-      <w:proofErr w:type="spellEnd"/>
-      <w:r>
-        <w:rPr>
-          <w:rFonts w:ascii="Arial" w:hAnsi="Arial" w:cs="Arial"/>
-          <w:b/>
-          <w:bCs/>
-          <w:color w:val="000000"/>
-          <w:sz w:val="22"/>
-          <w:szCs w:val="22"/>
-          <w:lang w:val="en-US"/>
-        </w:rPr>
-        <w:t>}}</w:t>
+        <w:t>{{pa_sub_ot_tw}}</w:t>
       </w:r>
       <w:r>
         <w:rPr>
@@ -1989,20 +1145,7 @@
           <w:szCs w:val="22"/>
           <w:lang w:val="en-US"/>
         </w:rPr>
-        <w:t>{{</w:t>
-      </w:r>
-      <w:proofErr w:type="spellStart"/>
-      <w:r>
-        <w:rPr>
-          <w:rFonts w:ascii="Arial" w:hAnsi="Arial" w:cs="Arial"/>
-          <w:b/>
-          <w:bCs/>
-          <w:color w:val="000000"/>
-          <w:sz w:val="22"/>
-          <w:szCs w:val="22"/>
-          <w:lang w:val="en-US"/>
-        </w:rPr>
-        <w:t>pa_sub_ot_</w:t>
+        <w:t>{{pa_sub_ot_</w:t>
       </w:r>
       <w:r>
         <w:rPr>
@@ -2026,20 +1169,7 @@
           <w:szCs w:val="22"/>
           <w:lang w:val="en-US"/>
         </w:rPr>
-        <w:t>w</w:t>
-      </w:r>
-      <w:proofErr w:type="spellEnd"/>
-      <w:r>
-        <w:rPr>
-          <w:rFonts w:ascii="Arial" w:hAnsi="Arial" w:cs="Arial"/>
-          <w:b/>
-          <w:bCs/>
-          <w:color w:val="000000"/>
-          <w:sz w:val="22"/>
-          <w:szCs w:val="22"/>
-          <w:lang w:val="en-US"/>
-        </w:rPr>
-        <w:t>}}</w:t>
+        <w:t>w}}</w:t>
       </w:r>
       <w:r>
         <w:rPr>
@@ -2104,33 +1234,7 @@
           <w:szCs w:val="22"/>
           <w:lang w:val="en-US"/>
         </w:rPr>
-        <w:t>{{</w:t>
-      </w:r>
-      <w:proofErr w:type="spellStart"/>
-      <w:r>
-        <w:rPr>
-          <w:rFonts w:ascii="Arial" w:hAnsi="Arial" w:cs="Arial"/>
-          <w:b/>
-          <w:bCs/>
-          <w:color w:val="000000"/>
-          <w:sz w:val="22"/>
-          <w:szCs w:val="22"/>
-          <w:lang w:val="en-US"/>
-        </w:rPr>
-        <w:t>pa_sub_ro_tw</w:t>
-      </w:r>
-      <w:proofErr w:type="spellEnd"/>
-      <w:r>
-        <w:rPr>
-          <w:rFonts w:ascii="Arial" w:hAnsi="Arial" w:cs="Arial"/>
-          <w:b/>
-          <w:bCs/>
-          <w:color w:val="000000"/>
-          <w:sz w:val="22"/>
-          <w:szCs w:val="22"/>
-          <w:lang w:val="en-US"/>
-        </w:rPr>
-        <w:t xml:space="preserve">}} </w:t>
+        <w:t xml:space="preserve">{{pa_sub_ro_tw}} </w:t>
       </w:r>
       <w:r>
         <w:rPr>
@@ -2152,33 +1256,7 @@
           <w:szCs w:val="22"/>
           <w:lang w:val="en-US"/>
         </w:rPr>
-        <w:t>{{</w:t>
-      </w:r>
-      <w:proofErr w:type="spellStart"/>
-      <w:r>
-        <w:rPr>
-          <w:rFonts w:ascii="Arial" w:hAnsi="Arial" w:cs="Arial"/>
-          <w:b/>
-          <w:bCs/>
-          <w:color w:val="000000"/>
-          <w:sz w:val="22"/>
-          <w:szCs w:val="22"/>
-          <w:lang w:val="en-US"/>
-        </w:rPr>
-        <w:t>pa_sub_ro_lw</w:t>
-      </w:r>
-      <w:proofErr w:type="spellEnd"/>
-      <w:r>
-        <w:rPr>
-          <w:rFonts w:ascii="Arial" w:hAnsi="Arial" w:cs="Arial"/>
-          <w:b/>
-          <w:bCs/>
-          <w:color w:val="000000"/>
-          <w:sz w:val="22"/>
-          <w:szCs w:val="22"/>
-          <w:lang w:val="en-US"/>
-        </w:rPr>
-        <w:t>}}</w:t>
+        <w:t>{{pa_sub_ro_lw}}</w:t>
       </w:r>
     </w:p>
     <w:p>
@@ -2221,33 +1299,7 @@
           <w:szCs w:val="22"/>
           <w:lang w:val="en-US"/>
         </w:rPr>
-        <w:t>{{</w:t>
-      </w:r>
-      <w:proofErr w:type="spellStart"/>
-      <w:r>
-        <w:rPr>
-          <w:rFonts w:ascii="Arial" w:hAnsi="Arial" w:cs="Arial"/>
-          <w:b/>
-          <w:bCs/>
-          <w:color w:val="000000"/>
-          <w:sz w:val="22"/>
-          <w:szCs w:val="22"/>
-          <w:lang w:val="en-US"/>
-        </w:rPr>
-        <w:t>pa_sub_sd_tw</w:t>
-      </w:r>
-      <w:proofErr w:type="spellEnd"/>
-      <w:r>
-        <w:rPr>
-          <w:rFonts w:ascii="Arial" w:hAnsi="Arial" w:cs="Arial"/>
-          <w:b/>
-          <w:bCs/>
-          <w:color w:val="000000"/>
-          <w:sz w:val="22"/>
-          <w:szCs w:val="22"/>
-          <w:lang w:val="en-US"/>
-        </w:rPr>
-        <w:t xml:space="preserve">}} </w:t>
+        <w:t xml:space="preserve">{{pa_sub_sd_tw}} </w:t>
       </w:r>
       <w:r>
         <w:rPr>
@@ -2269,33 +1321,7 @@
           <w:szCs w:val="22"/>
           <w:lang w:val="en-US"/>
         </w:rPr>
-        <w:t>{{</w:t>
-      </w:r>
-      <w:proofErr w:type="spellStart"/>
-      <w:r>
-        <w:rPr>
-          <w:rFonts w:ascii="Arial" w:hAnsi="Arial" w:cs="Arial"/>
-          <w:b/>
-          <w:bCs/>
-          <w:color w:val="000000"/>
-          <w:sz w:val="22"/>
-          <w:szCs w:val="22"/>
-          <w:lang w:val="en-US"/>
-        </w:rPr>
-        <w:t>pa_sub_sd_lw</w:t>
-      </w:r>
-      <w:proofErr w:type="spellEnd"/>
-      <w:r>
-        <w:rPr>
-          <w:rFonts w:ascii="Arial" w:hAnsi="Arial" w:cs="Arial"/>
-          <w:b/>
-          <w:bCs/>
-          <w:color w:val="000000"/>
-          <w:sz w:val="22"/>
-          <w:szCs w:val="22"/>
-          <w:lang w:val="en-US"/>
-        </w:rPr>
-        <w:t>}}</w:t>
+        <w:t>{{pa_sub_sd_lw}}</w:t>
       </w:r>
     </w:p>
     <w:p>
@@ -2317,56 +1343,16 @@
           <w:sz w:val="22"/>
           <w:szCs w:val="22"/>
         </w:rPr>
-        <w:t xml:space="preserve">Dentro de </w:t>
-      </w:r>
-      <w:proofErr w:type="spellStart"/>
-      <w:r>
-        <w:rPr>
-          <w:rFonts w:ascii="Arial" w:hAnsi="Arial" w:cs="Arial"/>
-          <w:color w:val="000000"/>
-          <w:sz w:val="22"/>
-          <w:szCs w:val="22"/>
-        </w:rPr>
-        <w:t>level</w:t>
-      </w:r>
-      <w:proofErr w:type="spellEnd"/>
-      <w:r>
-        <w:rPr>
-          <w:rFonts w:ascii="Arial" w:hAnsi="Arial" w:cs="Arial"/>
-          <w:color w:val="000000"/>
-          <w:sz w:val="22"/>
-          <w:szCs w:val="22"/>
-        </w:rPr>
-        <w:t xml:space="preserve"> 3 se </w:t>
-      </w:r>
-      <w:proofErr w:type="spellStart"/>
-      <w:r>
-        <w:rPr>
-          <w:rFonts w:ascii="Arial" w:hAnsi="Arial" w:cs="Arial"/>
-          <w:color w:val="000000"/>
-          <w:sz w:val="22"/>
-          <w:szCs w:val="22"/>
-        </w:rPr>
-        <w:t>i</w:t>
-      </w:r>
-      <w:r>
-        <w:rPr>
-          <w:rFonts w:ascii="Arial" w:hAnsi="Arial" w:cs="Arial"/>
-          <w:color w:val="000000"/>
-          <w:sz w:val="22"/>
-          <w:szCs w:val="22"/>
-        </w:rPr>
-        <w:t>dentifico</w:t>
-      </w:r>
-      <w:proofErr w:type="spellEnd"/>
-      <w:r>
-        <w:rPr>
-          <w:rFonts w:ascii="Arial" w:hAnsi="Arial" w:cs="Arial"/>
-          <w:color w:val="000000"/>
-          <w:sz w:val="22"/>
-          <w:szCs w:val="22"/>
-        </w:rPr>
-        <w:t xml:space="preserve"> que la razón Principal es: </w:t>
+        <w:t>Dentro de level 3 se i</w:t>
+      </w:r>
+      <w:r>
+        <w:rPr>
+          <w:rFonts w:ascii="Arial" w:hAnsi="Arial" w:cs="Arial"/>
+          <w:color w:val="000000"/>
+          <w:sz w:val="22"/>
+          <w:szCs w:val="22"/>
+        </w:rPr>
+        <w:t xml:space="preserve">dentifico que la razón Principal es: </w:t>
       </w:r>
       <w:r>
         <w:rPr>
@@ -2457,7 +1443,6 @@
           <w:szCs w:val="22"/>
         </w:rPr>
       </w:pPr>
-      <w:proofErr w:type="spellStart"/>
       <w:r>
         <w:rPr>
           <w:rFonts w:ascii="Arial" w:hAnsi="Arial" w:cs="Arial"/>
@@ -2474,17 +1459,7 @@
           <w:sz w:val="22"/>
           <w:szCs w:val="22"/>
         </w:rPr>
-        <w:t>ser</w:t>
-      </w:r>
-      <w:proofErr w:type="spellEnd"/>
-      <w:r>
-        <w:rPr>
-          <w:rFonts w:ascii="Arial" w:hAnsi="Arial" w:cs="Arial"/>
-          <w:color w:val="000000"/>
-          <w:sz w:val="22"/>
-          <w:szCs w:val="22"/>
-        </w:rPr>
-        <w:t xml:space="preserve">: con </w:t>
+        <w:t xml:space="preserve">ser: con </w:t>
       </w:r>
       <w:r>
         <w:rPr>
@@ -2504,31 +1479,7 @@
           <w:sz w:val="22"/>
           <w:szCs w:val="22"/>
         </w:rPr>
-        <w:t>{{</w:t>
-      </w:r>
-      <w:proofErr w:type="spellStart"/>
-      <w:r>
-        <w:rPr>
-          <w:rFonts w:ascii="Arial" w:hAnsi="Arial" w:cs="Arial"/>
-          <w:b/>
-          <w:bCs/>
-          <w:color w:val="000000"/>
-          <w:sz w:val="22"/>
-          <w:szCs w:val="22"/>
-        </w:rPr>
-        <w:t>user_today</w:t>
-      </w:r>
-      <w:proofErr w:type="spellEnd"/>
-      <w:r>
-        <w:rPr>
-          <w:rFonts w:ascii="Arial" w:hAnsi="Arial" w:cs="Arial"/>
-          <w:b/>
-          <w:bCs/>
-          <w:color w:val="000000"/>
-          <w:sz w:val="22"/>
-          <w:szCs w:val="22"/>
-        </w:rPr>
-        <w:t>}}</w:t>
+        <w:t>{{user_today}}</w:t>
       </w:r>
       <w:r>
         <w:rPr>
@@ -2548,31 +1499,7 @@
           <w:sz w:val="22"/>
           <w:szCs w:val="22"/>
         </w:rPr>
-        <w:t>{{</w:t>
-      </w:r>
-      <w:proofErr w:type="spellStart"/>
-      <w:r>
-        <w:rPr>
-          <w:rFonts w:ascii="Arial" w:hAnsi="Arial" w:cs="Arial"/>
-          <w:b/>
-          <w:bCs/>
-          <w:color w:val="000000"/>
-          <w:sz w:val="22"/>
-          <w:szCs w:val="22"/>
-        </w:rPr>
-        <w:t>user_lw</w:t>
-      </w:r>
-      <w:proofErr w:type="spellEnd"/>
-      <w:r>
-        <w:rPr>
-          <w:rFonts w:ascii="Arial" w:hAnsi="Arial" w:cs="Arial"/>
-          <w:b/>
-          <w:bCs/>
-          <w:color w:val="000000"/>
-          <w:sz w:val="22"/>
-          <w:szCs w:val="22"/>
-        </w:rPr>
-        <w:t>}}</w:t>
+        <w:t>{{user_lw}}</w:t>
       </w:r>
     </w:p>
     <w:p>
@@ -2599,62 +1526,18 @@
           <w:sz w:val="22"/>
           <w:szCs w:val="22"/>
         </w:rPr>
-        <w:t xml:space="preserve">La Razón </w:t>
-      </w:r>
-      <w:proofErr w:type="spellStart"/>
-      <w:r>
-        <w:rPr>
-          <w:rFonts w:ascii="Arial" w:hAnsi="Arial" w:cs="Arial"/>
-          <w:color w:val="000000"/>
-          <w:sz w:val="22"/>
-          <w:szCs w:val="22"/>
-        </w:rPr>
-        <w:t>Wo</w:t>
-      </w:r>
-      <w:proofErr w:type="spellEnd"/>
-      <w:r>
-        <w:rPr>
-          <w:rFonts w:ascii="Arial" w:hAnsi="Arial" w:cs="Arial"/>
-          <w:color w:val="000000"/>
-          <w:sz w:val="22"/>
-          <w:szCs w:val="22"/>
-        </w:rPr>
-        <w:t xml:space="preserve"> es </w:t>
-      </w:r>
-      <w:r>
-        <w:rPr>
-          <w:rFonts w:ascii="Arial" w:hAnsi="Arial" w:cs="Arial"/>
-          <w:b/>
-          <w:bCs/>
-          <w:color w:val="000000"/>
-          <w:sz w:val="22"/>
-          <w:szCs w:val="22"/>
-        </w:rPr>
-        <w:t>{{</w:t>
-      </w:r>
-      <w:proofErr w:type="spellStart"/>
-      <w:r>
-        <w:rPr>
-          <w:rFonts w:ascii="Arial" w:hAnsi="Arial" w:cs="Arial"/>
-          <w:b/>
-          <w:bCs/>
-          <w:color w:val="000000"/>
-          <w:sz w:val="22"/>
-          <w:szCs w:val="22"/>
-        </w:rPr>
-        <w:t>catwosubus</w:t>
-      </w:r>
-      <w:proofErr w:type="spellEnd"/>
-      <w:r>
-        <w:rPr>
-          <w:rFonts w:ascii="Arial" w:hAnsi="Arial" w:cs="Arial"/>
-          <w:b/>
-          <w:bCs/>
-          <w:color w:val="000000"/>
-          <w:sz w:val="22"/>
-          <w:szCs w:val="22"/>
-        </w:rPr>
-        <w:t>}}</w:t>
+        <w:t xml:space="preserve">La Razón Wo es </w:t>
+      </w:r>
+      <w:r>
+        <w:rPr>
+          <w:rFonts w:ascii="Arial" w:hAnsi="Arial" w:cs="Arial"/>
+          <w:b/>
+          <w:bCs/>
+          <w:color w:val="000000"/>
+          <w:sz w:val="22"/>
+          <w:szCs w:val="22"/>
+        </w:rPr>
+        <w:t>{{catwosubus}}</w:t>
       </w:r>
       <w:r>
         <w:rPr>
@@ -2674,31 +1557,7 @@
           <w:sz w:val="22"/>
           <w:szCs w:val="22"/>
         </w:rPr>
-        <w:t>{{</w:t>
-      </w:r>
-      <w:proofErr w:type="spellStart"/>
-      <w:r>
-        <w:rPr>
-          <w:rFonts w:ascii="Arial" w:hAnsi="Arial" w:cs="Arial"/>
-          <w:b/>
-          <w:bCs/>
-          <w:color w:val="000000"/>
-          <w:sz w:val="22"/>
-          <w:szCs w:val="22"/>
-        </w:rPr>
-        <w:t>valorwosubus</w:t>
-      </w:r>
-      <w:proofErr w:type="spellEnd"/>
-      <w:r>
-        <w:rPr>
-          <w:rFonts w:ascii="Arial" w:hAnsi="Arial" w:cs="Arial"/>
-          <w:b/>
-          <w:bCs/>
-          <w:color w:val="000000"/>
-          <w:sz w:val="22"/>
-          <w:szCs w:val="22"/>
-        </w:rPr>
-        <w:t>}}</w:t>
+        <w:t>{{valorwosubus}}</w:t>
       </w:r>
       <w:r>
         <w:rPr>
@@ -2718,31 +1577,7 @@
           <w:sz w:val="22"/>
           <w:szCs w:val="22"/>
         </w:rPr>
-        <w:t>{{</w:t>
-      </w:r>
-      <w:proofErr w:type="spellStart"/>
-      <w:r>
-        <w:rPr>
-          <w:rFonts w:ascii="Arial" w:hAnsi="Arial" w:cs="Arial"/>
-          <w:b/>
-          <w:bCs/>
-          <w:color w:val="000000"/>
-          <w:sz w:val="22"/>
-          <w:szCs w:val="22"/>
-        </w:rPr>
-        <w:t>valorwosubuslw</w:t>
-      </w:r>
-      <w:proofErr w:type="spellEnd"/>
-      <w:r>
-        <w:rPr>
-          <w:rFonts w:ascii="Arial" w:hAnsi="Arial" w:cs="Arial"/>
-          <w:b/>
-          <w:bCs/>
-          <w:color w:val="000000"/>
-          <w:sz w:val="22"/>
-          <w:szCs w:val="22"/>
-        </w:rPr>
-        <w:t>}}</w:t>
+        <w:t>{{valorwosubuslw}}</w:t>
       </w:r>
     </w:p>
     <w:p>
@@ -2780,19 +1615,7 @@
           <w:sz w:val="22"/>
           <w:szCs w:val="22"/>
         </w:rPr>
-        <w:t>{{</w:t>
-      </w:r>
-      <w:proofErr w:type="spellStart"/>
-      <w:r>
-        <w:rPr>
-          <w:rFonts w:ascii="Arial" w:hAnsi="Arial" w:cs="Arial"/>
-          <w:b/>
-          <w:bCs/>
-          <w:color w:val="000000"/>
-          <w:sz w:val="22"/>
-          <w:szCs w:val="22"/>
-        </w:rPr>
-        <w:t>us_sub_di</w:t>
+        <w:t>{{us_sub_di</w:t>
       </w:r>
       <w:r>
         <w:rPr>
@@ -2814,19 +1637,7 @@
           <w:sz w:val="22"/>
           <w:szCs w:val="22"/>
         </w:rPr>
-        <w:t>_tw</w:t>
-      </w:r>
-      <w:proofErr w:type="spellEnd"/>
-      <w:r>
-        <w:rPr>
-          <w:rFonts w:ascii="Arial" w:hAnsi="Arial" w:cs="Arial"/>
-          <w:b/>
-          <w:bCs/>
-          <w:color w:val="000000"/>
-          <w:sz w:val="22"/>
-          <w:szCs w:val="22"/>
-        </w:rPr>
-        <w:t xml:space="preserve">}} </w:t>
+        <w:t xml:space="preserve">_tw}} </w:t>
       </w:r>
       <w:r>
         <w:rPr>
@@ -2846,19 +1657,7 @@
           <w:sz w:val="22"/>
           <w:szCs w:val="22"/>
         </w:rPr>
-        <w:t>{{</w:t>
-      </w:r>
-      <w:proofErr w:type="spellStart"/>
-      <w:r>
-        <w:rPr>
-          <w:rFonts w:ascii="Arial" w:hAnsi="Arial" w:cs="Arial"/>
-          <w:b/>
-          <w:bCs/>
-          <w:color w:val="000000"/>
-          <w:sz w:val="22"/>
-          <w:szCs w:val="22"/>
-        </w:rPr>
-        <w:t>us_sub_di</w:t>
+        <w:t>{{us_sub_di</w:t>
       </w:r>
       <w:r>
         <w:rPr>
@@ -2880,19 +1679,7 @@
           <w:sz w:val="22"/>
           <w:szCs w:val="22"/>
         </w:rPr>
-        <w:t>_lw</w:t>
-      </w:r>
-      <w:proofErr w:type="spellEnd"/>
-      <w:r>
-        <w:rPr>
-          <w:rFonts w:ascii="Arial" w:hAnsi="Arial" w:cs="Arial"/>
-          <w:b/>
-          <w:bCs/>
-          <w:color w:val="000000"/>
-          <w:sz w:val="22"/>
-          <w:szCs w:val="22"/>
-        </w:rPr>
-        <w:t>}}</w:t>
+        <w:t>_lw}}</w:t>
       </w:r>
     </w:p>
     <w:p>
@@ -2933,33 +1720,7 @@
           <w:szCs w:val="22"/>
           <w:lang w:val="en-US"/>
         </w:rPr>
-        <w:t>{{</w:t>
-      </w:r>
-      <w:proofErr w:type="spellStart"/>
-      <w:r>
-        <w:rPr>
-          <w:rFonts w:ascii="Arial" w:hAnsi="Arial" w:cs="Arial"/>
-          <w:b/>
-          <w:bCs/>
-          <w:color w:val="000000"/>
-          <w:sz w:val="22"/>
-          <w:szCs w:val="22"/>
-          <w:lang w:val="en-US"/>
-        </w:rPr>
-        <w:t>us_sub_er_tw</w:t>
-      </w:r>
-      <w:proofErr w:type="spellEnd"/>
-      <w:r>
-        <w:rPr>
-          <w:rFonts w:ascii="Arial" w:hAnsi="Arial" w:cs="Arial"/>
-          <w:b/>
-          <w:bCs/>
-          <w:color w:val="000000"/>
-          <w:sz w:val="22"/>
-          <w:szCs w:val="22"/>
-          <w:lang w:val="en-US"/>
-        </w:rPr>
-        <w:t xml:space="preserve">}} </w:t>
+        <w:t xml:space="preserve">{{us_sub_er_tw}} </w:t>
       </w:r>
       <w:r>
         <w:rPr>
@@ -2991,33 +1752,7 @@
           <w:szCs w:val="22"/>
           <w:lang w:val="en-US"/>
         </w:rPr>
-        <w:t>{{</w:t>
-      </w:r>
-      <w:proofErr w:type="spellStart"/>
-      <w:r>
-        <w:rPr>
-          <w:rFonts w:ascii="Arial" w:hAnsi="Arial" w:cs="Arial"/>
-          <w:b/>
-          <w:bCs/>
-          <w:color w:val="000000"/>
-          <w:sz w:val="22"/>
-          <w:szCs w:val="22"/>
-          <w:lang w:val="en-US"/>
-        </w:rPr>
-        <w:t>us_sub_er_lw</w:t>
-      </w:r>
-      <w:proofErr w:type="spellEnd"/>
-      <w:r>
-        <w:rPr>
-          <w:rFonts w:ascii="Arial" w:hAnsi="Arial" w:cs="Arial"/>
-          <w:b/>
-          <w:bCs/>
-          <w:color w:val="000000"/>
-          <w:sz w:val="22"/>
-          <w:szCs w:val="22"/>
-          <w:lang w:val="en-US"/>
-        </w:rPr>
-        <w:t>}}</w:t>
+        <w:t>{{us_sub_er_lw}}</w:t>
       </w:r>
     </w:p>
     <w:p>
@@ -3058,33 +1793,7 @@
           <w:szCs w:val="22"/>
           <w:lang w:val="en-US"/>
         </w:rPr>
-        <w:t>{{</w:t>
-      </w:r>
-      <w:proofErr w:type="spellStart"/>
-      <w:r>
-        <w:rPr>
-          <w:rFonts w:ascii="Arial" w:hAnsi="Arial" w:cs="Arial"/>
-          <w:b/>
-          <w:bCs/>
-          <w:color w:val="000000"/>
-          <w:sz w:val="22"/>
-          <w:szCs w:val="22"/>
-          <w:lang w:val="en-US"/>
-        </w:rPr>
-        <w:t>us_sub_ot_tw</w:t>
-      </w:r>
-      <w:proofErr w:type="spellEnd"/>
-      <w:r>
-        <w:rPr>
-          <w:rFonts w:ascii="Arial" w:hAnsi="Arial" w:cs="Arial"/>
-          <w:b/>
-          <w:bCs/>
-          <w:color w:val="000000"/>
-          <w:sz w:val="22"/>
-          <w:szCs w:val="22"/>
-          <w:lang w:val="en-US"/>
-        </w:rPr>
-        <w:t xml:space="preserve">}} </w:t>
+        <w:t xml:space="preserve">{{us_sub_ot_tw}} </w:t>
       </w:r>
       <w:r>
         <w:rPr>
@@ -3106,33 +1815,91 @@
           <w:szCs w:val="22"/>
           <w:lang w:val="en-US"/>
         </w:rPr>
-        <w:t>{{</w:t>
-      </w:r>
-      <w:proofErr w:type="spellStart"/>
-      <w:r>
-        <w:rPr>
-          <w:rFonts w:ascii="Arial" w:hAnsi="Arial" w:cs="Arial"/>
-          <w:b/>
-          <w:bCs/>
-          <w:color w:val="000000"/>
-          <w:sz w:val="22"/>
-          <w:szCs w:val="22"/>
-          <w:lang w:val="en-US"/>
-        </w:rPr>
-        <w:t>us_sub_ot_lw</w:t>
-      </w:r>
-      <w:proofErr w:type="spellEnd"/>
-      <w:r>
-        <w:rPr>
-          <w:rFonts w:ascii="Arial" w:hAnsi="Arial" w:cs="Arial"/>
-          <w:b/>
-          <w:bCs/>
-          <w:color w:val="000000"/>
-          <w:sz w:val="22"/>
-          <w:szCs w:val="22"/>
-          <w:lang w:val="en-US"/>
-        </w:rPr>
-        <w:t>}}</w:t>
+        <w:t>{{us_sub_ot_lw}}</w:t>
+      </w:r>
+    </w:p>
+    <w:p>
+      <w:pPr>
+        <w:pStyle w:val="NormalWeb"/>
+        <w:spacing w:before="0" w:beforeAutospacing="0" w:after="0" w:afterAutospacing="0"/>
+        <w:textAlignment w:val="baseline"/>
+        <w:rPr>
+          <w:rFonts w:ascii="Arial" w:hAnsi="Arial" w:cs="Arial"/>
+          <w:b/>
+          <w:bCs/>
+          <w:color w:val="000000"/>
+          <w:sz w:val="22"/>
+          <w:szCs w:val="22"/>
+        </w:rPr>
+      </w:pPr>
+      <w:r>
+        <w:rPr>
+          <w:rFonts w:ascii="Arial" w:hAnsi="Arial" w:cs="Arial"/>
+          <w:color w:val="000000"/>
+          <w:sz w:val="22"/>
+          <w:szCs w:val="22"/>
+        </w:rPr>
+        <w:t>Dentro de Level 3 se i</w:t>
+      </w:r>
+      <w:r>
+        <w:rPr>
+          <w:rFonts w:ascii="Arial" w:hAnsi="Arial" w:cs="Arial"/>
+          <w:color w:val="000000"/>
+          <w:sz w:val="22"/>
+          <w:szCs w:val="22"/>
+        </w:rPr>
+        <w:t xml:space="preserve">dentifico que la razón WO es </w:t>
+      </w:r>
+      <w:r>
+        <w:rPr>
+          <w:rFonts w:ascii="Arial" w:hAnsi="Arial" w:cs="Arial"/>
+          <w:b/>
+          <w:bCs/>
+          <w:color w:val="000000"/>
+          <w:sz w:val="22"/>
+          <w:szCs w:val="22"/>
+        </w:rPr>
+        <w:t xml:space="preserve">{{catwouslv3}} </w:t>
+      </w:r>
+      <w:r>
+        <w:rPr>
+          <w:rFonts w:ascii="Arial" w:hAnsi="Arial" w:cs="Arial"/>
+          <w:color w:val="000000"/>
+          <w:sz w:val="22"/>
+          <w:szCs w:val="22"/>
+        </w:rPr>
+        <w:t xml:space="preserve">con </w:t>
+      </w:r>
+      <w:r>
+        <w:rPr>
+          <w:rFonts w:ascii="Arial" w:hAnsi="Arial" w:cs="Arial"/>
+          <w:b/>
+          <w:bCs/>
+          <w:color w:val="000000"/>
+          <w:sz w:val="22"/>
+          <w:szCs w:val="22"/>
+        </w:rPr>
+        <w:t xml:space="preserve">{{valorwouslv3}} </w:t>
+      </w:r>
+      <w:r>
+        <w:rPr>
+          <w:rFonts w:ascii="Arial" w:hAnsi="Arial" w:cs="Arial"/>
+          <w:color w:val="000000"/>
+          <w:sz w:val="22"/>
+          <w:szCs w:val="22"/>
+        </w:rPr>
+        <w:t xml:space="preserve">vs LW </w:t>
+      </w:r>
+      <w:r>
+        <w:rPr>
+          <w:rFonts w:ascii="Arial" w:hAnsi="Arial" w:cs="Arial"/>
+          <w:b/>
+          <w:bCs/>
+          <w:color w:val="000000"/>
+          <w:sz w:val="22"/>
+          <w:szCs w:val="22"/>
+        </w:rPr>
+        <w:t>{{valorwouslv3lw}}</w:t>
       </w:r>
     </w:p>
     <w:p>
@@ -3150,98 +1917,34 @@
           <w:color w:val="000000"/>
           <w:sz w:val="22"/>
           <w:szCs w:val="22"/>
-          <w:lang w:val="en-US"/>
-        </w:rPr>
-      </w:pPr>
-      <w:proofErr w:type="spellStart"/>
-      <w:r>
-        <w:rPr>
-          <w:rFonts w:ascii="Arial" w:hAnsi="Arial" w:cs="Arial"/>
-          <w:color w:val="000000"/>
-          <w:sz w:val="22"/>
-          <w:szCs w:val="22"/>
-          <w:lang w:val="en-US"/>
-        </w:rPr>
-        <w:t>Ux</w:t>
-      </w:r>
-      <w:proofErr w:type="spellEnd"/>
-      <w:r>
-        <w:rPr>
-          <w:rFonts w:ascii="Arial" w:hAnsi="Arial" w:cs="Arial"/>
-          <w:color w:val="000000"/>
-          <w:sz w:val="22"/>
-          <w:szCs w:val="22"/>
-          <w:lang w:val="en-US"/>
-        </w:rPr>
-        <w:t xml:space="preserve"> </w:t>
-      </w:r>
-      <w:proofErr w:type="spellStart"/>
-      <w:r>
-        <w:rPr>
-          <w:rFonts w:ascii="Arial" w:hAnsi="Arial" w:cs="Arial"/>
-          <w:color w:val="000000"/>
-          <w:sz w:val="22"/>
-          <w:szCs w:val="22"/>
-          <w:lang w:val="en-US"/>
-        </w:rPr>
-        <w:t>en</w:t>
-      </w:r>
-      <w:proofErr w:type="spellEnd"/>
-      <w:r>
-        <w:rPr>
-          <w:rFonts w:ascii="Arial" w:hAnsi="Arial" w:cs="Arial"/>
-          <w:color w:val="000000"/>
-          <w:sz w:val="22"/>
-          <w:szCs w:val="22"/>
-          <w:lang w:val="en-US"/>
-        </w:rPr>
-        <w:t xml:space="preserve"> </w:t>
-      </w:r>
-      <w:r>
-        <w:rPr>
-          <w:rFonts w:ascii="Arial" w:hAnsi="Arial" w:cs="Arial"/>
-          <w:b/>
-          <w:bCs/>
-          <w:color w:val="000000"/>
-          <w:sz w:val="22"/>
-          <w:szCs w:val="22"/>
-          <w:lang w:val="en-US"/>
-        </w:rPr>
-        <w:t>{{</w:t>
-      </w:r>
-      <w:proofErr w:type="spellStart"/>
-      <w:r>
-        <w:rPr>
-          <w:rFonts w:ascii="Arial" w:hAnsi="Arial" w:cs="Arial"/>
-          <w:b/>
-          <w:bCs/>
-          <w:color w:val="000000"/>
-          <w:sz w:val="22"/>
-          <w:szCs w:val="22"/>
-          <w:lang w:val="en-US"/>
-        </w:rPr>
-        <w:t>ux_today</w:t>
-      </w:r>
-      <w:proofErr w:type="spellEnd"/>
-      <w:r>
-        <w:rPr>
-          <w:rFonts w:ascii="Arial" w:hAnsi="Arial" w:cs="Arial"/>
-          <w:b/>
-          <w:bCs/>
-          <w:color w:val="000000"/>
-          <w:sz w:val="22"/>
-          <w:szCs w:val="22"/>
-          <w:lang w:val="en-US"/>
-        </w:rPr>
-        <w:t>}}</w:t>
-      </w:r>
-      <w:r>
-        <w:rPr>
-          <w:rFonts w:ascii="Arial" w:hAnsi="Arial" w:cs="Arial"/>
-          <w:color w:val="000000"/>
-          <w:sz w:val="22"/>
-          <w:szCs w:val="22"/>
-          <w:lang w:val="en-US"/>
+        </w:rPr>
+      </w:pPr>
+      <w:r>
+        <w:rPr>
+          <w:rFonts w:ascii="Arial" w:hAnsi="Arial" w:cs="Arial"/>
+          <w:color w:val="000000"/>
+          <w:sz w:val="22"/>
+          <w:szCs w:val="22"/>
+        </w:rPr>
+        <w:t xml:space="preserve">Ux en </w:t>
+      </w:r>
+      <w:r>
+        <w:rPr>
+          <w:rFonts w:ascii="Arial" w:hAnsi="Arial" w:cs="Arial"/>
+          <w:b/>
+          <w:bCs/>
+          <w:color w:val="000000"/>
+          <w:sz w:val="22"/>
+          <w:szCs w:val="22"/>
+        </w:rPr>
+        <w:t>{{ux_today}}</w:t>
+      </w:r>
+      <w:r>
+        <w:rPr>
+          <w:rFonts w:ascii="Arial" w:hAnsi="Arial" w:cs="Arial"/>
+          <w:color w:val="000000"/>
+          <w:sz w:val="22"/>
+          <w:szCs w:val="22"/>
         </w:rPr>
         <w:t xml:space="preserve"> VS LW </w:t>
       </w:r>
@@ -3253,35 +1956,8 @@
           <w:color w:val="000000"/>
           <w:sz w:val="22"/>
           <w:szCs w:val="22"/>
-          <w:lang w:val="en-US"/>
-        </w:rPr>
-        <w:t>{{</w:t>
-      </w:r>
-      <w:proofErr w:type="spellStart"/>
-      <w:r>
-        <w:rPr>
-          <w:rFonts w:ascii="Arial" w:hAnsi="Arial" w:cs="Arial"/>
-          <w:b/>
-          <w:bCs/>
-          <w:color w:val="000000"/>
-          <w:sz w:val="22"/>
-          <w:szCs w:val="22"/>
-          <w:lang w:val="en-US"/>
-        </w:rPr>
-        <w:t>ux_lw</w:t>
-      </w:r>
-      <w:proofErr w:type="spellEnd"/>
-      <w:r>
-        <w:rPr>
-          <w:rFonts w:ascii="Arial" w:hAnsi="Arial" w:cs="Arial"/>
-          <w:b/>
-          <w:bCs/>
-          <w:color w:val="000000"/>
-          <w:sz w:val="22"/>
-          <w:szCs w:val="22"/>
-          <w:lang w:val="en-US"/>
-        </w:rPr>
-        <w:t>}}</w:t>
+        </w:rPr>
+        <w:t>{{ux_lw}}</w:t>
       </w:r>
     </w:p>
     <w:p>
@@ -3322,33 +1998,7 @@
           <w:szCs w:val="22"/>
           <w:lang w:val="en-US"/>
         </w:rPr>
-        <w:t>{{</w:t>
-      </w:r>
-      <w:proofErr w:type="spellStart"/>
-      <w:r>
-        <w:rPr>
-          <w:rFonts w:ascii="Arial" w:hAnsi="Arial" w:cs="Arial"/>
-          <w:b/>
-          <w:bCs/>
-          <w:color w:val="000000"/>
-          <w:sz w:val="22"/>
-          <w:szCs w:val="22"/>
-          <w:lang w:val="en-US"/>
-        </w:rPr>
-        <w:t>catwosubux</w:t>
-      </w:r>
-      <w:proofErr w:type="spellEnd"/>
-      <w:r>
-        <w:rPr>
-          <w:rFonts w:ascii="Arial" w:hAnsi="Arial" w:cs="Arial"/>
-          <w:b/>
-          <w:bCs/>
-          <w:color w:val="000000"/>
-          <w:sz w:val="22"/>
-          <w:szCs w:val="22"/>
-          <w:lang w:val="en-US"/>
-        </w:rPr>
-        <w:t>}}</w:t>
+        <w:t>{{catwosubux}}</w:t>
       </w:r>
       <w:r>
         <w:rPr>
@@ -3370,33 +2020,7 @@
           <w:szCs w:val="22"/>
           <w:lang w:val="en-US"/>
         </w:rPr>
-        <w:t>{{</w:t>
-      </w:r>
-      <w:proofErr w:type="spellStart"/>
-      <w:r>
-        <w:rPr>
-          <w:rFonts w:ascii="Arial" w:hAnsi="Arial" w:cs="Arial"/>
-          <w:b/>
-          <w:bCs/>
-          <w:color w:val="000000"/>
-          <w:sz w:val="22"/>
-          <w:szCs w:val="22"/>
-          <w:lang w:val="en-US"/>
-        </w:rPr>
-        <w:t>valorwosubux</w:t>
-      </w:r>
-      <w:proofErr w:type="spellEnd"/>
-      <w:r>
-        <w:rPr>
-          <w:rFonts w:ascii="Arial" w:hAnsi="Arial" w:cs="Arial"/>
-          <w:b/>
-          <w:bCs/>
-          <w:color w:val="000000"/>
-          <w:sz w:val="22"/>
-          <w:szCs w:val="22"/>
-          <w:lang w:val="en-US"/>
-        </w:rPr>
-        <w:t>}}</w:t>
+        <w:t>{{valorwosubux}}</w:t>
       </w:r>
       <w:r>
         <w:rPr>
@@ -3418,33 +2042,7 @@
           <w:szCs w:val="22"/>
           <w:lang w:val="en-US"/>
         </w:rPr>
-        <w:t>{{</w:t>
-      </w:r>
-      <w:proofErr w:type="spellStart"/>
-      <w:r>
-        <w:rPr>
-          <w:rFonts w:ascii="Arial" w:hAnsi="Arial" w:cs="Arial"/>
-          <w:b/>
-          <w:bCs/>
-          <w:color w:val="000000"/>
-          <w:sz w:val="22"/>
-          <w:szCs w:val="22"/>
-          <w:lang w:val="en-US"/>
-        </w:rPr>
-        <w:t>valorwosubuxlw</w:t>
-      </w:r>
-      <w:proofErr w:type="spellEnd"/>
-      <w:r>
-        <w:rPr>
-          <w:rFonts w:ascii="Arial" w:hAnsi="Arial" w:cs="Arial"/>
-          <w:b/>
-          <w:bCs/>
-          <w:color w:val="000000"/>
-          <w:sz w:val="22"/>
-          <w:szCs w:val="22"/>
-          <w:lang w:val="en-US"/>
-        </w:rPr>
-        <w:t>}}</w:t>
+        <w:t>{{valorwosubuxlw}}</w:t>
       </w:r>
     </w:p>
     <w:p>
@@ -3472,51 +2070,7 @@
           <w:szCs w:val="22"/>
           <w:lang w:val="en-US"/>
         </w:rPr>
-        <w:t>TECH CERRAMOS CON {{</w:t>
-      </w:r>
-      <w:proofErr w:type="spellStart"/>
-      <w:r>
-        <w:rPr>
-          <w:rFonts w:ascii="Arial" w:hAnsi="Arial" w:cs="Arial"/>
-          <w:color w:val="000000"/>
-          <w:sz w:val="22"/>
-          <w:szCs w:val="22"/>
-          <w:lang w:val="en-US"/>
-        </w:rPr>
-        <w:t>tech_today</w:t>
-      </w:r>
-      <w:proofErr w:type="spellEnd"/>
-      <w:r>
-        <w:rPr>
-          <w:rFonts w:ascii="Arial" w:hAnsi="Arial" w:cs="Arial"/>
-          <w:color w:val="000000"/>
-          <w:sz w:val="22"/>
-          <w:szCs w:val="22"/>
-          <w:lang w:val="en-US"/>
-        </w:rPr>
-        <w:t>}} VS LW {{</w:t>
-      </w:r>
-      <w:proofErr w:type="spellStart"/>
-      <w:r>
-        <w:rPr>
-          <w:rFonts w:ascii="Arial" w:hAnsi="Arial" w:cs="Arial"/>
-          <w:color w:val="000000"/>
-          <w:sz w:val="22"/>
-          <w:szCs w:val="22"/>
-          <w:lang w:val="en-US"/>
-        </w:rPr>
-        <w:t>tech_lw</w:t>
-      </w:r>
-      <w:proofErr w:type="spellEnd"/>
-      <w:r>
-        <w:rPr>
-          <w:rFonts w:ascii="Arial" w:hAnsi="Arial" w:cs="Arial"/>
-          <w:color w:val="000000"/>
-          <w:sz w:val="22"/>
-          <w:szCs w:val="22"/>
-          <w:lang w:val="en-US"/>
-        </w:rPr>
-        <w:t>}}</w:t>
+        <w:t>TECH CERRAMOS CON {{tech_today}} VS LW {{tech_lw}}</w:t>
       </w:r>
     </w:p>
     <w:p>
@@ -3545,95 +2099,7 @@
           <w:szCs w:val="22"/>
           <w:lang w:val="en-US"/>
         </w:rPr>
-        <w:t xml:space="preserve">La </w:t>
-      </w:r>
-      <w:proofErr w:type="spellStart"/>
-      <w:r>
-        <w:rPr>
-          <w:rFonts w:ascii="Arial" w:hAnsi="Arial" w:cs="Arial"/>
-          <w:color w:val="000000"/>
-          <w:sz w:val="22"/>
-          <w:szCs w:val="22"/>
-          <w:lang w:val="en-US"/>
-        </w:rPr>
-        <w:t>razón</w:t>
-      </w:r>
-      <w:proofErr w:type="spellEnd"/>
-      <w:r>
-        <w:rPr>
-          <w:rFonts w:ascii="Arial" w:hAnsi="Arial" w:cs="Arial"/>
-          <w:color w:val="000000"/>
-          <w:sz w:val="22"/>
-          <w:szCs w:val="22"/>
-          <w:lang w:val="en-US"/>
-        </w:rPr>
-        <w:t xml:space="preserve"> Wo es {{</w:t>
-      </w:r>
-      <w:proofErr w:type="spellStart"/>
-      <w:r>
-        <w:rPr>
-          <w:rFonts w:ascii="Arial" w:hAnsi="Arial" w:cs="Arial"/>
-          <w:color w:val="000000"/>
-          <w:sz w:val="22"/>
-          <w:szCs w:val="22"/>
-          <w:lang w:val="en-US"/>
-        </w:rPr>
-        <w:t>catwosubte</w:t>
-      </w:r>
-      <w:proofErr w:type="spellEnd"/>
-      <w:r>
-        <w:rPr>
-          <w:rFonts w:ascii="Arial" w:hAnsi="Arial" w:cs="Arial"/>
-          <w:color w:val="000000"/>
-          <w:sz w:val="22"/>
-          <w:szCs w:val="22"/>
-          <w:lang w:val="en-US"/>
-        </w:rPr>
-        <w:t>}} con {{</w:t>
-      </w:r>
-      <w:proofErr w:type="spellStart"/>
-      <w:r>
-        <w:rPr>
-          <w:rFonts w:ascii="Arial" w:hAnsi="Arial" w:cs="Arial"/>
-          <w:color w:val="000000"/>
-          <w:sz w:val="22"/>
-          <w:szCs w:val="22"/>
-          <w:lang w:val="en-US"/>
-        </w:rPr>
-        <w:t>valorwosubte</w:t>
-      </w:r>
-      <w:proofErr w:type="spellEnd"/>
-      <w:r>
-        <w:rPr>
-          <w:rFonts w:ascii="Arial" w:hAnsi="Arial" w:cs="Arial"/>
-          <w:color w:val="000000"/>
-          <w:sz w:val="22"/>
-          <w:szCs w:val="22"/>
-          <w:lang w:val="en-US"/>
-        </w:rPr>
-        <w:t>}} vs LW {{</w:t>
-      </w:r>
-      <w:proofErr w:type="spellStart"/>
-      <w:r>
-        <w:rPr>
-          <w:rFonts w:ascii="Arial" w:hAnsi="Arial" w:cs="Arial"/>
-          <w:color w:val="000000"/>
-          <w:sz w:val="22"/>
-          <w:szCs w:val="22"/>
-          <w:lang w:val="en-US"/>
-        </w:rPr>
-        <w:t>valorwosubtelw</w:t>
-      </w:r>
-      <w:proofErr w:type="spellEnd"/>
-      <w:r>
-        <w:rPr>
-          <w:rFonts w:ascii="Arial" w:hAnsi="Arial" w:cs="Arial"/>
-          <w:color w:val="000000"/>
-          <w:sz w:val="22"/>
-          <w:szCs w:val="22"/>
-          <w:lang w:val="en-US"/>
-        </w:rPr>
-        <w:t>}}</w:t>
+        <w:t>La razón Wo es {{catwosubte}} con {{valorwosubte}} vs LW {{valorwosubtelw}}</w:t>
       </w:r>
     </w:p>
     <w:p>

</xml_diff>